<commit_message>
[OOS]: report lab2 upd
</commit_message>
<xml_diff>
--- a/semester_5/OOS/lab2/lab2.docx
+++ b/semester_5/OOS/lab2/lab2.docx
@@ -334,6 +334,7 @@
           <w:rFonts w:ascii="Times New Roman" w:eastAsia="Calibri" w:hAnsi="Times New Roman" w:cs="Times New Roman"/>
           <w:sz w:val="28"/>
           <w:szCs w:val="28"/>
+          <w:lang w:val="en-US"/>
         </w:rPr>
       </w:pPr>
       <w:r>
@@ -383,8 +384,9 @@
           <w:szCs w:val="28"/>
         </w:rPr>
         <w:tab/>
-        <w:t>Приняли:</w:t>
-      </w:r>
+      </w:r>
+      <w:bookmarkStart w:id="0" w:name="_GoBack"/>
+      <w:bookmarkEnd w:id="0"/>
     </w:p>
     <w:p>
       <w:pPr>
@@ -512,8 +514,8 @@
         </w:rPr>
         <w:t>Пенза 202</w:t>
       </w:r>
-      <w:bookmarkStart w:id="0" w:name="_Hlk158833555"/>
-      <w:bookmarkEnd w:id="0"/>
+      <w:bookmarkStart w:id="1" w:name="_Hlk158833555"/>
+      <w:bookmarkEnd w:id="1"/>
       <w:r>
         <w:rPr>
           <w:rFonts w:ascii="Times New Roman" w:eastAsia="Calibri" w:hAnsi="Times New Roman" w:cs="Times New Roman"/>
@@ -1417,6 +1419,7 @@
           <w:rFonts w:ascii="Consolas" w:hAnsi="Consolas" w:cs="Times New Roman"/>
           <w:bCs/>
           <w:szCs w:val="28"/>
+          <w:lang w:val="en-US"/>
         </w:rPr>
       </w:pPr>
       <w:r>
@@ -1433,6 +1436,7 @@
           <w:rFonts w:ascii="Consolas" w:hAnsi="Consolas" w:cs="Times New Roman"/>
           <w:bCs/>
           <w:szCs w:val="28"/>
+          <w:lang w:val="en-US"/>
         </w:rPr>
         <w:t xml:space="preserve">} </w:t>
       </w:r>
@@ -1442,6 +1446,7 @@
           <w:rFonts w:ascii="Consolas" w:hAnsi="Consolas" w:cs="Times New Roman"/>
           <w:bCs/>
           <w:szCs w:val="28"/>
+          <w:lang w:val="en-US"/>
         </w:rPr>
         <w:t>ThreadData</w:t>
       </w:r>
@@ -1451,6 +1456,7 @@
           <w:rFonts w:ascii="Consolas" w:hAnsi="Consolas" w:cs="Times New Roman"/>
           <w:bCs/>
           <w:szCs w:val="28"/>
+          <w:lang w:val="en-US"/>
         </w:rPr>
         <w:t>;</w:t>
       </w:r>
@@ -2091,8 +2097,6 @@
           <w:szCs w:val="28"/>
         </w:rPr>
       </w:pPr>
-      <w:bookmarkStart w:id="1" w:name="_GoBack"/>
-      <w:bookmarkEnd w:id="1"/>
     </w:p>
     <w:p>
       <w:pPr>
@@ -2123,67 +2127,62 @@
         <w:adjustRightInd w:val="0"/>
         <w:spacing w:after="0" w:line="240" w:lineRule="auto"/>
         <w:rPr>
-          <w:rFonts w:ascii="Cascadia Mono" w:hAnsi="Cascadia Mono" w:cs="Cascadia Mono"/>
-          <w:color w:val="000000"/>
-          <w:sz w:val="19"/>
-          <w:szCs w:val="19"/>
-        </w:rPr>
-      </w:pPr>
-      <w:r>
-        <w:rPr>
-          <w:rFonts w:ascii="Cascadia Mono" w:hAnsi="Cascadia Mono" w:cs="Cascadia Mono"/>
+          <w:rFonts w:ascii="Consolas" w:hAnsi="Consolas" w:cs="Consolas"/>
+          <w:color w:val="000000"/>
+          <w:sz w:val="20"/>
+          <w:szCs w:val="20"/>
+          <w:lang w:val="en-US"/>
+        </w:rPr>
+      </w:pPr>
+      <w:r>
+        <w:rPr>
+          <w:rFonts w:ascii="Consolas" w:hAnsi="Consolas" w:cs="Consolas"/>
           <w:color w:val="808080"/>
-          <w:sz w:val="19"/>
-          <w:szCs w:val="19"/>
-        </w:rPr>
-        <w:t>#</w:t>
+          <w:sz w:val="20"/>
+          <w:szCs w:val="20"/>
+          <w:lang w:val="en-US"/>
+        </w:rPr>
+        <w:t>#include</w:t>
+      </w:r>
+      <w:r>
+        <w:rPr>
+          <w:rFonts w:ascii="Consolas" w:hAnsi="Consolas" w:cs="Consolas"/>
+          <w:color w:val="000000"/>
+          <w:sz w:val="20"/>
+          <w:szCs w:val="20"/>
+          <w:lang w:val="en-US"/>
+        </w:rPr>
+        <w:t xml:space="preserve"> </w:t>
+      </w:r>
+      <w:r>
+        <w:rPr>
+          <w:rFonts w:ascii="Consolas" w:hAnsi="Consolas" w:cs="Consolas"/>
+          <w:color w:val="A31515"/>
+          <w:sz w:val="20"/>
+          <w:szCs w:val="20"/>
+          <w:lang w:val="en-US"/>
+        </w:rPr>
+        <w:t>&lt;</w:t>
       </w:r>
       <w:proofErr w:type="spellStart"/>
       <w:r>
         <w:rPr>
-          <w:rFonts w:ascii="Cascadia Mono" w:hAnsi="Cascadia Mono" w:cs="Cascadia Mono"/>
-          <w:color w:val="808080"/>
-          <w:sz w:val="19"/>
-          <w:szCs w:val="19"/>
-        </w:rPr>
-        <w:t>include</w:t>
+          <w:rFonts w:ascii="Consolas" w:hAnsi="Consolas" w:cs="Consolas"/>
+          <w:color w:val="A31515"/>
+          <w:sz w:val="20"/>
+          <w:szCs w:val="20"/>
+          <w:lang w:val="en-US"/>
+        </w:rPr>
+        <w:t>stdio.h</w:t>
       </w:r>
       <w:proofErr w:type="spellEnd"/>
       <w:r>
         <w:rPr>
-          <w:rFonts w:ascii="Cascadia Mono" w:hAnsi="Cascadia Mono" w:cs="Cascadia Mono"/>
-          <w:color w:val="000000"/>
-          <w:sz w:val="19"/>
-          <w:szCs w:val="19"/>
-        </w:rPr>
-        <w:t xml:space="preserve"> </w:t>
-      </w:r>
-      <w:r>
-        <w:rPr>
-          <w:rFonts w:ascii="Cascadia Mono" w:hAnsi="Cascadia Mono" w:cs="Cascadia Mono"/>
+          <w:rFonts w:ascii="Consolas" w:hAnsi="Consolas" w:cs="Consolas"/>
           <w:color w:val="A31515"/>
-          <w:sz w:val="19"/>
-          <w:szCs w:val="19"/>
-        </w:rPr>
-        <w:t>&lt;</w:t>
-      </w:r>
-      <w:proofErr w:type="spellStart"/>
-      <w:r>
-        <w:rPr>
-          <w:rFonts w:ascii="Cascadia Mono" w:hAnsi="Cascadia Mono" w:cs="Cascadia Mono"/>
-          <w:color w:val="A31515"/>
-          <w:sz w:val="19"/>
-          <w:szCs w:val="19"/>
-        </w:rPr>
-        <w:t>stdio.h</w:t>
-      </w:r>
-      <w:proofErr w:type="spellEnd"/>
-      <w:r>
-        <w:rPr>
-          <w:rFonts w:ascii="Cascadia Mono" w:hAnsi="Cascadia Mono" w:cs="Cascadia Mono"/>
-          <w:color w:val="A31515"/>
-          <w:sz w:val="19"/>
-          <w:szCs w:val="19"/>
+          <w:sz w:val="20"/>
+          <w:szCs w:val="20"/>
+          <w:lang w:val="en-US"/>
         </w:rPr>
         <w:t>&gt;</w:t>
       </w:r>
@@ -2195,39 +2194,39 @@
         <w:adjustRightInd w:val="0"/>
         <w:spacing w:after="0" w:line="240" w:lineRule="auto"/>
         <w:rPr>
-          <w:rFonts w:ascii="Cascadia Mono" w:hAnsi="Cascadia Mono" w:cs="Cascadia Mono"/>
-          <w:color w:val="000000"/>
-          <w:sz w:val="19"/>
-          <w:szCs w:val="19"/>
-          <w:lang w:val="en-US"/>
-        </w:rPr>
-      </w:pPr>
-      <w:r>
-        <w:rPr>
-          <w:rFonts w:ascii="Cascadia Mono" w:hAnsi="Cascadia Mono" w:cs="Cascadia Mono"/>
+          <w:rFonts w:ascii="Consolas" w:hAnsi="Consolas" w:cs="Consolas"/>
+          <w:color w:val="000000"/>
+          <w:sz w:val="20"/>
+          <w:szCs w:val="20"/>
+          <w:lang w:val="en-US"/>
+        </w:rPr>
+      </w:pPr>
+      <w:r>
+        <w:rPr>
+          <w:rFonts w:ascii="Consolas" w:hAnsi="Consolas" w:cs="Consolas"/>
           <w:color w:val="808080"/>
-          <w:sz w:val="19"/>
-          <w:szCs w:val="19"/>
+          <w:sz w:val="20"/>
+          <w:szCs w:val="20"/>
           <w:lang w:val="en-US"/>
         </w:rPr>
         <w:t>#include</w:t>
       </w:r>
       <w:r>
         <w:rPr>
-          <w:rFonts w:ascii="Cascadia Mono" w:hAnsi="Cascadia Mono" w:cs="Cascadia Mono"/>
-          <w:color w:val="000000"/>
-          <w:sz w:val="19"/>
-          <w:szCs w:val="19"/>
+          <w:rFonts w:ascii="Consolas" w:hAnsi="Consolas" w:cs="Consolas"/>
+          <w:color w:val="000000"/>
+          <w:sz w:val="20"/>
+          <w:szCs w:val="20"/>
           <w:lang w:val="en-US"/>
         </w:rPr>
         <w:t xml:space="preserve"> </w:t>
       </w:r>
       <w:r>
         <w:rPr>
-          <w:rFonts w:ascii="Cascadia Mono" w:hAnsi="Cascadia Mono" w:cs="Cascadia Mono"/>
+          <w:rFonts w:ascii="Consolas" w:hAnsi="Consolas" w:cs="Consolas"/>
           <w:color w:val="A31515"/>
-          <w:sz w:val="19"/>
-          <w:szCs w:val="19"/>
+          <w:sz w:val="20"/>
+          <w:szCs w:val="20"/>
           <w:lang w:val="en-US"/>
         </w:rPr>
         <w:t>&lt;</w:t>
@@ -2235,10 +2234,10 @@
       <w:proofErr w:type="spellStart"/>
       <w:r>
         <w:rPr>
-          <w:rFonts w:ascii="Cascadia Mono" w:hAnsi="Cascadia Mono" w:cs="Cascadia Mono"/>
+          <w:rFonts w:ascii="Consolas" w:hAnsi="Consolas" w:cs="Consolas"/>
           <w:color w:val="A31515"/>
-          <w:sz w:val="19"/>
-          <w:szCs w:val="19"/>
+          <w:sz w:val="20"/>
+          <w:szCs w:val="20"/>
           <w:lang w:val="en-US"/>
         </w:rPr>
         <w:t>windows.h</w:t>
@@ -2246,10 +2245,10 @@
       <w:proofErr w:type="spellEnd"/>
       <w:r>
         <w:rPr>
-          <w:rFonts w:ascii="Cascadia Mono" w:hAnsi="Cascadia Mono" w:cs="Cascadia Mono"/>
+          <w:rFonts w:ascii="Consolas" w:hAnsi="Consolas" w:cs="Consolas"/>
           <w:color w:val="A31515"/>
-          <w:sz w:val="19"/>
-          <w:szCs w:val="19"/>
+          <w:sz w:val="20"/>
+          <w:szCs w:val="20"/>
           <w:lang w:val="en-US"/>
         </w:rPr>
         <w:t>&gt;</w:t>
@@ -2262,39 +2261,39 @@
         <w:adjustRightInd w:val="0"/>
         <w:spacing w:after="0" w:line="240" w:lineRule="auto"/>
         <w:rPr>
-          <w:rFonts w:ascii="Cascadia Mono" w:hAnsi="Cascadia Mono" w:cs="Cascadia Mono"/>
-          <w:color w:val="000000"/>
-          <w:sz w:val="19"/>
-          <w:szCs w:val="19"/>
-          <w:lang w:val="en-US"/>
-        </w:rPr>
-      </w:pPr>
-      <w:r>
-        <w:rPr>
-          <w:rFonts w:ascii="Cascadia Mono" w:hAnsi="Cascadia Mono" w:cs="Cascadia Mono"/>
+          <w:rFonts w:ascii="Consolas" w:hAnsi="Consolas" w:cs="Consolas"/>
+          <w:color w:val="000000"/>
+          <w:sz w:val="20"/>
+          <w:szCs w:val="20"/>
+          <w:lang w:val="en-US"/>
+        </w:rPr>
+      </w:pPr>
+      <w:r>
+        <w:rPr>
+          <w:rFonts w:ascii="Consolas" w:hAnsi="Consolas" w:cs="Consolas"/>
           <w:color w:val="808080"/>
-          <w:sz w:val="19"/>
-          <w:szCs w:val="19"/>
+          <w:sz w:val="20"/>
+          <w:szCs w:val="20"/>
           <w:lang w:val="en-US"/>
         </w:rPr>
         <w:t>#include</w:t>
       </w:r>
       <w:r>
         <w:rPr>
-          <w:rFonts w:ascii="Cascadia Mono" w:hAnsi="Cascadia Mono" w:cs="Cascadia Mono"/>
-          <w:color w:val="000000"/>
-          <w:sz w:val="19"/>
-          <w:szCs w:val="19"/>
+          <w:rFonts w:ascii="Consolas" w:hAnsi="Consolas" w:cs="Consolas"/>
+          <w:color w:val="000000"/>
+          <w:sz w:val="20"/>
+          <w:szCs w:val="20"/>
           <w:lang w:val="en-US"/>
         </w:rPr>
         <w:t xml:space="preserve"> </w:t>
       </w:r>
       <w:r>
         <w:rPr>
-          <w:rFonts w:ascii="Cascadia Mono" w:hAnsi="Cascadia Mono" w:cs="Cascadia Mono"/>
+          <w:rFonts w:ascii="Consolas" w:hAnsi="Consolas" w:cs="Consolas"/>
           <w:color w:val="A31515"/>
-          <w:sz w:val="19"/>
-          <w:szCs w:val="19"/>
+          <w:sz w:val="20"/>
+          <w:szCs w:val="20"/>
           <w:lang w:val="en-US"/>
         </w:rPr>
         <w:t>&lt;</w:t>
@@ -2302,10 +2301,10 @@
       <w:proofErr w:type="spellStart"/>
       <w:r>
         <w:rPr>
-          <w:rFonts w:ascii="Cascadia Mono" w:hAnsi="Cascadia Mono" w:cs="Cascadia Mono"/>
+          <w:rFonts w:ascii="Consolas" w:hAnsi="Consolas" w:cs="Consolas"/>
           <w:color w:val="A31515"/>
-          <w:sz w:val="19"/>
-          <w:szCs w:val="19"/>
+          <w:sz w:val="20"/>
+          <w:szCs w:val="20"/>
           <w:lang w:val="en-US"/>
         </w:rPr>
         <w:t>time.h</w:t>
@@ -2313,10 +2312,10 @@
       <w:proofErr w:type="spellEnd"/>
       <w:r>
         <w:rPr>
-          <w:rFonts w:ascii="Cascadia Mono" w:hAnsi="Cascadia Mono" w:cs="Cascadia Mono"/>
+          <w:rFonts w:ascii="Consolas" w:hAnsi="Consolas" w:cs="Consolas"/>
           <w:color w:val="A31515"/>
-          <w:sz w:val="19"/>
-          <w:szCs w:val="19"/>
+          <w:sz w:val="20"/>
+          <w:szCs w:val="20"/>
           <w:lang w:val="en-US"/>
         </w:rPr>
         <w:t>&gt;</w:t>
@@ -2329,10 +2328,10 @@
         <w:adjustRightInd w:val="0"/>
         <w:spacing w:after="0" w:line="240" w:lineRule="auto"/>
         <w:rPr>
-          <w:rFonts w:ascii="Cascadia Mono" w:hAnsi="Cascadia Mono" w:cs="Cascadia Mono"/>
-          <w:color w:val="000000"/>
-          <w:sz w:val="19"/>
-          <w:szCs w:val="19"/>
+          <w:rFonts w:ascii="Consolas" w:hAnsi="Consolas" w:cs="Consolas"/>
+          <w:color w:val="000000"/>
+          <w:sz w:val="20"/>
+          <w:szCs w:val="20"/>
           <w:lang w:val="en-US"/>
         </w:rPr>
       </w:pPr>
@@ -2344,49 +2343,49 @@
         <w:adjustRightInd w:val="0"/>
         <w:spacing w:after="0" w:line="240" w:lineRule="auto"/>
         <w:rPr>
-          <w:rFonts w:ascii="Cascadia Mono" w:hAnsi="Cascadia Mono" w:cs="Cascadia Mono"/>
-          <w:color w:val="000000"/>
-          <w:sz w:val="19"/>
-          <w:szCs w:val="19"/>
-          <w:lang w:val="en-US"/>
-        </w:rPr>
-      </w:pPr>
-      <w:r>
-        <w:rPr>
-          <w:rFonts w:ascii="Cascadia Mono" w:hAnsi="Cascadia Mono" w:cs="Cascadia Mono"/>
+          <w:rFonts w:ascii="Consolas" w:hAnsi="Consolas" w:cs="Consolas"/>
+          <w:color w:val="000000"/>
+          <w:sz w:val="20"/>
+          <w:szCs w:val="20"/>
+          <w:lang w:val="en-US"/>
+        </w:rPr>
+      </w:pPr>
+      <w:r>
+        <w:rPr>
+          <w:rFonts w:ascii="Consolas" w:hAnsi="Consolas" w:cs="Consolas"/>
           <w:color w:val="808080"/>
-          <w:sz w:val="19"/>
-          <w:szCs w:val="19"/>
+          <w:sz w:val="20"/>
+          <w:szCs w:val="20"/>
           <w:lang w:val="en-US"/>
         </w:rPr>
         <w:t>#define</w:t>
       </w:r>
       <w:r>
         <w:rPr>
-          <w:rFonts w:ascii="Cascadia Mono" w:hAnsi="Cascadia Mono" w:cs="Cascadia Mono"/>
-          <w:color w:val="000000"/>
-          <w:sz w:val="19"/>
-          <w:szCs w:val="19"/>
+          <w:rFonts w:ascii="Consolas" w:hAnsi="Consolas" w:cs="Consolas"/>
+          <w:color w:val="000000"/>
+          <w:sz w:val="20"/>
+          <w:szCs w:val="20"/>
           <w:lang w:val="en-US"/>
         </w:rPr>
         <w:t xml:space="preserve"> </w:t>
       </w:r>
       <w:r>
         <w:rPr>
-          <w:rFonts w:ascii="Cascadia Mono" w:hAnsi="Cascadia Mono" w:cs="Cascadia Mono"/>
+          <w:rFonts w:ascii="Consolas" w:hAnsi="Consolas" w:cs="Consolas"/>
           <w:color w:val="6F008A"/>
-          <w:sz w:val="19"/>
-          <w:szCs w:val="19"/>
+          <w:sz w:val="20"/>
+          <w:szCs w:val="20"/>
           <w:lang w:val="en-US"/>
         </w:rPr>
         <w:t>THREAD_COUNT</w:t>
       </w:r>
       <w:r>
         <w:rPr>
-          <w:rFonts w:ascii="Cascadia Mono" w:hAnsi="Cascadia Mono" w:cs="Cascadia Mono"/>
-          <w:color w:val="000000"/>
-          <w:sz w:val="19"/>
-          <w:szCs w:val="19"/>
+          <w:rFonts w:ascii="Consolas" w:hAnsi="Consolas" w:cs="Consolas"/>
+          <w:color w:val="000000"/>
+          <w:sz w:val="20"/>
+          <w:szCs w:val="20"/>
           <w:lang w:val="en-US"/>
         </w:rPr>
         <w:t xml:space="preserve"> 9</w:t>
@@ -2399,10 +2398,10 @@
         <w:adjustRightInd w:val="0"/>
         <w:spacing w:after="0" w:line="240" w:lineRule="auto"/>
         <w:rPr>
-          <w:rFonts w:ascii="Cascadia Mono" w:hAnsi="Cascadia Mono" w:cs="Cascadia Mono"/>
-          <w:color w:val="000000"/>
-          <w:sz w:val="19"/>
-          <w:szCs w:val="19"/>
+          <w:rFonts w:ascii="Consolas" w:hAnsi="Consolas" w:cs="Consolas"/>
+          <w:color w:val="000000"/>
+          <w:sz w:val="20"/>
+          <w:szCs w:val="20"/>
           <w:lang w:val="en-US"/>
         </w:rPr>
       </w:pPr>
@@ -2414,20 +2413,20 @@
         <w:adjustRightInd w:val="0"/>
         <w:spacing w:after="0" w:line="240" w:lineRule="auto"/>
         <w:rPr>
-          <w:rFonts w:ascii="Cascadia Mono" w:hAnsi="Cascadia Mono" w:cs="Cascadia Mono"/>
-          <w:color w:val="000000"/>
-          <w:sz w:val="19"/>
-          <w:szCs w:val="19"/>
+          <w:rFonts w:ascii="Consolas" w:hAnsi="Consolas" w:cs="Consolas"/>
+          <w:color w:val="000000"/>
+          <w:sz w:val="20"/>
+          <w:szCs w:val="20"/>
           <w:lang w:val="en-US"/>
         </w:rPr>
       </w:pPr>
       <w:proofErr w:type="gramStart"/>
       <w:r>
         <w:rPr>
-          <w:rFonts w:ascii="Cascadia Mono" w:hAnsi="Cascadia Mono" w:cs="Cascadia Mono"/>
+          <w:rFonts w:ascii="Consolas" w:hAnsi="Consolas" w:cs="Consolas"/>
           <w:color w:val="0000FF"/>
-          <w:sz w:val="19"/>
-          <w:szCs w:val="19"/>
+          <w:sz w:val="20"/>
+          <w:szCs w:val="20"/>
           <w:lang w:val="en-US"/>
         </w:rPr>
         <w:t>static</w:t>
@@ -2435,50 +2434,50 @@
       <w:proofErr w:type="gramEnd"/>
       <w:r>
         <w:rPr>
-          <w:rFonts w:ascii="Cascadia Mono" w:hAnsi="Cascadia Mono" w:cs="Cascadia Mono"/>
-          <w:color w:val="000000"/>
-          <w:sz w:val="19"/>
-          <w:szCs w:val="19"/>
+          <w:rFonts w:ascii="Consolas" w:hAnsi="Consolas" w:cs="Consolas"/>
+          <w:color w:val="000000"/>
+          <w:sz w:val="20"/>
+          <w:szCs w:val="20"/>
           <w:lang w:val="en-US"/>
         </w:rPr>
         <w:t xml:space="preserve"> </w:t>
       </w:r>
       <w:r>
         <w:rPr>
-          <w:rFonts w:ascii="Cascadia Mono" w:hAnsi="Cascadia Mono" w:cs="Cascadia Mono"/>
+          <w:rFonts w:ascii="Consolas" w:hAnsi="Consolas" w:cs="Consolas"/>
           <w:color w:val="2B91AF"/>
-          <w:sz w:val="19"/>
-          <w:szCs w:val="19"/>
+          <w:sz w:val="20"/>
+          <w:szCs w:val="20"/>
           <w:lang w:val="en-US"/>
         </w:rPr>
         <w:t>LONG</w:t>
       </w:r>
       <w:r>
         <w:rPr>
-          <w:rFonts w:ascii="Cascadia Mono" w:hAnsi="Cascadia Mono" w:cs="Cascadia Mono"/>
-          <w:color w:val="000000"/>
-          <w:sz w:val="19"/>
-          <w:szCs w:val="19"/>
+          <w:rFonts w:ascii="Consolas" w:hAnsi="Consolas" w:cs="Consolas"/>
+          <w:color w:val="000000"/>
+          <w:sz w:val="20"/>
+          <w:szCs w:val="20"/>
           <w:lang w:val="en-US"/>
         </w:rPr>
         <w:t xml:space="preserve"> </w:t>
       </w:r>
       <w:r>
         <w:rPr>
-          <w:rFonts w:ascii="Cascadia Mono" w:hAnsi="Cascadia Mono" w:cs="Cascadia Mono"/>
+          <w:rFonts w:ascii="Consolas" w:hAnsi="Consolas" w:cs="Consolas"/>
           <w:color w:val="0000FF"/>
-          <w:sz w:val="19"/>
-          <w:szCs w:val="19"/>
+          <w:sz w:val="20"/>
+          <w:szCs w:val="20"/>
           <w:lang w:val="en-US"/>
         </w:rPr>
         <w:t>volatile</w:t>
       </w:r>
       <w:r>
         <w:rPr>
-          <w:rFonts w:ascii="Cascadia Mono" w:hAnsi="Cascadia Mono" w:cs="Cascadia Mono"/>
-          <w:color w:val="000000"/>
-          <w:sz w:val="19"/>
-          <w:szCs w:val="19"/>
+          <w:rFonts w:ascii="Consolas" w:hAnsi="Consolas" w:cs="Consolas"/>
+          <w:color w:val="000000"/>
+          <w:sz w:val="20"/>
+          <w:szCs w:val="20"/>
           <w:lang w:val="en-US"/>
         </w:rPr>
         <w:t xml:space="preserve"> STATUS = 0;</w:t>
@@ -2491,20 +2490,20 @@
         <w:adjustRightInd w:val="0"/>
         <w:spacing w:after="0" w:line="240" w:lineRule="auto"/>
         <w:rPr>
-          <w:rFonts w:ascii="Cascadia Mono" w:hAnsi="Cascadia Mono" w:cs="Cascadia Mono"/>
-          <w:color w:val="000000"/>
-          <w:sz w:val="19"/>
-          <w:szCs w:val="19"/>
+          <w:rFonts w:ascii="Consolas" w:hAnsi="Consolas" w:cs="Consolas"/>
+          <w:color w:val="000000"/>
+          <w:sz w:val="20"/>
+          <w:szCs w:val="20"/>
           <w:lang w:val="en-US"/>
         </w:rPr>
       </w:pPr>
       <w:proofErr w:type="gramStart"/>
       <w:r>
         <w:rPr>
-          <w:rFonts w:ascii="Cascadia Mono" w:hAnsi="Cascadia Mono" w:cs="Cascadia Mono"/>
+          <w:rFonts w:ascii="Consolas" w:hAnsi="Consolas" w:cs="Consolas"/>
           <w:color w:val="0000FF"/>
-          <w:sz w:val="19"/>
-          <w:szCs w:val="19"/>
+          <w:sz w:val="20"/>
+          <w:szCs w:val="20"/>
           <w:lang w:val="en-US"/>
         </w:rPr>
         <w:t>static</w:t>
@@ -2512,10 +2511,10 @@
       <w:proofErr w:type="gramEnd"/>
       <w:r>
         <w:rPr>
-          <w:rFonts w:ascii="Cascadia Mono" w:hAnsi="Cascadia Mono" w:cs="Cascadia Mono"/>
-          <w:color w:val="000000"/>
-          <w:sz w:val="19"/>
-          <w:szCs w:val="19"/>
+          <w:rFonts w:ascii="Consolas" w:hAnsi="Consolas" w:cs="Consolas"/>
+          <w:color w:val="000000"/>
+          <w:sz w:val="20"/>
+          <w:szCs w:val="20"/>
           <w:lang w:val="en-US"/>
         </w:rPr>
         <w:t xml:space="preserve"> </w:t>
@@ -2523,10 +2522,10 @@
       <w:proofErr w:type="spellStart"/>
       <w:r>
         <w:rPr>
-          <w:rFonts w:ascii="Cascadia Mono" w:hAnsi="Cascadia Mono" w:cs="Cascadia Mono"/>
+          <w:rFonts w:ascii="Consolas" w:hAnsi="Consolas" w:cs="Consolas"/>
           <w:color w:val="0000FF"/>
-          <w:sz w:val="19"/>
-          <w:szCs w:val="19"/>
+          <w:sz w:val="20"/>
+          <w:szCs w:val="20"/>
           <w:lang w:val="en-US"/>
         </w:rPr>
         <w:t>int</w:t>
@@ -2534,10 +2533,10 @@
       <w:proofErr w:type="spellEnd"/>
       <w:r>
         <w:rPr>
-          <w:rFonts w:ascii="Cascadia Mono" w:hAnsi="Cascadia Mono" w:cs="Cascadia Mono"/>
-          <w:color w:val="000000"/>
-          <w:sz w:val="19"/>
-          <w:szCs w:val="19"/>
+          <w:rFonts w:ascii="Consolas" w:hAnsi="Consolas" w:cs="Consolas"/>
+          <w:color w:val="000000"/>
+          <w:sz w:val="20"/>
+          <w:szCs w:val="20"/>
           <w:lang w:val="en-US"/>
         </w:rPr>
         <w:t xml:space="preserve"> SHARED_DATA = 0;</w:t>
@@ -2550,10 +2549,10 @@
         <w:adjustRightInd w:val="0"/>
         <w:spacing w:after="0" w:line="240" w:lineRule="auto"/>
         <w:rPr>
-          <w:rFonts w:ascii="Cascadia Mono" w:hAnsi="Cascadia Mono" w:cs="Cascadia Mono"/>
-          <w:color w:val="000000"/>
-          <w:sz w:val="19"/>
-          <w:szCs w:val="19"/>
+          <w:rFonts w:ascii="Consolas" w:hAnsi="Consolas" w:cs="Consolas"/>
+          <w:color w:val="000000"/>
+          <w:sz w:val="20"/>
+          <w:szCs w:val="20"/>
           <w:lang w:val="en-US"/>
         </w:rPr>
       </w:pPr>
@@ -2565,10 +2564,10 @@
         <w:adjustRightInd w:val="0"/>
         <w:spacing w:after="0" w:line="240" w:lineRule="auto"/>
         <w:rPr>
-          <w:rFonts w:ascii="Cascadia Mono" w:hAnsi="Cascadia Mono" w:cs="Cascadia Mono"/>
-          <w:color w:val="000000"/>
-          <w:sz w:val="19"/>
-          <w:szCs w:val="19"/>
+          <w:rFonts w:ascii="Consolas" w:hAnsi="Consolas" w:cs="Consolas"/>
+          <w:color w:val="000000"/>
+          <w:sz w:val="20"/>
+          <w:szCs w:val="20"/>
           <w:lang w:val="en-US"/>
         </w:rPr>
       </w:pPr>
@@ -2576,10 +2575,10 @@
       <w:proofErr w:type="gramStart"/>
       <w:r>
         <w:rPr>
-          <w:rFonts w:ascii="Cascadia Mono" w:hAnsi="Cascadia Mono" w:cs="Cascadia Mono"/>
+          <w:rFonts w:ascii="Consolas" w:hAnsi="Consolas" w:cs="Consolas"/>
           <w:color w:val="0000FF"/>
-          <w:sz w:val="19"/>
-          <w:szCs w:val="19"/>
+          <w:sz w:val="20"/>
+          <w:szCs w:val="20"/>
           <w:lang w:val="en-US"/>
         </w:rPr>
         <w:t>typedef</w:t>
@@ -2588,10 +2587,10 @@
       <w:proofErr w:type="gramEnd"/>
       <w:r>
         <w:rPr>
-          <w:rFonts w:ascii="Cascadia Mono" w:hAnsi="Cascadia Mono" w:cs="Cascadia Mono"/>
-          <w:color w:val="000000"/>
-          <w:sz w:val="19"/>
-          <w:szCs w:val="19"/>
+          <w:rFonts w:ascii="Consolas" w:hAnsi="Consolas" w:cs="Consolas"/>
+          <w:color w:val="000000"/>
+          <w:sz w:val="20"/>
+          <w:szCs w:val="20"/>
           <w:lang w:val="en-US"/>
         </w:rPr>
         <w:t xml:space="preserve"> </w:t>
@@ -2599,10 +2598,10 @@
       <w:proofErr w:type="spellStart"/>
       <w:r>
         <w:rPr>
-          <w:rFonts w:ascii="Cascadia Mono" w:hAnsi="Cascadia Mono" w:cs="Cascadia Mono"/>
+          <w:rFonts w:ascii="Consolas" w:hAnsi="Consolas" w:cs="Consolas"/>
           <w:color w:val="0000FF"/>
-          <w:sz w:val="19"/>
-          <w:szCs w:val="19"/>
+          <w:sz w:val="20"/>
+          <w:szCs w:val="20"/>
           <w:lang w:val="en-US"/>
         </w:rPr>
         <w:t>struct</w:t>
@@ -2610,10 +2609,10 @@
       <w:proofErr w:type="spellEnd"/>
       <w:r>
         <w:rPr>
-          <w:rFonts w:ascii="Cascadia Mono" w:hAnsi="Cascadia Mono" w:cs="Cascadia Mono"/>
-          <w:color w:val="000000"/>
-          <w:sz w:val="19"/>
-          <w:szCs w:val="19"/>
+          <w:rFonts w:ascii="Consolas" w:hAnsi="Consolas" w:cs="Consolas"/>
+          <w:color w:val="000000"/>
+          <w:sz w:val="20"/>
+          <w:szCs w:val="20"/>
           <w:lang w:val="en-US"/>
         </w:rPr>
         <w:t xml:space="preserve"> {</w:t>
@@ -2626,19 +2625,19 @@
         <w:adjustRightInd w:val="0"/>
         <w:spacing w:after="0" w:line="240" w:lineRule="auto"/>
         <w:rPr>
-          <w:rFonts w:ascii="Cascadia Mono" w:hAnsi="Cascadia Mono" w:cs="Cascadia Mono"/>
-          <w:color w:val="000000"/>
-          <w:sz w:val="19"/>
-          <w:szCs w:val="19"/>
-          <w:lang w:val="en-US"/>
-        </w:rPr>
-      </w:pPr>
-      <w:r>
-        <w:rPr>
-          <w:rFonts w:ascii="Cascadia Mono" w:hAnsi="Cascadia Mono" w:cs="Cascadia Mono"/>
-          <w:color w:val="000000"/>
-          <w:sz w:val="19"/>
-          <w:szCs w:val="19"/>
+          <w:rFonts w:ascii="Consolas" w:hAnsi="Consolas" w:cs="Consolas"/>
+          <w:color w:val="000000"/>
+          <w:sz w:val="20"/>
+          <w:szCs w:val="20"/>
+          <w:lang w:val="en-US"/>
+        </w:rPr>
+      </w:pPr>
+      <w:r>
+        <w:rPr>
+          <w:rFonts w:ascii="Consolas" w:hAnsi="Consolas" w:cs="Consolas"/>
+          <w:color w:val="000000"/>
+          <w:sz w:val="20"/>
+          <w:szCs w:val="20"/>
           <w:lang w:val="en-US"/>
         </w:rPr>
         <w:tab/>
@@ -2647,10 +2646,10 @@
       <w:proofErr w:type="gramStart"/>
       <w:r>
         <w:rPr>
-          <w:rFonts w:ascii="Cascadia Mono" w:hAnsi="Cascadia Mono" w:cs="Cascadia Mono"/>
+          <w:rFonts w:ascii="Consolas" w:hAnsi="Consolas" w:cs="Consolas"/>
           <w:color w:val="0000FF"/>
-          <w:sz w:val="19"/>
-          <w:szCs w:val="19"/>
+          <w:sz w:val="20"/>
+          <w:szCs w:val="20"/>
           <w:lang w:val="en-US"/>
         </w:rPr>
         <w:t>int</w:t>
@@ -2659,10 +2658,10 @@
       <w:proofErr w:type="gramEnd"/>
       <w:r>
         <w:rPr>
-          <w:rFonts w:ascii="Cascadia Mono" w:hAnsi="Cascadia Mono" w:cs="Cascadia Mono"/>
-          <w:color w:val="000000"/>
-          <w:sz w:val="19"/>
-          <w:szCs w:val="19"/>
+          <w:rFonts w:ascii="Consolas" w:hAnsi="Consolas" w:cs="Consolas"/>
+          <w:color w:val="000000"/>
+          <w:sz w:val="20"/>
+          <w:szCs w:val="20"/>
           <w:lang w:val="en-US"/>
         </w:rPr>
         <w:t xml:space="preserve"> number;</w:t>
@@ -2675,19 +2674,19 @@
         <w:adjustRightInd w:val="0"/>
         <w:spacing w:after="0" w:line="240" w:lineRule="auto"/>
         <w:rPr>
-          <w:rFonts w:ascii="Cascadia Mono" w:hAnsi="Cascadia Mono" w:cs="Cascadia Mono"/>
-          <w:color w:val="000000"/>
-          <w:sz w:val="19"/>
-          <w:szCs w:val="19"/>
-          <w:lang w:val="en-US"/>
-        </w:rPr>
-      </w:pPr>
-      <w:r>
-        <w:rPr>
-          <w:rFonts w:ascii="Cascadia Mono" w:hAnsi="Cascadia Mono" w:cs="Cascadia Mono"/>
-          <w:color w:val="000000"/>
-          <w:sz w:val="19"/>
-          <w:szCs w:val="19"/>
+          <w:rFonts w:ascii="Consolas" w:hAnsi="Consolas" w:cs="Consolas"/>
+          <w:color w:val="000000"/>
+          <w:sz w:val="20"/>
+          <w:szCs w:val="20"/>
+          <w:lang w:val="en-US"/>
+        </w:rPr>
+      </w:pPr>
+      <w:r>
+        <w:rPr>
+          <w:rFonts w:ascii="Consolas" w:hAnsi="Consolas" w:cs="Consolas"/>
+          <w:color w:val="000000"/>
+          <w:sz w:val="20"/>
+          <w:szCs w:val="20"/>
           <w:lang w:val="en-US"/>
         </w:rPr>
         <w:t xml:space="preserve">} </w:t>
@@ -2695,10 +2694,10 @@
       <w:proofErr w:type="spellStart"/>
       <w:r>
         <w:rPr>
-          <w:rFonts w:ascii="Cascadia Mono" w:hAnsi="Cascadia Mono" w:cs="Cascadia Mono"/>
+          <w:rFonts w:ascii="Consolas" w:hAnsi="Consolas" w:cs="Consolas"/>
           <w:color w:val="2B91AF"/>
-          <w:sz w:val="19"/>
-          <w:szCs w:val="19"/>
+          <w:sz w:val="20"/>
+          <w:szCs w:val="20"/>
           <w:lang w:val="en-US"/>
         </w:rPr>
         <w:t>ThreadData</w:t>
@@ -2706,10 +2705,10 @@
       <w:proofErr w:type="spellEnd"/>
       <w:r>
         <w:rPr>
-          <w:rFonts w:ascii="Cascadia Mono" w:hAnsi="Cascadia Mono" w:cs="Cascadia Mono"/>
-          <w:color w:val="000000"/>
-          <w:sz w:val="19"/>
-          <w:szCs w:val="19"/>
+          <w:rFonts w:ascii="Consolas" w:hAnsi="Consolas" w:cs="Consolas"/>
+          <w:color w:val="000000"/>
+          <w:sz w:val="20"/>
+          <w:szCs w:val="20"/>
           <w:lang w:val="en-US"/>
         </w:rPr>
         <w:t>;</w:t>
@@ -2722,10 +2721,10 @@
         <w:adjustRightInd w:val="0"/>
         <w:spacing w:after="0" w:line="240" w:lineRule="auto"/>
         <w:rPr>
-          <w:rFonts w:ascii="Cascadia Mono" w:hAnsi="Cascadia Mono" w:cs="Cascadia Mono"/>
-          <w:color w:val="000000"/>
-          <w:sz w:val="19"/>
-          <w:szCs w:val="19"/>
+          <w:rFonts w:ascii="Consolas" w:hAnsi="Consolas" w:cs="Consolas"/>
+          <w:color w:val="000000"/>
+          <w:sz w:val="20"/>
+          <w:szCs w:val="20"/>
           <w:lang w:val="en-US"/>
         </w:rPr>
       </w:pPr>
@@ -2737,49 +2736,49 @@
         <w:adjustRightInd w:val="0"/>
         <w:spacing w:after="0" w:line="240" w:lineRule="auto"/>
         <w:rPr>
-          <w:rFonts w:ascii="Cascadia Mono" w:hAnsi="Cascadia Mono" w:cs="Cascadia Mono"/>
-          <w:color w:val="000000"/>
-          <w:sz w:val="19"/>
-          <w:szCs w:val="19"/>
-          <w:lang w:val="en-US"/>
-        </w:rPr>
-      </w:pPr>
-      <w:r>
-        <w:rPr>
-          <w:rFonts w:ascii="Cascadia Mono" w:hAnsi="Cascadia Mono" w:cs="Cascadia Mono"/>
+          <w:rFonts w:ascii="Consolas" w:hAnsi="Consolas" w:cs="Consolas"/>
+          <w:color w:val="000000"/>
+          <w:sz w:val="20"/>
+          <w:szCs w:val="20"/>
+          <w:lang w:val="en-US"/>
+        </w:rPr>
+      </w:pPr>
+      <w:r>
+        <w:rPr>
+          <w:rFonts w:ascii="Consolas" w:hAnsi="Consolas" w:cs="Consolas"/>
           <w:color w:val="2B91AF"/>
-          <w:sz w:val="19"/>
-          <w:szCs w:val="19"/>
+          <w:sz w:val="20"/>
+          <w:szCs w:val="20"/>
           <w:lang w:val="en-US"/>
         </w:rPr>
         <w:t>DWORD</w:t>
       </w:r>
       <w:r>
         <w:rPr>
-          <w:rFonts w:ascii="Cascadia Mono" w:hAnsi="Cascadia Mono" w:cs="Cascadia Mono"/>
-          <w:color w:val="000000"/>
-          <w:sz w:val="19"/>
-          <w:szCs w:val="19"/>
+          <w:rFonts w:ascii="Consolas" w:hAnsi="Consolas" w:cs="Consolas"/>
+          <w:color w:val="000000"/>
+          <w:sz w:val="20"/>
+          <w:szCs w:val="20"/>
           <w:lang w:val="en-US"/>
         </w:rPr>
         <w:t xml:space="preserve"> </w:t>
       </w:r>
       <w:r>
         <w:rPr>
-          <w:rFonts w:ascii="Cascadia Mono" w:hAnsi="Cascadia Mono" w:cs="Cascadia Mono"/>
+          <w:rFonts w:ascii="Consolas" w:hAnsi="Consolas" w:cs="Consolas"/>
           <w:color w:val="6F008A"/>
-          <w:sz w:val="19"/>
-          <w:szCs w:val="19"/>
+          <w:sz w:val="20"/>
+          <w:szCs w:val="20"/>
           <w:lang w:val="en-US"/>
         </w:rPr>
         <w:t>WINAPI</w:t>
       </w:r>
       <w:r>
         <w:rPr>
-          <w:rFonts w:ascii="Cascadia Mono" w:hAnsi="Cascadia Mono" w:cs="Cascadia Mono"/>
-          <w:color w:val="000000"/>
-          <w:sz w:val="19"/>
-          <w:szCs w:val="19"/>
+          <w:rFonts w:ascii="Consolas" w:hAnsi="Consolas" w:cs="Consolas"/>
+          <w:color w:val="000000"/>
+          <w:sz w:val="20"/>
+          <w:szCs w:val="20"/>
           <w:lang w:val="en-US"/>
         </w:rPr>
         <w:t xml:space="preserve"> </w:t>
@@ -2788,10 +2787,10 @@
       <w:proofErr w:type="gramStart"/>
       <w:r>
         <w:rPr>
-          <w:rFonts w:ascii="Cascadia Mono" w:hAnsi="Cascadia Mono" w:cs="Cascadia Mono"/>
-          <w:color w:val="000000"/>
-          <w:sz w:val="19"/>
-          <w:szCs w:val="19"/>
+          <w:rFonts w:ascii="Consolas" w:hAnsi="Consolas" w:cs="Consolas"/>
+          <w:color w:val="000000"/>
+          <w:sz w:val="20"/>
+          <w:szCs w:val="20"/>
           <w:lang w:val="en-US"/>
         </w:rPr>
         <w:t>WorkThread</w:t>
@@ -2799,10 +2798,10 @@
       <w:proofErr w:type="spellEnd"/>
       <w:r>
         <w:rPr>
-          <w:rFonts w:ascii="Cascadia Mono" w:hAnsi="Cascadia Mono" w:cs="Cascadia Mono"/>
-          <w:color w:val="000000"/>
-          <w:sz w:val="19"/>
-          <w:szCs w:val="19"/>
+          <w:rFonts w:ascii="Consolas" w:hAnsi="Consolas" w:cs="Consolas"/>
+          <w:color w:val="000000"/>
+          <w:sz w:val="20"/>
+          <w:szCs w:val="20"/>
           <w:lang w:val="en-US"/>
         </w:rPr>
         <w:t>(</w:t>
@@ -2810,40 +2809,40 @@
       <w:proofErr w:type="gramEnd"/>
       <w:r>
         <w:rPr>
-          <w:rFonts w:ascii="Cascadia Mono" w:hAnsi="Cascadia Mono" w:cs="Cascadia Mono"/>
+          <w:rFonts w:ascii="Consolas" w:hAnsi="Consolas" w:cs="Consolas"/>
           <w:color w:val="0000FF"/>
-          <w:sz w:val="19"/>
-          <w:szCs w:val="19"/>
+          <w:sz w:val="20"/>
+          <w:szCs w:val="20"/>
           <w:lang w:val="en-US"/>
         </w:rPr>
         <w:t>void</w:t>
       </w:r>
       <w:r>
         <w:rPr>
-          <w:rFonts w:ascii="Cascadia Mono" w:hAnsi="Cascadia Mono" w:cs="Cascadia Mono"/>
-          <w:color w:val="000000"/>
-          <w:sz w:val="19"/>
-          <w:szCs w:val="19"/>
+          <w:rFonts w:ascii="Consolas" w:hAnsi="Consolas" w:cs="Consolas"/>
+          <w:color w:val="000000"/>
+          <w:sz w:val="20"/>
+          <w:szCs w:val="20"/>
           <w:lang w:val="en-US"/>
         </w:rPr>
         <w:t xml:space="preserve">* </w:t>
       </w:r>
       <w:r>
         <w:rPr>
-          <w:rFonts w:ascii="Cascadia Mono" w:hAnsi="Cascadia Mono" w:cs="Cascadia Mono"/>
+          <w:rFonts w:ascii="Consolas" w:hAnsi="Consolas" w:cs="Consolas"/>
           <w:color w:val="808080"/>
-          <w:sz w:val="19"/>
-          <w:szCs w:val="19"/>
+          <w:sz w:val="20"/>
+          <w:szCs w:val="20"/>
           <w:lang w:val="en-US"/>
         </w:rPr>
         <w:t>p</w:t>
       </w:r>
       <w:r>
         <w:rPr>
-          <w:rFonts w:ascii="Cascadia Mono" w:hAnsi="Cascadia Mono" w:cs="Cascadia Mono"/>
-          <w:color w:val="000000"/>
-          <w:sz w:val="19"/>
-          <w:szCs w:val="19"/>
+          <w:rFonts w:ascii="Consolas" w:hAnsi="Consolas" w:cs="Consolas"/>
+          <w:color w:val="000000"/>
+          <w:sz w:val="20"/>
+          <w:szCs w:val="20"/>
           <w:lang w:val="en-US"/>
         </w:rPr>
         <w:t>)</w:t>
@@ -2856,19 +2855,19 @@
         <w:adjustRightInd w:val="0"/>
         <w:spacing w:after="0" w:line="240" w:lineRule="auto"/>
         <w:rPr>
-          <w:rFonts w:ascii="Cascadia Mono" w:hAnsi="Cascadia Mono" w:cs="Cascadia Mono"/>
-          <w:color w:val="000000"/>
-          <w:sz w:val="19"/>
-          <w:szCs w:val="19"/>
-          <w:lang w:val="en-US"/>
-        </w:rPr>
-      </w:pPr>
-      <w:r>
-        <w:rPr>
-          <w:rFonts w:ascii="Cascadia Mono" w:hAnsi="Cascadia Mono" w:cs="Cascadia Mono"/>
-          <w:color w:val="000000"/>
-          <w:sz w:val="19"/>
-          <w:szCs w:val="19"/>
+          <w:rFonts w:ascii="Consolas" w:hAnsi="Consolas" w:cs="Consolas"/>
+          <w:color w:val="000000"/>
+          <w:sz w:val="20"/>
+          <w:szCs w:val="20"/>
+          <w:lang w:val="en-US"/>
+        </w:rPr>
+      </w:pPr>
+      <w:r>
+        <w:rPr>
+          <w:rFonts w:ascii="Consolas" w:hAnsi="Consolas" w:cs="Consolas"/>
+          <w:color w:val="000000"/>
+          <w:sz w:val="20"/>
+          <w:szCs w:val="20"/>
           <w:lang w:val="en-US"/>
         </w:rPr>
         <w:t>{</w:t>
@@ -2881,30 +2880,30 @@
         <w:adjustRightInd w:val="0"/>
         <w:spacing w:after="0" w:line="240" w:lineRule="auto"/>
         <w:rPr>
-          <w:rFonts w:ascii="Cascadia Mono" w:hAnsi="Cascadia Mono" w:cs="Cascadia Mono"/>
-          <w:color w:val="000000"/>
-          <w:sz w:val="19"/>
-          <w:szCs w:val="19"/>
-          <w:lang w:val="en-US"/>
-        </w:rPr>
-      </w:pPr>
-      <w:r>
-        <w:rPr>
-          <w:rFonts w:ascii="Cascadia Mono" w:hAnsi="Cascadia Mono" w:cs="Cascadia Mono"/>
-          <w:color w:val="000000"/>
-          <w:sz w:val="19"/>
-          <w:szCs w:val="19"/>
-          <w:lang w:val="en-US"/>
-        </w:rPr>
-        <w:t xml:space="preserve">    </w:t>
+          <w:rFonts w:ascii="Consolas" w:hAnsi="Consolas" w:cs="Consolas"/>
+          <w:color w:val="000000"/>
+          <w:sz w:val="20"/>
+          <w:szCs w:val="20"/>
+          <w:lang w:val="en-US"/>
+        </w:rPr>
+      </w:pPr>
+      <w:r>
+        <w:rPr>
+          <w:rFonts w:ascii="Consolas" w:hAnsi="Consolas" w:cs="Consolas"/>
+          <w:color w:val="000000"/>
+          <w:sz w:val="20"/>
+          <w:szCs w:val="20"/>
+          <w:lang w:val="en-US"/>
+        </w:rPr>
+        <w:tab/>
       </w:r>
       <w:proofErr w:type="spellStart"/>
       <w:r>
         <w:rPr>
-          <w:rFonts w:ascii="Cascadia Mono" w:hAnsi="Cascadia Mono" w:cs="Cascadia Mono"/>
+          <w:rFonts w:ascii="Consolas" w:hAnsi="Consolas" w:cs="Consolas"/>
           <w:color w:val="2B91AF"/>
-          <w:sz w:val="19"/>
-          <w:szCs w:val="19"/>
+          <w:sz w:val="20"/>
+          <w:szCs w:val="20"/>
           <w:lang w:val="en-US"/>
         </w:rPr>
         <w:t>ThreadData</w:t>
@@ -2912,10 +2911,10 @@
       <w:proofErr w:type="spellEnd"/>
       <w:r>
         <w:rPr>
-          <w:rFonts w:ascii="Cascadia Mono" w:hAnsi="Cascadia Mono" w:cs="Cascadia Mono"/>
-          <w:color w:val="000000"/>
-          <w:sz w:val="19"/>
-          <w:szCs w:val="19"/>
+          <w:rFonts w:ascii="Consolas" w:hAnsi="Consolas" w:cs="Consolas"/>
+          <w:color w:val="000000"/>
+          <w:sz w:val="20"/>
+          <w:szCs w:val="20"/>
           <w:lang w:val="en-US"/>
         </w:rPr>
         <w:t>* data = (</w:t>
@@ -2923,10 +2922,10 @@
       <w:proofErr w:type="spellStart"/>
       <w:r>
         <w:rPr>
-          <w:rFonts w:ascii="Cascadia Mono" w:hAnsi="Cascadia Mono" w:cs="Cascadia Mono"/>
+          <w:rFonts w:ascii="Consolas" w:hAnsi="Consolas" w:cs="Consolas"/>
           <w:color w:val="2B91AF"/>
-          <w:sz w:val="19"/>
-          <w:szCs w:val="19"/>
+          <w:sz w:val="20"/>
+          <w:szCs w:val="20"/>
           <w:lang w:val="en-US"/>
         </w:rPr>
         <w:t>ThreadData</w:t>
@@ -2934,10 +2933,10 @@
       <w:proofErr w:type="spellEnd"/>
       <w:r>
         <w:rPr>
-          <w:rFonts w:ascii="Cascadia Mono" w:hAnsi="Cascadia Mono" w:cs="Cascadia Mono"/>
-          <w:color w:val="000000"/>
-          <w:sz w:val="19"/>
-          <w:szCs w:val="19"/>
+          <w:rFonts w:ascii="Consolas" w:hAnsi="Consolas" w:cs="Consolas"/>
+          <w:color w:val="000000"/>
+          <w:sz w:val="20"/>
+          <w:szCs w:val="20"/>
           <w:lang w:val="en-US"/>
         </w:rPr>
         <w:t>*</w:t>
@@ -2945,20 +2944,20 @@
       <w:proofErr w:type="gramStart"/>
       <w:r>
         <w:rPr>
-          <w:rFonts w:ascii="Cascadia Mono" w:hAnsi="Cascadia Mono" w:cs="Cascadia Mono"/>
-          <w:color w:val="000000"/>
-          <w:sz w:val="19"/>
-          <w:szCs w:val="19"/>
+          <w:rFonts w:ascii="Consolas" w:hAnsi="Consolas" w:cs="Consolas"/>
+          <w:color w:val="000000"/>
+          <w:sz w:val="20"/>
+          <w:szCs w:val="20"/>
           <w:lang w:val="en-US"/>
         </w:rPr>
         <w:t>)</w:t>
       </w:r>
       <w:r>
         <w:rPr>
-          <w:rFonts w:ascii="Cascadia Mono" w:hAnsi="Cascadia Mono" w:cs="Cascadia Mono"/>
+          <w:rFonts w:ascii="Consolas" w:hAnsi="Consolas" w:cs="Consolas"/>
           <w:color w:val="808080"/>
-          <w:sz w:val="19"/>
-          <w:szCs w:val="19"/>
+          <w:sz w:val="20"/>
+          <w:szCs w:val="20"/>
           <w:lang w:val="en-US"/>
         </w:rPr>
         <w:t>p</w:t>
@@ -2966,10 +2965,10 @@
       <w:proofErr w:type="gramEnd"/>
       <w:r>
         <w:rPr>
-          <w:rFonts w:ascii="Cascadia Mono" w:hAnsi="Cascadia Mono" w:cs="Cascadia Mono"/>
-          <w:color w:val="000000"/>
-          <w:sz w:val="19"/>
-          <w:szCs w:val="19"/>
+          <w:rFonts w:ascii="Consolas" w:hAnsi="Consolas" w:cs="Consolas"/>
+          <w:color w:val="000000"/>
+          <w:sz w:val="20"/>
+          <w:szCs w:val="20"/>
           <w:lang w:val="en-US"/>
         </w:rPr>
         <w:t>;</w:t>
@@ -2982,32 +2981,64 @@
         <w:adjustRightInd w:val="0"/>
         <w:spacing w:after="0" w:line="240" w:lineRule="auto"/>
         <w:rPr>
-          <w:rFonts w:ascii="Cascadia Mono" w:hAnsi="Cascadia Mono" w:cs="Cascadia Mono"/>
-          <w:color w:val="000000"/>
-          <w:sz w:val="19"/>
-          <w:szCs w:val="19"/>
-          <w:lang w:val="en-US"/>
-        </w:rPr>
-      </w:pPr>
-      <w:r>
-        <w:rPr>
-          <w:rFonts w:ascii="Cascadia Mono" w:hAnsi="Cascadia Mono" w:cs="Cascadia Mono"/>
-          <w:color w:val="000000"/>
-          <w:sz w:val="19"/>
-          <w:szCs w:val="19"/>
+          <w:rFonts w:ascii="Consolas" w:hAnsi="Consolas" w:cs="Consolas"/>
+          <w:color w:val="000000"/>
+          <w:sz w:val="20"/>
+          <w:szCs w:val="20"/>
+          <w:lang w:val="en-US"/>
+        </w:rPr>
+      </w:pPr>
+      <w:r>
+        <w:rPr>
+          <w:rFonts w:ascii="Consolas" w:hAnsi="Consolas" w:cs="Consolas"/>
+          <w:color w:val="000000"/>
+          <w:sz w:val="20"/>
+          <w:szCs w:val="20"/>
           <w:lang w:val="en-US"/>
         </w:rPr>
         <w:tab/>
       </w:r>
-      <w:r>
-        <w:rPr>
-          <w:rFonts w:ascii="Cascadia Mono" w:hAnsi="Cascadia Mono" w:cs="Cascadia Mono"/>
-          <w:color w:val="008000"/>
-          <w:sz w:val="19"/>
-          <w:szCs w:val="19"/>
-          <w:lang w:val="en-US"/>
-        </w:rPr>
-        <w:t xml:space="preserve">// Start CRITICAL_SECTION </w:t>
+      <w:proofErr w:type="gramStart"/>
+      <w:r>
+        <w:rPr>
+          <w:rFonts w:ascii="Consolas" w:hAnsi="Consolas" w:cs="Consolas"/>
+          <w:color w:val="0000FF"/>
+          <w:sz w:val="20"/>
+          <w:szCs w:val="20"/>
+          <w:lang w:val="en-US"/>
+        </w:rPr>
+        <w:t>while</w:t>
+      </w:r>
+      <w:proofErr w:type="gramEnd"/>
+      <w:r>
+        <w:rPr>
+          <w:rFonts w:ascii="Consolas" w:hAnsi="Consolas" w:cs="Consolas"/>
+          <w:color w:val="000000"/>
+          <w:sz w:val="20"/>
+          <w:szCs w:val="20"/>
+          <w:lang w:val="en-US"/>
+        </w:rPr>
+        <w:t xml:space="preserve"> (</w:t>
+      </w:r>
+      <w:r>
+        <w:rPr>
+          <w:rFonts w:ascii="Consolas" w:hAnsi="Consolas" w:cs="Consolas"/>
+          <w:color w:val="6F008A"/>
+          <w:sz w:val="20"/>
+          <w:szCs w:val="20"/>
+          <w:lang w:val="en-US"/>
+        </w:rPr>
+        <w:t>TRUE</w:t>
+      </w:r>
+      <w:r>
+        <w:rPr>
+          <w:rFonts w:ascii="Consolas" w:hAnsi="Consolas" w:cs="Consolas"/>
+          <w:color w:val="000000"/>
+          <w:sz w:val="20"/>
+          <w:szCs w:val="20"/>
+          <w:lang w:val="en-US"/>
+        </w:rPr>
+        <w:t>) {</w:t>
       </w:r>
     </w:p>
     <w:p>
@@ -3017,106 +3048,42 @@
         <w:adjustRightInd w:val="0"/>
         <w:spacing w:after="0" w:line="240" w:lineRule="auto"/>
         <w:rPr>
-          <w:rFonts w:ascii="Cascadia Mono" w:hAnsi="Cascadia Mono" w:cs="Cascadia Mono"/>
-          <w:color w:val="000000"/>
-          <w:sz w:val="19"/>
-          <w:szCs w:val="19"/>
-          <w:lang w:val="en-US"/>
-        </w:rPr>
-      </w:pPr>
-      <w:r>
-        <w:rPr>
-          <w:rFonts w:ascii="Cascadia Mono" w:hAnsi="Cascadia Mono" w:cs="Cascadia Mono"/>
-          <w:color w:val="000000"/>
-          <w:sz w:val="19"/>
-          <w:szCs w:val="19"/>
+          <w:rFonts w:ascii="Consolas" w:hAnsi="Consolas" w:cs="Consolas"/>
+          <w:color w:val="000000"/>
+          <w:sz w:val="20"/>
+          <w:szCs w:val="20"/>
+          <w:lang w:val="en-US"/>
+        </w:rPr>
+      </w:pPr>
+      <w:r>
+        <w:rPr>
+          <w:rFonts w:ascii="Consolas" w:hAnsi="Consolas" w:cs="Consolas"/>
+          <w:color w:val="000000"/>
+          <w:sz w:val="20"/>
+          <w:szCs w:val="20"/>
           <w:lang w:val="en-US"/>
         </w:rPr>
         <w:tab/>
       </w:r>
-      <w:proofErr w:type="gramStart"/>
-      <w:r>
-        <w:rPr>
-          <w:rFonts w:ascii="Cascadia Mono" w:hAnsi="Cascadia Mono" w:cs="Cascadia Mono"/>
-          <w:color w:val="0000FF"/>
-          <w:sz w:val="19"/>
-          <w:szCs w:val="19"/>
-          <w:lang w:val="en-US"/>
-        </w:rPr>
-        <w:t>while</w:t>
-      </w:r>
-      <w:proofErr w:type="gramEnd"/>
-      <w:r>
-        <w:rPr>
-          <w:rFonts w:ascii="Cascadia Mono" w:hAnsi="Cascadia Mono" w:cs="Cascadia Mono"/>
-          <w:color w:val="000000"/>
-          <w:sz w:val="19"/>
-          <w:szCs w:val="19"/>
-          <w:lang w:val="en-US"/>
-        </w:rPr>
-        <w:t xml:space="preserve"> (</w:t>
-      </w:r>
-      <w:proofErr w:type="spellStart"/>
-      <w:r>
-        <w:rPr>
-          <w:rFonts w:ascii="Cascadia Mono" w:hAnsi="Cascadia Mono" w:cs="Cascadia Mono"/>
-          <w:color w:val="6F008A"/>
-          <w:sz w:val="19"/>
-          <w:szCs w:val="19"/>
-          <w:lang w:val="en-US"/>
-        </w:rPr>
-        <w:t>InterlockedExchange</w:t>
-      </w:r>
-      <w:proofErr w:type="spellEnd"/>
-      <w:r>
-        <w:rPr>
-          <w:rFonts w:ascii="Cascadia Mono" w:hAnsi="Cascadia Mono" w:cs="Cascadia Mono"/>
-          <w:color w:val="000000"/>
-          <w:sz w:val="19"/>
-          <w:szCs w:val="19"/>
-          <w:lang w:val="en-US"/>
-        </w:rPr>
-        <w:t xml:space="preserve">(&amp;STATUS, </w:t>
-      </w:r>
-      <w:r>
-        <w:rPr>
-          <w:rFonts w:ascii="Cascadia Mono" w:hAnsi="Cascadia Mono" w:cs="Cascadia Mono"/>
-          <w:color w:val="6F008A"/>
-          <w:sz w:val="19"/>
-          <w:szCs w:val="19"/>
-          <w:lang w:val="en-US"/>
-        </w:rPr>
-        <w:t>TRUE</w:t>
-      </w:r>
-      <w:r>
-        <w:rPr>
-          <w:rFonts w:ascii="Cascadia Mono" w:hAnsi="Cascadia Mono" w:cs="Cascadia Mono"/>
-          <w:color w:val="000000"/>
-          <w:sz w:val="19"/>
-          <w:szCs w:val="19"/>
-          <w:lang w:val="en-US"/>
-        </w:rPr>
-        <w:t xml:space="preserve">) == </w:t>
-      </w:r>
-      <w:r>
-        <w:rPr>
-          <w:rFonts w:ascii="Cascadia Mono" w:hAnsi="Cascadia Mono" w:cs="Cascadia Mono"/>
-          <w:color w:val="6F008A"/>
-          <w:sz w:val="19"/>
-          <w:szCs w:val="19"/>
-          <w:lang w:val="en-US"/>
-        </w:rPr>
-        <w:t>TRUE</w:t>
-      </w:r>
-      <w:r>
-        <w:rPr>
-          <w:rFonts w:ascii="Cascadia Mono" w:hAnsi="Cascadia Mono" w:cs="Cascadia Mono"/>
-          <w:color w:val="000000"/>
-          <w:sz w:val="19"/>
-          <w:szCs w:val="19"/>
-          <w:lang w:val="en-US"/>
-        </w:rPr>
-        <w:t>) {</w:t>
+      <w:r>
+        <w:rPr>
+          <w:rFonts w:ascii="Consolas" w:hAnsi="Consolas" w:cs="Consolas"/>
+          <w:color w:val="000000"/>
+          <w:sz w:val="20"/>
+          <w:szCs w:val="20"/>
+          <w:lang w:val="en-US"/>
+        </w:rPr>
+        <w:tab/>
+      </w:r>
+      <w:r>
+        <w:rPr>
+          <w:rFonts w:ascii="Consolas" w:hAnsi="Consolas" w:cs="Consolas"/>
+          <w:color w:val="008000"/>
+          <w:sz w:val="20"/>
+          <w:szCs w:val="20"/>
+          <w:lang w:val="en-US"/>
+        </w:rPr>
+        <w:t xml:space="preserve">// Start CRITICAL_SECTION </w:t>
       </w:r>
     </w:p>
     <w:p>
@@ -3126,29 +3093,29 @@
         <w:adjustRightInd w:val="0"/>
         <w:spacing w:after="0" w:line="240" w:lineRule="auto"/>
         <w:rPr>
-          <w:rFonts w:ascii="Cascadia Mono" w:hAnsi="Cascadia Mono" w:cs="Cascadia Mono"/>
-          <w:color w:val="000000"/>
-          <w:sz w:val="19"/>
-          <w:szCs w:val="19"/>
-          <w:lang w:val="en-US"/>
-        </w:rPr>
-      </w:pPr>
-      <w:r>
-        <w:rPr>
-          <w:rFonts w:ascii="Cascadia Mono" w:hAnsi="Cascadia Mono" w:cs="Cascadia Mono"/>
-          <w:color w:val="000000"/>
-          <w:sz w:val="19"/>
-          <w:szCs w:val="19"/>
+          <w:rFonts w:ascii="Consolas" w:hAnsi="Consolas" w:cs="Consolas"/>
+          <w:color w:val="000000"/>
+          <w:sz w:val="20"/>
+          <w:szCs w:val="20"/>
+          <w:lang w:val="en-US"/>
+        </w:rPr>
+      </w:pPr>
+      <w:r>
+        <w:rPr>
+          <w:rFonts w:ascii="Consolas" w:hAnsi="Consolas" w:cs="Consolas"/>
+          <w:color w:val="000000"/>
+          <w:sz w:val="20"/>
+          <w:szCs w:val="20"/>
           <w:lang w:val="en-US"/>
         </w:rPr>
         <w:tab/>
       </w:r>
       <w:r>
         <w:rPr>
-          <w:rFonts w:ascii="Cascadia Mono" w:hAnsi="Cascadia Mono" w:cs="Cascadia Mono"/>
-          <w:color w:val="000000"/>
-          <w:sz w:val="19"/>
-          <w:szCs w:val="19"/>
+          <w:rFonts w:ascii="Consolas" w:hAnsi="Consolas" w:cs="Consolas"/>
+          <w:color w:val="000000"/>
+          <w:sz w:val="20"/>
+          <w:szCs w:val="20"/>
           <w:lang w:val="en-US"/>
         </w:rPr>
         <w:tab/>
@@ -3156,24 +3123,86 @@
       <w:proofErr w:type="gramStart"/>
       <w:r>
         <w:rPr>
-          <w:rFonts w:ascii="Cascadia Mono" w:hAnsi="Cascadia Mono" w:cs="Cascadia Mono"/>
-          <w:color w:val="000000"/>
-          <w:sz w:val="19"/>
-          <w:szCs w:val="19"/>
-          <w:lang w:val="en-US"/>
-        </w:rPr>
-        <w:t>Sleep(</w:t>
+          <w:rFonts w:ascii="Consolas" w:hAnsi="Consolas" w:cs="Consolas"/>
+          <w:color w:val="0000FF"/>
+          <w:sz w:val="20"/>
+          <w:szCs w:val="20"/>
+          <w:lang w:val="en-US"/>
+        </w:rPr>
+        <w:t>while</w:t>
       </w:r>
       <w:proofErr w:type="gramEnd"/>
       <w:r>
         <w:rPr>
-          <w:rFonts w:ascii="Cascadia Mono" w:hAnsi="Cascadia Mono" w:cs="Cascadia Mono"/>
-          <w:color w:val="000000"/>
-          <w:sz w:val="19"/>
-          <w:szCs w:val="19"/>
-          <w:lang w:val="en-US"/>
-        </w:rPr>
-        <w:t>0);</w:t>
+          <w:rFonts w:ascii="Consolas" w:hAnsi="Consolas" w:cs="Consolas"/>
+          <w:color w:val="000000"/>
+          <w:sz w:val="20"/>
+          <w:szCs w:val="20"/>
+          <w:lang w:val="en-US"/>
+        </w:rPr>
+        <w:t xml:space="preserve"> (</w:t>
+      </w:r>
+      <w:proofErr w:type="spellStart"/>
+      <w:r>
+        <w:rPr>
+          <w:rFonts w:ascii="Consolas" w:hAnsi="Consolas" w:cs="Consolas"/>
+          <w:color w:val="6F008A"/>
+          <w:sz w:val="20"/>
+          <w:szCs w:val="20"/>
+          <w:lang w:val="en-US"/>
+        </w:rPr>
+        <w:t>InterlockedExchange</w:t>
+      </w:r>
+      <w:proofErr w:type="spellEnd"/>
+      <w:r>
+        <w:rPr>
+          <w:rFonts w:ascii="Consolas" w:hAnsi="Consolas" w:cs="Consolas"/>
+          <w:color w:val="000000"/>
+          <w:sz w:val="20"/>
+          <w:szCs w:val="20"/>
+          <w:lang w:val="en-US"/>
+        </w:rPr>
+        <w:t xml:space="preserve">(&amp;STATUS, </w:t>
+      </w:r>
+      <w:r>
+        <w:rPr>
+          <w:rFonts w:ascii="Consolas" w:hAnsi="Consolas" w:cs="Consolas"/>
+          <w:color w:val="6F008A"/>
+          <w:sz w:val="20"/>
+          <w:szCs w:val="20"/>
+          <w:lang w:val="en-US"/>
+        </w:rPr>
+        <w:t>TRUE</w:t>
+      </w:r>
+      <w:r>
+        <w:rPr>
+          <w:rFonts w:ascii="Consolas" w:hAnsi="Consolas" w:cs="Consolas"/>
+          <w:color w:val="000000"/>
+          <w:sz w:val="20"/>
+          <w:szCs w:val="20"/>
+          <w:lang w:val="en-US"/>
+        </w:rPr>
+        <w:t xml:space="preserve">) == </w:t>
+      </w:r>
+      <w:r>
+        <w:rPr>
+          <w:rFonts w:ascii="Consolas" w:hAnsi="Consolas" w:cs="Consolas"/>
+          <w:color w:val="6F008A"/>
+          <w:sz w:val="20"/>
+          <w:szCs w:val="20"/>
+          <w:lang w:val="en-US"/>
+        </w:rPr>
+        <w:t>TRUE</w:t>
+      </w:r>
+      <w:r>
+        <w:rPr>
+          <w:rFonts w:ascii="Consolas" w:hAnsi="Consolas" w:cs="Consolas"/>
+          <w:color w:val="000000"/>
+          <w:sz w:val="20"/>
+          <w:szCs w:val="20"/>
+          <w:lang w:val="en-US"/>
+        </w:rPr>
+        <w:t>) {</w:t>
       </w:r>
     </w:p>
     <w:p>
@@ -3183,23 +3212,64 @@
         <w:adjustRightInd w:val="0"/>
         <w:spacing w:after="0" w:line="240" w:lineRule="auto"/>
         <w:rPr>
-          <w:rFonts w:ascii="Cascadia Mono" w:hAnsi="Cascadia Mono" w:cs="Cascadia Mono"/>
-          <w:color w:val="000000"/>
-          <w:sz w:val="19"/>
-          <w:szCs w:val="19"/>
-          <w:lang w:val="en-US"/>
-        </w:rPr>
-      </w:pPr>
-      <w:r>
-        <w:rPr>
-          <w:rFonts w:ascii="Cascadia Mono" w:hAnsi="Cascadia Mono" w:cs="Cascadia Mono"/>
-          <w:color w:val="000000"/>
-          <w:sz w:val="19"/>
-          <w:szCs w:val="19"/>
+          <w:rFonts w:ascii="Consolas" w:hAnsi="Consolas" w:cs="Consolas"/>
+          <w:color w:val="000000"/>
+          <w:sz w:val="20"/>
+          <w:szCs w:val="20"/>
+          <w:lang w:val="en-US"/>
+        </w:rPr>
+      </w:pPr>
+      <w:r>
+        <w:rPr>
+          <w:rFonts w:ascii="Consolas" w:hAnsi="Consolas" w:cs="Consolas"/>
+          <w:color w:val="000000"/>
+          <w:sz w:val="20"/>
+          <w:szCs w:val="20"/>
           <w:lang w:val="en-US"/>
         </w:rPr>
         <w:tab/>
-        <w:t>}</w:t>
+      </w:r>
+      <w:r>
+        <w:rPr>
+          <w:rFonts w:ascii="Consolas" w:hAnsi="Consolas" w:cs="Consolas"/>
+          <w:color w:val="000000"/>
+          <w:sz w:val="20"/>
+          <w:szCs w:val="20"/>
+          <w:lang w:val="en-US"/>
+        </w:rPr>
+        <w:tab/>
+      </w:r>
+      <w:r>
+        <w:rPr>
+          <w:rFonts w:ascii="Consolas" w:hAnsi="Consolas" w:cs="Consolas"/>
+          <w:color w:val="000000"/>
+          <w:sz w:val="20"/>
+          <w:szCs w:val="20"/>
+          <w:lang w:val="en-US"/>
+        </w:rPr>
+        <w:tab/>
+      </w:r>
+      <w:proofErr w:type="gramStart"/>
+      <w:r>
+        <w:rPr>
+          <w:rFonts w:ascii="Consolas" w:hAnsi="Consolas" w:cs="Consolas"/>
+          <w:color w:val="000000"/>
+          <w:sz w:val="20"/>
+          <w:szCs w:val="20"/>
+          <w:lang w:val="en-US"/>
+        </w:rPr>
+        <w:t>Sleep(</w:t>
+      </w:r>
+      <w:proofErr w:type="gramEnd"/>
+      <w:r>
+        <w:rPr>
+          <w:rFonts w:ascii="Consolas" w:hAnsi="Consolas" w:cs="Consolas"/>
+          <w:color w:val="000000"/>
+          <w:sz w:val="20"/>
+          <w:szCs w:val="20"/>
+          <w:lang w:val="en-US"/>
+        </w:rPr>
+        <w:t>100);</w:t>
       </w:r>
     </w:p>
     <w:p>
@@ -3209,78 +3279,33 @@
         <w:adjustRightInd w:val="0"/>
         <w:spacing w:after="0" w:line="240" w:lineRule="auto"/>
         <w:rPr>
-          <w:rFonts w:ascii="Cascadia Mono" w:hAnsi="Cascadia Mono" w:cs="Cascadia Mono"/>
-          <w:color w:val="000000"/>
-          <w:sz w:val="19"/>
-          <w:szCs w:val="19"/>
-          <w:lang w:val="en-US"/>
-        </w:rPr>
-      </w:pPr>
-      <w:r>
-        <w:rPr>
-          <w:rFonts w:ascii="Cascadia Mono" w:hAnsi="Cascadia Mono" w:cs="Cascadia Mono"/>
-          <w:color w:val="000000"/>
-          <w:sz w:val="19"/>
-          <w:szCs w:val="19"/>
+          <w:rFonts w:ascii="Consolas" w:hAnsi="Consolas" w:cs="Consolas"/>
+          <w:color w:val="000000"/>
+          <w:sz w:val="20"/>
+          <w:szCs w:val="20"/>
+          <w:lang w:val="en-US"/>
+        </w:rPr>
+      </w:pPr>
+      <w:r>
+        <w:rPr>
+          <w:rFonts w:ascii="Consolas" w:hAnsi="Consolas" w:cs="Consolas"/>
+          <w:color w:val="000000"/>
+          <w:sz w:val="20"/>
+          <w:szCs w:val="20"/>
           <w:lang w:val="en-US"/>
         </w:rPr>
         <w:tab/>
       </w:r>
-      <w:proofErr w:type="spellStart"/>
-      <w:proofErr w:type="gramStart"/>
-      <w:r>
-        <w:rPr>
-          <w:rFonts w:ascii="Cascadia Mono" w:hAnsi="Cascadia Mono" w:cs="Cascadia Mono"/>
-          <w:color w:val="000000"/>
-          <w:sz w:val="19"/>
-          <w:szCs w:val="19"/>
-          <w:lang w:val="en-US"/>
-        </w:rPr>
-        <w:t>wprintf</w:t>
-      </w:r>
-      <w:proofErr w:type="spellEnd"/>
-      <w:r>
-        <w:rPr>
-          <w:rFonts w:ascii="Cascadia Mono" w:hAnsi="Cascadia Mono" w:cs="Cascadia Mono"/>
-          <w:color w:val="000000"/>
-          <w:sz w:val="19"/>
-          <w:szCs w:val="19"/>
-          <w:lang w:val="en-US"/>
-        </w:rPr>
-        <w:t>(</w:t>
-      </w:r>
-      <w:proofErr w:type="spellStart"/>
-      <w:proofErr w:type="gramEnd"/>
-      <w:r>
-        <w:rPr>
-          <w:rFonts w:ascii="Cascadia Mono" w:hAnsi="Cascadia Mono" w:cs="Cascadia Mono"/>
-          <w:color w:val="A31515"/>
-          <w:sz w:val="19"/>
-          <w:szCs w:val="19"/>
-          <w:lang w:val="en-US"/>
-        </w:rPr>
-        <w:t>L"%d</w:t>
-      </w:r>
-      <w:proofErr w:type="spellEnd"/>
-      <w:r>
-        <w:rPr>
-          <w:rFonts w:ascii="Cascadia Mono" w:hAnsi="Cascadia Mono" w:cs="Cascadia Mono"/>
-          <w:color w:val="A31515"/>
-          <w:sz w:val="19"/>
-          <w:szCs w:val="19"/>
-          <w:lang w:val="en-US"/>
-        </w:rPr>
-        <w:t xml:space="preserve"> work. Shared data: %d\n"</w:t>
-      </w:r>
-      <w:r>
-        <w:rPr>
-          <w:rFonts w:ascii="Cascadia Mono" w:hAnsi="Cascadia Mono" w:cs="Cascadia Mono"/>
-          <w:color w:val="000000"/>
-          <w:sz w:val="19"/>
-          <w:szCs w:val="19"/>
-          <w:lang w:val="en-US"/>
-        </w:rPr>
-        <w:t>, data-&gt;number, SHARED_DATA);</w:t>
+      <w:r>
+        <w:rPr>
+          <w:rFonts w:ascii="Consolas" w:hAnsi="Consolas" w:cs="Consolas"/>
+          <w:color w:val="000000"/>
+          <w:sz w:val="20"/>
+          <w:szCs w:val="20"/>
+          <w:lang w:val="en-US"/>
+        </w:rPr>
+        <w:tab/>
+        <w:t>}</w:t>
       </w:r>
     </w:p>
     <w:p>
@@ -3290,23 +3315,88 @@
         <w:adjustRightInd w:val="0"/>
         <w:spacing w:after="0" w:line="240" w:lineRule="auto"/>
         <w:rPr>
-          <w:rFonts w:ascii="Cascadia Mono" w:hAnsi="Cascadia Mono" w:cs="Cascadia Mono"/>
-          <w:color w:val="000000"/>
-          <w:sz w:val="19"/>
-          <w:szCs w:val="19"/>
-          <w:lang w:val="en-US"/>
-        </w:rPr>
-      </w:pPr>
-      <w:r>
-        <w:rPr>
-          <w:rFonts w:ascii="Cascadia Mono" w:hAnsi="Cascadia Mono" w:cs="Cascadia Mono"/>
-          <w:color w:val="000000"/>
-          <w:sz w:val="19"/>
-          <w:szCs w:val="19"/>
+          <w:rFonts w:ascii="Consolas" w:hAnsi="Consolas" w:cs="Consolas"/>
+          <w:color w:val="000000"/>
+          <w:sz w:val="20"/>
+          <w:szCs w:val="20"/>
+          <w:lang w:val="en-US"/>
+        </w:rPr>
+      </w:pPr>
+      <w:r>
+        <w:rPr>
+          <w:rFonts w:ascii="Consolas" w:hAnsi="Consolas" w:cs="Consolas"/>
+          <w:color w:val="000000"/>
+          <w:sz w:val="20"/>
+          <w:szCs w:val="20"/>
           <w:lang w:val="en-US"/>
         </w:rPr>
         <w:tab/>
-        <w:t>SHARED_DATA++;</w:t>
+      </w:r>
+      <w:r>
+        <w:rPr>
+          <w:rFonts w:ascii="Consolas" w:hAnsi="Consolas" w:cs="Consolas"/>
+          <w:color w:val="000000"/>
+          <w:sz w:val="20"/>
+          <w:szCs w:val="20"/>
+          <w:lang w:val="en-US"/>
+        </w:rPr>
+        <w:tab/>
+      </w:r>
+      <w:proofErr w:type="spellStart"/>
+      <w:proofErr w:type="gramStart"/>
+      <w:r>
+        <w:rPr>
+          <w:rFonts w:ascii="Consolas" w:hAnsi="Consolas" w:cs="Consolas"/>
+          <w:color w:val="000000"/>
+          <w:sz w:val="20"/>
+          <w:szCs w:val="20"/>
+          <w:lang w:val="en-US"/>
+        </w:rPr>
+        <w:t>wprintf</w:t>
+      </w:r>
+      <w:proofErr w:type="spellEnd"/>
+      <w:r>
+        <w:rPr>
+          <w:rFonts w:ascii="Consolas" w:hAnsi="Consolas" w:cs="Consolas"/>
+          <w:color w:val="000000"/>
+          <w:sz w:val="20"/>
+          <w:szCs w:val="20"/>
+          <w:lang w:val="en-US"/>
+        </w:rPr>
+        <w:t>(</w:t>
+      </w:r>
+      <w:proofErr w:type="spellStart"/>
+      <w:proofErr w:type="gramEnd"/>
+      <w:r>
+        <w:rPr>
+          <w:rFonts w:ascii="Consolas" w:hAnsi="Consolas" w:cs="Consolas"/>
+          <w:color w:val="A31515"/>
+          <w:sz w:val="20"/>
+          <w:szCs w:val="20"/>
+          <w:lang w:val="en-US"/>
+        </w:rPr>
+        <w:t>L"%d</w:t>
+      </w:r>
+      <w:proofErr w:type="spellEnd"/>
+      <w:r>
+        <w:rPr>
+          <w:rFonts w:ascii="Consolas" w:hAnsi="Consolas" w:cs="Consolas"/>
+          <w:color w:val="A31515"/>
+          <w:sz w:val="20"/>
+          <w:szCs w:val="20"/>
+          <w:lang w:val="en-US"/>
+        </w:rPr>
+        <w:t xml:space="preserve"> work. Shared data: %d\n"</w:t>
+      </w:r>
+      <w:r>
+        <w:rPr>
+          <w:rFonts w:ascii="Consolas" w:hAnsi="Consolas" w:cs="Consolas"/>
+          <w:color w:val="000000"/>
+          <w:sz w:val="20"/>
+          <w:szCs w:val="20"/>
+          <w:lang w:val="en-US"/>
+        </w:rPr>
+        <w:t>, data-&gt;number, SHARED_DATA);</w:t>
       </w:r>
     </w:p>
     <w:p>
@@ -3316,76 +3406,33 @@
         <w:adjustRightInd w:val="0"/>
         <w:spacing w:after="0" w:line="240" w:lineRule="auto"/>
         <w:rPr>
-          <w:rFonts w:ascii="Cascadia Mono" w:hAnsi="Cascadia Mono" w:cs="Cascadia Mono"/>
-          <w:color w:val="000000"/>
-          <w:sz w:val="19"/>
-          <w:szCs w:val="19"/>
-          <w:lang w:val="en-US"/>
-        </w:rPr>
-      </w:pPr>
-      <w:r>
-        <w:rPr>
-          <w:rFonts w:ascii="Cascadia Mono" w:hAnsi="Cascadia Mono" w:cs="Cascadia Mono"/>
-          <w:color w:val="000000"/>
-          <w:sz w:val="19"/>
-          <w:szCs w:val="19"/>
+          <w:rFonts w:ascii="Consolas" w:hAnsi="Consolas" w:cs="Consolas"/>
+          <w:color w:val="000000"/>
+          <w:sz w:val="20"/>
+          <w:szCs w:val="20"/>
+          <w:lang w:val="en-US"/>
+        </w:rPr>
+      </w:pPr>
+      <w:r>
+        <w:rPr>
+          <w:rFonts w:ascii="Consolas" w:hAnsi="Consolas" w:cs="Consolas"/>
+          <w:color w:val="000000"/>
+          <w:sz w:val="20"/>
+          <w:szCs w:val="20"/>
           <w:lang w:val="en-US"/>
         </w:rPr>
         <w:tab/>
       </w:r>
-      <w:proofErr w:type="spellStart"/>
-      <w:proofErr w:type="gramStart"/>
-      <w:r>
-        <w:rPr>
-          <w:rFonts w:ascii="Cascadia Mono" w:hAnsi="Cascadia Mono" w:cs="Cascadia Mono"/>
-          <w:color w:val="6F008A"/>
-          <w:sz w:val="19"/>
-          <w:szCs w:val="19"/>
-          <w:lang w:val="en-US"/>
-        </w:rPr>
-        <w:t>InterlockedExchange</w:t>
-      </w:r>
-      <w:proofErr w:type="spellEnd"/>
-      <w:r>
-        <w:rPr>
-          <w:rFonts w:ascii="Cascadia Mono" w:hAnsi="Cascadia Mono" w:cs="Cascadia Mono"/>
-          <w:color w:val="000000"/>
-          <w:sz w:val="19"/>
-          <w:szCs w:val="19"/>
-          <w:lang w:val="en-US"/>
-        </w:rPr>
-        <w:t>(</w:t>
-      </w:r>
-      <w:proofErr w:type="gramEnd"/>
-      <w:r>
-        <w:rPr>
-          <w:rFonts w:ascii="Cascadia Mono" w:hAnsi="Cascadia Mono" w:cs="Cascadia Mono"/>
-          <w:color w:val="000000"/>
-          <w:sz w:val="19"/>
-          <w:szCs w:val="19"/>
-          <w:lang w:val="en-US"/>
-        </w:rPr>
-        <w:t xml:space="preserve">&amp;STATUS, </w:t>
-      </w:r>
-      <w:r>
-        <w:rPr>
-          <w:rFonts w:ascii="Cascadia Mono" w:hAnsi="Cascadia Mono" w:cs="Cascadia Mono"/>
-          <w:color w:val="6F008A"/>
-          <w:sz w:val="19"/>
-          <w:szCs w:val="19"/>
-          <w:lang w:val="en-US"/>
-        </w:rPr>
-        <w:t>FALSE</w:t>
-      </w:r>
-      <w:r>
-        <w:rPr>
-          <w:rFonts w:ascii="Cascadia Mono" w:hAnsi="Cascadia Mono" w:cs="Cascadia Mono"/>
-          <w:color w:val="000000"/>
-          <w:sz w:val="19"/>
-          <w:szCs w:val="19"/>
-          <w:lang w:val="en-US"/>
-        </w:rPr>
-        <w:t>);</w:t>
+      <w:r>
+        <w:rPr>
+          <w:rFonts w:ascii="Consolas" w:hAnsi="Consolas" w:cs="Consolas"/>
+          <w:color w:val="000000"/>
+          <w:sz w:val="20"/>
+          <w:szCs w:val="20"/>
+          <w:lang w:val="en-US"/>
+        </w:rPr>
+        <w:tab/>
+        <w:t>SHARED_DATA++;</w:t>
       </w:r>
     </w:p>
     <w:p>
@@ -3395,32 +3442,86 @@
         <w:adjustRightInd w:val="0"/>
         <w:spacing w:after="0" w:line="240" w:lineRule="auto"/>
         <w:rPr>
-          <w:rFonts w:ascii="Cascadia Mono" w:hAnsi="Cascadia Mono" w:cs="Cascadia Mono"/>
-          <w:color w:val="000000"/>
-          <w:sz w:val="19"/>
-          <w:szCs w:val="19"/>
-          <w:lang w:val="en-US"/>
-        </w:rPr>
-      </w:pPr>
-      <w:r>
-        <w:rPr>
-          <w:rFonts w:ascii="Cascadia Mono" w:hAnsi="Cascadia Mono" w:cs="Cascadia Mono"/>
-          <w:color w:val="000000"/>
-          <w:sz w:val="19"/>
-          <w:szCs w:val="19"/>
+          <w:rFonts w:ascii="Consolas" w:hAnsi="Consolas" w:cs="Consolas"/>
+          <w:color w:val="000000"/>
+          <w:sz w:val="20"/>
+          <w:szCs w:val="20"/>
+          <w:lang w:val="en-US"/>
+        </w:rPr>
+      </w:pPr>
+      <w:r>
+        <w:rPr>
+          <w:rFonts w:ascii="Consolas" w:hAnsi="Consolas" w:cs="Consolas"/>
+          <w:color w:val="000000"/>
+          <w:sz w:val="20"/>
+          <w:szCs w:val="20"/>
           <w:lang w:val="en-US"/>
         </w:rPr>
         <w:tab/>
       </w:r>
       <w:r>
         <w:rPr>
-          <w:rFonts w:ascii="Cascadia Mono" w:hAnsi="Cascadia Mono" w:cs="Cascadia Mono"/>
-          <w:color w:val="008000"/>
-          <w:sz w:val="19"/>
-          <w:szCs w:val="19"/>
-          <w:lang w:val="en-US"/>
-        </w:rPr>
-        <w:t xml:space="preserve">// End CRITICAL_SECTION </w:t>
+          <w:rFonts w:ascii="Consolas" w:hAnsi="Consolas" w:cs="Consolas"/>
+          <w:color w:val="000000"/>
+          <w:sz w:val="20"/>
+          <w:szCs w:val="20"/>
+          <w:lang w:val="en-US"/>
+        </w:rPr>
+        <w:tab/>
+      </w:r>
+      <w:proofErr w:type="spellStart"/>
+      <w:proofErr w:type="gramStart"/>
+      <w:r>
+        <w:rPr>
+          <w:rFonts w:ascii="Consolas" w:hAnsi="Consolas" w:cs="Consolas"/>
+          <w:color w:val="6F008A"/>
+          <w:sz w:val="20"/>
+          <w:szCs w:val="20"/>
+          <w:lang w:val="en-US"/>
+        </w:rPr>
+        <w:t>InterlockedExchange</w:t>
+      </w:r>
+      <w:proofErr w:type="spellEnd"/>
+      <w:r>
+        <w:rPr>
+          <w:rFonts w:ascii="Consolas" w:hAnsi="Consolas" w:cs="Consolas"/>
+          <w:color w:val="000000"/>
+          <w:sz w:val="20"/>
+          <w:szCs w:val="20"/>
+          <w:lang w:val="en-US"/>
+        </w:rPr>
+        <w:t>(</w:t>
+      </w:r>
+      <w:proofErr w:type="gramEnd"/>
+      <w:r>
+        <w:rPr>
+          <w:rFonts w:ascii="Consolas" w:hAnsi="Consolas" w:cs="Consolas"/>
+          <w:color w:val="000000"/>
+          <w:sz w:val="20"/>
+          <w:szCs w:val="20"/>
+          <w:lang w:val="en-US"/>
+        </w:rPr>
+        <w:t xml:space="preserve">&amp;STATUS, </w:t>
+      </w:r>
+      <w:r>
+        <w:rPr>
+          <w:rFonts w:ascii="Consolas" w:hAnsi="Consolas" w:cs="Consolas"/>
+          <w:color w:val="6F008A"/>
+          <w:sz w:val="20"/>
+          <w:szCs w:val="20"/>
+          <w:lang w:val="en-US"/>
+        </w:rPr>
+        <w:t>FALSE</w:t>
+      </w:r>
+      <w:r>
+        <w:rPr>
+          <w:rFonts w:ascii="Consolas" w:hAnsi="Consolas" w:cs="Consolas"/>
+          <w:color w:val="000000"/>
+          <w:sz w:val="20"/>
+          <w:szCs w:val="20"/>
+          <w:lang w:val="en-US"/>
+        </w:rPr>
+        <w:t>);</w:t>
       </w:r>
     </w:p>
     <w:p>
@@ -3430,44 +3531,42 @@
         <w:adjustRightInd w:val="0"/>
         <w:spacing w:after="0" w:line="240" w:lineRule="auto"/>
         <w:rPr>
-          <w:rFonts w:ascii="Cascadia Mono" w:hAnsi="Cascadia Mono" w:cs="Cascadia Mono"/>
-          <w:color w:val="000000"/>
-          <w:sz w:val="19"/>
-          <w:szCs w:val="19"/>
-          <w:lang w:val="en-US"/>
-        </w:rPr>
-      </w:pPr>
-      <w:r>
-        <w:rPr>
-          <w:rFonts w:ascii="Cascadia Mono" w:hAnsi="Cascadia Mono" w:cs="Cascadia Mono"/>
-          <w:color w:val="000000"/>
-          <w:sz w:val="19"/>
-          <w:szCs w:val="19"/>
+          <w:rFonts w:ascii="Consolas" w:hAnsi="Consolas" w:cs="Consolas"/>
+          <w:color w:val="000000"/>
+          <w:sz w:val="20"/>
+          <w:szCs w:val="20"/>
+          <w:lang w:val="en-US"/>
+        </w:rPr>
+      </w:pPr>
+      <w:r>
+        <w:rPr>
+          <w:rFonts w:ascii="Consolas" w:hAnsi="Consolas" w:cs="Consolas"/>
+          <w:color w:val="000000"/>
+          <w:sz w:val="20"/>
+          <w:szCs w:val="20"/>
           <w:lang w:val="en-US"/>
         </w:rPr>
         <w:tab/>
       </w:r>
-      <w:proofErr w:type="gramStart"/>
-      <w:r>
-        <w:rPr>
-          <w:rFonts w:ascii="Cascadia Mono" w:hAnsi="Cascadia Mono" w:cs="Cascadia Mono"/>
-          <w:color w:val="000000"/>
-          <w:sz w:val="19"/>
-          <w:szCs w:val="19"/>
-          <w:lang w:val="en-US"/>
-        </w:rPr>
-        <w:t>free(</w:t>
-      </w:r>
-      <w:proofErr w:type="gramEnd"/>
-      <w:r>
-        <w:rPr>
-          <w:rFonts w:ascii="Cascadia Mono" w:hAnsi="Cascadia Mono" w:cs="Cascadia Mono"/>
-          <w:color w:val="000000"/>
-          <w:sz w:val="19"/>
-          <w:szCs w:val="19"/>
-          <w:lang w:val="en-US"/>
-        </w:rPr>
-        <w:t>data);</w:t>
+      <w:r>
+        <w:rPr>
+          <w:rFonts w:ascii="Consolas" w:hAnsi="Consolas" w:cs="Consolas"/>
+          <w:color w:val="000000"/>
+          <w:sz w:val="20"/>
+          <w:szCs w:val="20"/>
+          <w:lang w:val="en-US"/>
+        </w:rPr>
+        <w:tab/>
+      </w:r>
+      <w:r>
+        <w:rPr>
+          <w:rFonts w:ascii="Consolas" w:hAnsi="Consolas" w:cs="Consolas"/>
+          <w:color w:val="008000"/>
+          <w:sz w:val="20"/>
+          <w:szCs w:val="20"/>
+          <w:lang w:val="en-US"/>
+        </w:rPr>
+        <w:t xml:space="preserve">// End CRITICAL_SECTION </w:t>
       </w:r>
     </w:p>
     <w:p>
@@ -3477,44 +3576,54 @@
         <w:adjustRightInd w:val="0"/>
         <w:spacing w:after="0" w:line="240" w:lineRule="auto"/>
         <w:rPr>
-          <w:rFonts w:ascii="Cascadia Mono" w:hAnsi="Cascadia Mono" w:cs="Cascadia Mono"/>
-          <w:color w:val="000000"/>
-          <w:sz w:val="19"/>
-          <w:szCs w:val="19"/>
-          <w:lang w:val="en-US"/>
-        </w:rPr>
-      </w:pPr>
-      <w:r>
-        <w:rPr>
-          <w:rFonts w:ascii="Cascadia Mono" w:hAnsi="Cascadia Mono" w:cs="Cascadia Mono"/>
-          <w:color w:val="000000"/>
-          <w:sz w:val="19"/>
-          <w:szCs w:val="19"/>
-          <w:lang w:val="en-US"/>
-        </w:rPr>
-        <w:t xml:space="preserve">    </w:t>
+          <w:rFonts w:ascii="Consolas" w:hAnsi="Consolas" w:cs="Consolas"/>
+          <w:color w:val="000000"/>
+          <w:sz w:val="20"/>
+          <w:szCs w:val="20"/>
+          <w:lang w:val="en-US"/>
+        </w:rPr>
+      </w:pPr>
+      <w:r>
+        <w:rPr>
+          <w:rFonts w:ascii="Consolas" w:hAnsi="Consolas" w:cs="Consolas"/>
+          <w:color w:val="000000"/>
+          <w:sz w:val="20"/>
+          <w:szCs w:val="20"/>
+          <w:lang w:val="en-US"/>
+        </w:rPr>
+        <w:tab/>
+      </w:r>
+      <w:r>
+        <w:rPr>
+          <w:rFonts w:ascii="Consolas" w:hAnsi="Consolas" w:cs="Consolas"/>
+          <w:color w:val="000000"/>
+          <w:sz w:val="20"/>
+          <w:szCs w:val="20"/>
+          <w:lang w:val="en-US"/>
+        </w:rPr>
+        <w:tab/>
       </w:r>
       <w:proofErr w:type="gramStart"/>
       <w:r>
         <w:rPr>
-          <w:rFonts w:ascii="Cascadia Mono" w:hAnsi="Cascadia Mono" w:cs="Cascadia Mono"/>
-          <w:color w:val="0000FF"/>
-          <w:sz w:val="19"/>
-          <w:szCs w:val="19"/>
-          <w:lang w:val="en-US"/>
-        </w:rPr>
-        <w:t>return</w:t>
+          <w:rFonts w:ascii="Consolas" w:hAnsi="Consolas" w:cs="Consolas"/>
+          <w:color w:val="000000"/>
+          <w:sz w:val="20"/>
+          <w:szCs w:val="20"/>
+          <w:lang w:val="en-US"/>
+        </w:rPr>
+        <w:t>Sleep(</w:t>
       </w:r>
       <w:proofErr w:type="gramEnd"/>
       <w:r>
         <w:rPr>
-          <w:rFonts w:ascii="Cascadia Mono" w:hAnsi="Cascadia Mono" w:cs="Cascadia Mono"/>
-          <w:color w:val="000000"/>
-          <w:sz w:val="19"/>
-          <w:szCs w:val="19"/>
-          <w:lang w:val="en-US"/>
-        </w:rPr>
-        <w:t xml:space="preserve"> 0;</w:t>
+          <w:rFonts w:ascii="Consolas" w:hAnsi="Consolas" w:cs="Consolas"/>
+          <w:color w:val="000000"/>
+          <w:sz w:val="20"/>
+          <w:szCs w:val="20"/>
+          <w:lang w:val="en-US"/>
+        </w:rPr>
+        <w:t>20);</w:t>
       </w:r>
     </w:p>
     <w:p>
@@ -3524,21 +3633,22 @@
         <w:adjustRightInd w:val="0"/>
         <w:spacing w:after="0" w:line="240" w:lineRule="auto"/>
         <w:rPr>
-          <w:rFonts w:ascii="Cascadia Mono" w:hAnsi="Cascadia Mono" w:cs="Cascadia Mono"/>
-          <w:color w:val="000000"/>
-          <w:sz w:val="19"/>
-          <w:szCs w:val="19"/>
-          <w:lang w:val="en-US"/>
-        </w:rPr>
-      </w:pPr>
-      <w:r>
-        <w:rPr>
-          <w:rFonts w:ascii="Cascadia Mono" w:hAnsi="Cascadia Mono" w:cs="Cascadia Mono"/>
-          <w:color w:val="000000"/>
-          <w:sz w:val="19"/>
-          <w:szCs w:val="19"/>
-          <w:lang w:val="en-US"/>
-        </w:rPr>
+          <w:rFonts w:ascii="Consolas" w:hAnsi="Consolas" w:cs="Consolas"/>
+          <w:color w:val="000000"/>
+          <w:sz w:val="20"/>
+          <w:szCs w:val="20"/>
+          <w:lang w:val="en-US"/>
+        </w:rPr>
+      </w:pPr>
+      <w:r>
+        <w:rPr>
+          <w:rFonts w:ascii="Consolas" w:hAnsi="Consolas" w:cs="Consolas"/>
+          <w:color w:val="000000"/>
+          <w:sz w:val="20"/>
+          <w:szCs w:val="20"/>
+          <w:lang w:val="en-US"/>
+        </w:rPr>
+        <w:tab/>
         <w:t>}</w:t>
       </w:r>
     </w:p>
@@ -3549,13 +3659,45 @@
         <w:adjustRightInd w:val="0"/>
         <w:spacing w:after="0" w:line="240" w:lineRule="auto"/>
         <w:rPr>
-          <w:rFonts w:ascii="Cascadia Mono" w:hAnsi="Cascadia Mono" w:cs="Cascadia Mono"/>
-          <w:color w:val="000000"/>
-          <w:sz w:val="19"/>
-          <w:szCs w:val="19"/>
-          <w:lang w:val="en-US"/>
-        </w:rPr>
-      </w:pPr>
+          <w:rFonts w:ascii="Consolas" w:hAnsi="Consolas" w:cs="Consolas"/>
+          <w:color w:val="000000"/>
+          <w:sz w:val="20"/>
+          <w:szCs w:val="20"/>
+          <w:lang w:val="en-US"/>
+        </w:rPr>
+      </w:pPr>
+      <w:r>
+        <w:rPr>
+          <w:rFonts w:ascii="Consolas" w:hAnsi="Consolas" w:cs="Consolas"/>
+          <w:color w:val="000000"/>
+          <w:sz w:val="20"/>
+          <w:szCs w:val="20"/>
+          <w:lang w:val="en-US"/>
+        </w:rPr>
+        <w:tab/>
+      </w:r>
+      <w:proofErr w:type="gramStart"/>
+      <w:r>
+        <w:rPr>
+          <w:rFonts w:ascii="Consolas" w:hAnsi="Consolas" w:cs="Consolas"/>
+          <w:color w:val="000000"/>
+          <w:sz w:val="20"/>
+          <w:szCs w:val="20"/>
+          <w:lang w:val="en-US"/>
+        </w:rPr>
+        <w:t>free(</w:t>
+      </w:r>
+      <w:proofErr w:type="gramEnd"/>
+      <w:r>
+        <w:rPr>
+          <w:rFonts w:ascii="Consolas" w:hAnsi="Consolas" w:cs="Consolas"/>
+          <w:color w:val="000000"/>
+          <w:sz w:val="20"/>
+          <w:szCs w:val="20"/>
+          <w:lang w:val="en-US"/>
+        </w:rPr>
+        <w:t>data);</w:t>
+      </w:r>
     </w:p>
     <w:p>
       <w:pPr>
@@ -3564,36 +3706,44 @@
         <w:adjustRightInd w:val="0"/>
         <w:spacing w:after="0" w:line="240" w:lineRule="auto"/>
         <w:rPr>
-          <w:rFonts w:ascii="Cascadia Mono" w:hAnsi="Cascadia Mono" w:cs="Cascadia Mono"/>
-          <w:color w:val="000000"/>
-          <w:sz w:val="19"/>
-          <w:szCs w:val="19"/>
-          <w:lang w:val="en-US"/>
-        </w:rPr>
-      </w:pPr>
-      <w:proofErr w:type="spellStart"/>
+          <w:rFonts w:ascii="Consolas" w:hAnsi="Consolas" w:cs="Consolas"/>
+          <w:color w:val="000000"/>
+          <w:sz w:val="20"/>
+          <w:szCs w:val="20"/>
+          <w:lang w:val="en-US"/>
+        </w:rPr>
+      </w:pPr>
+      <w:r>
+        <w:rPr>
+          <w:rFonts w:ascii="Consolas" w:hAnsi="Consolas" w:cs="Consolas"/>
+          <w:color w:val="000000"/>
+          <w:sz w:val="20"/>
+          <w:szCs w:val="20"/>
+          <w:lang w:val="en-US"/>
+        </w:rPr>
+        <w:tab/>
+      </w:r>
       <w:proofErr w:type="gramStart"/>
       <w:r>
         <w:rPr>
-          <w:rFonts w:ascii="Cascadia Mono" w:hAnsi="Cascadia Mono" w:cs="Cascadia Mono"/>
+          <w:rFonts w:ascii="Consolas" w:hAnsi="Consolas" w:cs="Consolas"/>
           <w:color w:val="0000FF"/>
-          <w:sz w:val="19"/>
-          <w:szCs w:val="19"/>
-          <w:lang w:val="en-US"/>
-        </w:rPr>
-        <w:t>int</w:t>
-      </w:r>
-      <w:proofErr w:type="spellEnd"/>
+          <w:sz w:val="20"/>
+          <w:szCs w:val="20"/>
+          <w:lang w:val="en-US"/>
+        </w:rPr>
+        <w:t>return</w:t>
+      </w:r>
       <w:proofErr w:type="gramEnd"/>
       <w:r>
         <w:rPr>
-          <w:rFonts w:ascii="Cascadia Mono" w:hAnsi="Cascadia Mono" w:cs="Cascadia Mono"/>
-          <w:color w:val="000000"/>
-          <w:sz w:val="19"/>
-          <w:szCs w:val="19"/>
-          <w:lang w:val="en-US"/>
-        </w:rPr>
-        <w:t xml:space="preserve"> main()</w:t>
+          <w:rFonts w:ascii="Consolas" w:hAnsi="Consolas" w:cs="Consolas"/>
+          <w:color w:val="000000"/>
+          <w:sz w:val="20"/>
+          <w:szCs w:val="20"/>
+          <w:lang w:val="en-US"/>
+        </w:rPr>
+        <w:t xml:space="preserve"> 0;</w:t>
       </w:r>
     </w:p>
     <w:p>
@@ -3603,22 +3753,22 @@
         <w:adjustRightInd w:val="0"/>
         <w:spacing w:after="0" w:line="240" w:lineRule="auto"/>
         <w:rPr>
-          <w:rFonts w:ascii="Cascadia Mono" w:hAnsi="Cascadia Mono" w:cs="Cascadia Mono"/>
-          <w:color w:val="000000"/>
-          <w:sz w:val="19"/>
-          <w:szCs w:val="19"/>
-          <w:lang w:val="en-US"/>
-        </w:rPr>
-      </w:pPr>
-      <w:r>
-        <w:rPr>
-          <w:rFonts w:ascii="Cascadia Mono" w:hAnsi="Cascadia Mono" w:cs="Cascadia Mono"/>
-          <w:color w:val="000000"/>
-          <w:sz w:val="19"/>
-          <w:szCs w:val="19"/>
-          <w:lang w:val="en-US"/>
-        </w:rPr>
-        <w:t>{</w:t>
+          <w:rFonts w:ascii="Consolas" w:hAnsi="Consolas" w:cs="Consolas"/>
+          <w:color w:val="000000"/>
+          <w:sz w:val="20"/>
+          <w:szCs w:val="20"/>
+          <w:lang w:val="en-US"/>
+        </w:rPr>
+      </w:pPr>
+      <w:r>
+        <w:rPr>
+          <w:rFonts w:ascii="Consolas" w:hAnsi="Consolas" w:cs="Consolas"/>
+          <w:color w:val="000000"/>
+          <w:sz w:val="20"/>
+          <w:szCs w:val="20"/>
+          <w:lang w:val="en-US"/>
+        </w:rPr>
+        <w:t>}</w:t>
       </w:r>
     </w:p>
     <w:p>
@@ -3628,75 +3778,13 @@
         <w:adjustRightInd w:val="0"/>
         <w:spacing w:after="0" w:line="240" w:lineRule="auto"/>
         <w:rPr>
-          <w:rFonts w:ascii="Cascadia Mono" w:hAnsi="Cascadia Mono" w:cs="Cascadia Mono"/>
-          <w:color w:val="000000"/>
-          <w:sz w:val="19"/>
-          <w:szCs w:val="19"/>
-          <w:lang w:val="en-US"/>
-        </w:rPr>
-      </w:pPr>
-      <w:r>
-        <w:rPr>
-          <w:rFonts w:ascii="Cascadia Mono" w:hAnsi="Cascadia Mono" w:cs="Cascadia Mono"/>
-          <w:color w:val="000000"/>
-          <w:sz w:val="19"/>
-          <w:szCs w:val="19"/>
-          <w:lang w:val="en-US"/>
-        </w:rPr>
-        <w:tab/>
-      </w:r>
-      <w:r>
-        <w:rPr>
-          <w:rFonts w:ascii="Cascadia Mono" w:hAnsi="Cascadia Mono" w:cs="Cascadia Mono"/>
-          <w:color w:val="2B91AF"/>
-          <w:sz w:val="19"/>
-          <w:szCs w:val="19"/>
-          <w:lang w:val="en-US"/>
-        </w:rPr>
-        <w:t>HANDLE</w:t>
-      </w:r>
-      <w:r>
-        <w:rPr>
-          <w:rFonts w:ascii="Cascadia Mono" w:hAnsi="Cascadia Mono" w:cs="Cascadia Mono"/>
-          <w:color w:val="000000"/>
-          <w:sz w:val="19"/>
-          <w:szCs w:val="19"/>
-          <w:lang w:val="en-US"/>
-        </w:rPr>
-        <w:t xml:space="preserve"> </w:t>
-      </w:r>
-      <w:proofErr w:type="gramStart"/>
-      <w:r>
-        <w:rPr>
-          <w:rFonts w:ascii="Cascadia Mono" w:hAnsi="Cascadia Mono" w:cs="Cascadia Mono"/>
-          <w:color w:val="000000"/>
-          <w:sz w:val="19"/>
-          <w:szCs w:val="19"/>
-          <w:lang w:val="en-US"/>
-        </w:rPr>
-        <w:t>threads[</w:t>
-      </w:r>
-      <w:proofErr w:type="gramEnd"/>
-      <w:r>
-        <w:rPr>
-          <w:rFonts w:ascii="Cascadia Mono" w:hAnsi="Cascadia Mono" w:cs="Cascadia Mono"/>
-          <w:color w:val="6F008A"/>
-          <w:sz w:val="19"/>
-          <w:szCs w:val="19"/>
-          <w:lang w:val="en-US"/>
-        </w:rPr>
-        <w:t>THREAD_COUNT</w:t>
-      </w:r>
-      <w:r>
-        <w:rPr>
-          <w:rFonts w:ascii="Cascadia Mono" w:hAnsi="Cascadia Mono" w:cs="Cascadia Mono"/>
-          <w:color w:val="000000"/>
-          <w:sz w:val="19"/>
-          <w:szCs w:val="19"/>
-          <w:lang w:val="en-US"/>
-        </w:rPr>
-        <w:t>];</w:t>
-      </w:r>
+          <w:rFonts w:ascii="Consolas" w:hAnsi="Consolas" w:cs="Consolas"/>
+          <w:color w:val="000000"/>
+          <w:sz w:val="20"/>
+          <w:szCs w:val="20"/>
+          <w:lang w:val="en-US"/>
+        </w:rPr>
+      </w:pPr>
     </w:p>
     <w:p>
       <w:pPr>
@@ -3705,152 +3793,36 @@
         <w:adjustRightInd w:val="0"/>
         <w:spacing w:after="0" w:line="240" w:lineRule="auto"/>
         <w:rPr>
-          <w:rFonts w:ascii="Cascadia Mono" w:hAnsi="Cascadia Mono" w:cs="Cascadia Mono"/>
-          <w:color w:val="000000"/>
-          <w:sz w:val="19"/>
-          <w:szCs w:val="19"/>
-          <w:lang w:val="en-US"/>
-        </w:rPr>
-      </w:pPr>
-      <w:r>
-        <w:rPr>
-          <w:rFonts w:ascii="Cascadia Mono" w:hAnsi="Cascadia Mono" w:cs="Cascadia Mono"/>
-          <w:color w:val="000000"/>
-          <w:sz w:val="19"/>
-          <w:szCs w:val="19"/>
-          <w:lang w:val="en-US"/>
-        </w:rPr>
-        <w:tab/>
-      </w:r>
+          <w:rFonts w:ascii="Consolas" w:hAnsi="Consolas" w:cs="Consolas"/>
+          <w:color w:val="000000"/>
+          <w:sz w:val="20"/>
+          <w:szCs w:val="20"/>
+          <w:lang w:val="en-US"/>
+        </w:rPr>
+      </w:pPr>
+      <w:proofErr w:type="spellStart"/>
       <w:proofErr w:type="gramStart"/>
       <w:r>
         <w:rPr>
-          <w:rFonts w:ascii="Cascadia Mono" w:hAnsi="Cascadia Mono" w:cs="Cascadia Mono"/>
+          <w:rFonts w:ascii="Consolas" w:hAnsi="Consolas" w:cs="Consolas"/>
           <w:color w:val="0000FF"/>
-          <w:sz w:val="19"/>
-          <w:szCs w:val="19"/>
-          <w:lang w:val="en-US"/>
-        </w:rPr>
-        <w:t>for</w:t>
-      </w:r>
+          <w:sz w:val="20"/>
+          <w:szCs w:val="20"/>
+          <w:lang w:val="en-US"/>
+        </w:rPr>
+        <w:t>int</w:t>
+      </w:r>
+      <w:proofErr w:type="spellEnd"/>
       <w:proofErr w:type="gramEnd"/>
       <w:r>
         <w:rPr>
-          <w:rFonts w:ascii="Cascadia Mono" w:hAnsi="Cascadia Mono" w:cs="Cascadia Mono"/>
-          <w:color w:val="000000"/>
-          <w:sz w:val="19"/>
-          <w:szCs w:val="19"/>
-          <w:lang w:val="en-US"/>
-        </w:rPr>
-        <w:t xml:space="preserve"> (</w:t>
-      </w:r>
-      <w:proofErr w:type="spellStart"/>
-      <w:r>
-        <w:rPr>
-          <w:rFonts w:ascii="Cascadia Mono" w:hAnsi="Cascadia Mono" w:cs="Cascadia Mono"/>
-          <w:color w:val="2B91AF"/>
-          <w:sz w:val="19"/>
-          <w:szCs w:val="19"/>
-          <w:lang w:val="en-US"/>
-        </w:rPr>
-        <w:t>size_t</w:t>
-      </w:r>
-      <w:proofErr w:type="spellEnd"/>
-      <w:r>
-        <w:rPr>
-          <w:rFonts w:ascii="Cascadia Mono" w:hAnsi="Cascadia Mono" w:cs="Cascadia Mono"/>
-          <w:color w:val="000000"/>
-          <w:sz w:val="19"/>
-          <w:szCs w:val="19"/>
-          <w:lang w:val="en-US"/>
-        </w:rPr>
-        <w:t xml:space="preserve"> </w:t>
-      </w:r>
-      <w:proofErr w:type="spellStart"/>
-      <w:r>
-        <w:rPr>
-          <w:rFonts w:ascii="Cascadia Mono" w:hAnsi="Cascadia Mono" w:cs="Cascadia Mono"/>
-          <w:color w:val="000000"/>
-          <w:sz w:val="19"/>
-          <w:szCs w:val="19"/>
-          <w:lang w:val="en-US"/>
-        </w:rPr>
-        <w:t>i</w:t>
-      </w:r>
-      <w:proofErr w:type="spellEnd"/>
-      <w:r>
-        <w:rPr>
-          <w:rFonts w:ascii="Cascadia Mono" w:hAnsi="Cascadia Mono" w:cs="Cascadia Mono"/>
-          <w:color w:val="000000"/>
-          <w:sz w:val="19"/>
-          <w:szCs w:val="19"/>
-          <w:lang w:val="en-US"/>
-        </w:rPr>
-        <w:t xml:space="preserve"> = 0; </w:t>
-      </w:r>
-      <w:proofErr w:type="spellStart"/>
-      <w:r>
-        <w:rPr>
-          <w:rFonts w:ascii="Cascadia Mono" w:hAnsi="Cascadia Mono" w:cs="Cascadia Mono"/>
-          <w:color w:val="000000"/>
-          <w:sz w:val="19"/>
-          <w:szCs w:val="19"/>
-          <w:lang w:val="en-US"/>
-        </w:rPr>
-        <w:t>i</w:t>
-      </w:r>
-      <w:proofErr w:type="spellEnd"/>
-      <w:r>
-        <w:rPr>
-          <w:rFonts w:ascii="Cascadia Mono" w:hAnsi="Cascadia Mono" w:cs="Cascadia Mono"/>
-          <w:color w:val="000000"/>
-          <w:sz w:val="19"/>
-          <w:szCs w:val="19"/>
-          <w:lang w:val="en-US"/>
-        </w:rPr>
-        <w:t xml:space="preserve"> &lt; </w:t>
-      </w:r>
-      <w:r>
-        <w:rPr>
-          <w:rFonts w:ascii="Cascadia Mono" w:hAnsi="Cascadia Mono" w:cs="Cascadia Mono"/>
-          <w:color w:val="6F008A"/>
-          <w:sz w:val="19"/>
-          <w:szCs w:val="19"/>
-          <w:lang w:val="en-US"/>
-        </w:rPr>
-        <w:t>THREAD_COUNT</w:t>
-      </w:r>
-      <w:r>
-        <w:rPr>
-          <w:rFonts w:ascii="Cascadia Mono" w:hAnsi="Cascadia Mono" w:cs="Cascadia Mono"/>
-          <w:color w:val="000000"/>
-          <w:sz w:val="19"/>
-          <w:szCs w:val="19"/>
-          <w:lang w:val="en-US"/>
-        </w:rPr>
-        <w:t xml:space="preserve">; </w:t>
-      </w:r>
-      <w:proofErr w:type="spellStart"/>
-      <w:r>
-        <w:rPr>
-          <w:rFonts w:ascii="Cascadia Mono" w:hAnsi="Cascadia Mono" w:cs="Cascadia Mono"/>
-          <w:color w:val="000000"/>
-          <w:sz w:val="19"/>
-          <w:szCs w:val="19"/>
-          <w:lang w:val="en-US"/>
-        </w:rPr>
-        <w:t>i</w:t>
-      </w:r>
-      <w:proofErr w:type="spellEnd"/>
-      <w:r>
-        <w:rPr>
-          <w:rFonts w:ascii="Cascadia Mono" w:hAnsi="Cascadia Mono" w:cs="Cascadia Mono"/>
-          <w:color w:val="000000"/>
-          <w:sz w:val="19"/>
-          <w:szCs w:val="19"/>
-          <w:lang w:val="en-US"/>
-        </w:rPr>
-        <w:t>++) {</w:t>
+          <w:rFonts w:ascii="Consolas" w:hAnsi="Consolas" w:cs="Consolas"/>
+          <w:color w:val="000000"/>
+          <w:sz w:val="20"/>
+          <w:szCs w:val="20"/>
+          <w:lang w:val="en-US"/>
+        </w:rPr>
+        <w:t xml:space="preserve"> main()</w:t>
       </w:r>
     </w:p>
     <w:p>
@@ -3860,154 +3832,22 @@
         <w:adjustRightInd w:val="0"/>
         <w:spacing w:after="0" w:line="240" w:lineRule="auto"/>
         <w:rPr>
-          <w:rFonts w:ascii="Cascadia Mono" w:hAnsi="Cascadia Mono" w:cs="Cascadia Mono"/>
-          <w:color w:val="000000"/>
-          <w:sz w:val="19"/>
-          <w:szCs w:val="19"/>
-          <w:lang w:val="en-US"/>
-        </w:rPr>
-      </w:pPr>
-      <w:r>
-        <w:rPr>
-          <w:rFonts w:ascii="Cascadia Mono" w:hAnsi="Cascadia Mono" w:cs="Cascadia Mono"/>
-          <w:color w:val="000000"/>
-          <w:sz w:val="19"/>
-          <w:szCs w:val="19"/>
-          <w:lang w:val="en-US"/>
-        </w:rPr>
-        <w:tab/>
-      </w:r>
-      <w:r>
-        <w:rPr>
-          <w:rFonts w:ascii="Cascadia Mono" w:hAnsi="Cascadia Mono" w:cs="Cascadia Mono"/>
-          <w:color w:val="000000"/>
-          <w:sz w:val="19"/>
-          <w:szCs w:val="19"/>
-          <w:lang w:val="en-US"/>
-        </w:rPr>
-        <w:tab/>
-      </w:r>
-      <w:proofErr w:type="spellStart"/>
-      <w:r>
-        <w:rPr>
-          <w:rFonts w:ascii="Cascadia Mono" w:hAnsi="Cascadia Mono" w:cs="Cascadia Mono"/>
-          <w:color w:val="2B91AF"/>
-          <w:sz w:val="19"/>
-          <w:szCs w:val="19"/>
-          <w:lang w:val="en-US"/>
-        </w:rPr>
-        <w:t>ThreadData</w:t>
-      </w:r>
-      <w:proofErr w:type="spellEnd"/>
-      <w:r>
-        <w:rPr>
-          <w:rFonts w:ascii="Cascadia Mono" w:hAnsi="Cascadia Mono" w:cs="Cascadia Mono"/>
-          <w:color w:val="000000"/>
-          <w:sz w:val="19"/>
-          <w:szCs w:val="19"/>
-          <w:lang w:val="en-US"/>
-        </w:rPr>
-        <w:t>* data = (</w:t>
-      </w:r>
-      <w:proofErr w:type="spellStart"/>
-      <w:r>
-        <w:rPr>
-          <w:rFonts w:ascii="Cascadia Mono" w:hAnsi="Cascadia Mono" w:cs="Cascadia Mono"/>
-          <w:color w:val="2B91AF"/>
-          <w:sz w:val="19"/>
-          <w:szCs w:val="19"/>
-          <w:lang w:val="en-US"/>
-        </w:rPr>
-        <w:t>ThreadData</w:t>
-      </w:r>
-      <w:proofErr w:type="spellEnd"/>
-      <w:r>
-        <w:rPr>
-          <w:rFonts w:ascii="Cascadia Mono" w:hAnsi="Cascadia Mono" w:cs="Cascadia Mono"/>
-          <w:color w:val="000000"/>
-          <w:sz w:val="19"/>
-          <w:szCs w:val="19"/>
-          <w:lang w:val="en-US"/>
-        </w:rPr>
-        <w:t>*</w:t>
-      </w:r>
-      <w:proofErr w:type="gramStart"/>
-      <w:r>
-        <w:rPr>
-          <w:rFonts w:ascii="Cascadia Mono" w:hAnsi="Cascadia Mono" w:cs="Cascadia Mono"/>
-          <w:color w:val="000000"/>
-          <w:sz w:val="19"/>
-          <w:szCs w:val="19"/>
-          <w:lang w:val="en-US"/>
-        </w:rPr>
-        <w:t>)</w:t>
-      </w:r>
-      <w:proofErr w:type="spellStart"/>
-      <w:r>
-        <w:rPr>
-          <w:rFonts w:ascii="Cascadia Mono" w:hAnsi="Cascadia Mono" w:cs="Cascadia Mono"/>
-          <w:color w:val="000000"/>
-          <w:sz w:val="19"/>
-          <w:szCs w:val="19"/>
-          <w:lang w:val="en-US"/>
-        </w:rPr>
-        <w:t>malloc</w:t>
-      </w:r>
-      <w:proofErr w:type="spellEnd"/>
-      <w:proofErr w:type="gramEnd"/>
-      <w:r>
-        <w:rPr>
-          <w:rFonts w:ascii="Cascadia Mono" w:hAnsi="Cascadia Mono" w:cs="Cascadia Mono"/>
-          <w:color w:val="000000"/>
-          <w:sz w:val="19"/>
-          <w:szCs w:val="19"/>
-          <w:lang w:val="en-US"/>
-        </w:rPr>
-        <w:t>(</w:t>
-      </w:r>
-      <w:proofErr w:type="spellStart"/>
-      <w:r>
-        <w:rPr>
-          <w:rFonts w:ascii="Cascadia Mono" w:hAnsi="Cascadia Mono" w:cs="Cascadia Mono"/>
-          <w:color w:val="0000FF"/>
-          <w:sz w:val="19"/>
-          <w:szCs w:val="19"/>
-          <w:lang w:val="en-US"/>
-        </w:rPr>
-        <w:t>sizeof</w:t>
-      </w:r>
-      <w:proofErr w:type="spellEnd"/>
-      <w:r>
-        <w:rPr>
-          <w:rFonts w:ascii="Cascadia Mono" w:hAnsi="Cascadia Mono" w:cs="Cascadia Mono"/>
-          <w:color w:val="000000"/>
-          <w:sz w:val="19"/>
-          <w:szCs w:val="19"/>
-          <w:lang w:val="en-US"/>
-        </w:rPr>
-        <w:t>(</w:t>
-      </w:r>
-      <w:proofErr w:type="spellStart"/>
-      <w:r>
-        <w:rPr>
-          <w:rFonts w:ascii="Cascadia Mono" w:hAnsi="Cascadia Mono" w:cs="Cascadia Mono"/>
-          <w:color w:val="2B91AF"/>
-          <w:sz w:val="19"/>
-          <w:szCs w:val="19"/>
-          <w:lang w:val="en-US"/>
-        </w:rPr>
-        <w:t>ThreadData</w:t>
-      </w:r>
-      <w:proofErr w:type="spellEnd"/>
-      <w:r>
-        <w:rPr>
-          <w:rFonts w:ascii="Cascadia Mono" w:hAnsi="Cascadia Mono" w:cs="Cascadia Mono"/>
-          <w:color w:val="000000"/>
-          <w:sz w:val="19"/>
-          <w:szCs w:val="19"/>
-          <w:lang w:val="en-US"/>
-        </w:rPr>
-        <w:t>));</w:t>
+          <w:rFonts w:ascii="Consolas" w:hAnsi="Consolas" w:cs="Consolas"/>
+          <w:color w:val="000000"/>
+          <w:sz w:val="20"/>
+          <w:szCs w:val="20"/>
+          <w:lang w:val="en-US"/>
+        </w:rPr>
+      </w:pPr>
+      <w:r>
+        <w:rPr>
+          <w:rFonts w:ascii="Consolas" w:hAnsi="Consolas" w:cs="Consolas"/>
+          <w:color w:val="000000"/>
+          <w:sz w:val="20"/>
+          <w:szCs w:val="20"/>
+          <w:lang w:val="en-US"/>
+        </w:rPr>
+        <w:t>{</w:t>
       </w:r>
     </w:p>
     <w:p>
@@ -4017,76 +3857,74 @@
         <w:adjustRightInd w:val="0"/>
         <w:spacing w:after="0" w:line="240" w:lineRule="auto"/>
         <w:rPr>
-          <w:rFonts w:ascii="Cascadia Mono" w:hAnsi="Cascadia Mono" w:cs="Cascadia Mono"/>
-          <w:color w:val="000000"/>
-          <w:sz w:val="19"/>
-          <w:szCs w:val="19"/>
-          <w:lang w:val="en-US"/>
-        </w:rPr>
-      </w:pPr>
-      <w:r>
-        <w:rPr>
-          <w:rFonts w:ascii="Cascadia Mono" w:hAnsi="Cascadia Mono" w:cs="Cascadia Mono"/>
-          <w:color w:val="000000"/>
-          <w:sz w:val="19"/>
-          <w:szCs w:val="19"/>
+          <w:rFonts w:ascii="Consolas" w:hAnsi="Consolas" w:cs="Consolas"/>
+          <w:color w:val="000000"/>
+          <w:sz w:val="20"/>
+          <w:szCs w:val="20"/>
+          <w:lang w:val="en-US"/>
+        </w:rPr>
+      </w:pPr>
+      <w:r>
+        <w:rPr>
+          <w:rFonts w:ascii="Consolas" w:hAnsi="Consolas" w:cs="Consolas"/>
+          <w:color w:val="000000"/>
+          <w:sz w:val="20"/>
+          <w:szCs w:val="20"/>
           <w:lang w:val="en-US"/>
         </w:rPr>
         <w:tab/>
       </w:r>
       <w:r>
         <w:rPr>
-          <w:rFonts w:ascii="Cascadia Mono" w:hAnsi="Cascadia Mono" w:cs="Cascadia Mono"/>
-          <w:color w:val="000000"/>
-          <w:sz w:val="19"/>
-          <w:szCs w:val="19"/>
-          <w:lang w:val="en-US"/>
-        </w:rPr>
-        <w:tab/>
+          <w:rFonts w:ascii="Consolas" w:hAnsi="Consolas" w:cs="Consolas"/>
+          <w:color w:val="2B91AF"/>
+          <w:sz w:val="20"/>
+          <w:szCs w:val="20"/>
+          <w:lang w:val="en-US"/>
+        </w:rPr>
+        <w:t>HANDLE</w:t>
+      </w:r>
+      <w:r>
+        <w:rPr>
+          <w:rFonts w:ascii="Consolas" w:hAnsi="Consolas" w:cs="Consolas"/>
+          <w:color w:val="000000"/>
+          <w:sz w:val="20"/>
+          <w:szCs w:val="20"/>
+          <w:lang w:val="en-US"/>
+        </w:rPr>
+        <w:t xml:space="preserve"> </w:t>
       </w:r>
       <w:proofErr w:type="gramStart"/>
       <w:r>
         <w:rPr>
-          <w:rFonts w:ascii="Cascadia Mono" w:hAnsi="Cascadia Mono" w:cs="Cascadia Mono"/>
-          <w:color w:val="000000"/>
-          <w:sz w:val="19"/>
-          <w:szCs w:val="19"/>
-          <w:lang w:val="en-US"/>
-        </w:rPr>
-        <w:t>data</w:t>
+          <w:rFonts w:ascii="Consolas" w:hAnsi="Consolas" w:cs="Consolas"/>
+          <w:color w:val="000000"/>
+          <w:sz w:val="20"/>
+          <w:szCs w:val="20"/>
+          <w:lang w:val="en-US"/>
+        </w:rPr>
+        <w:t>threads[</w:t>
       </w:r>
       <w:proofErr w:type="gramEnd"/>
       <w:r>
         <w:rPr>
-          <w:rFonts w:ascii="Cascadia Mono" w:hAnsi="Cascadia Mono" w:cs="Cascadia Mono"/>
-          <w:color w:val="000000"/>
-          <w:sz w:val="19"/>
-          <w:szCs w:val="19"/>
-          <w:lang w:val="en-US"/>
-        </w:rPr>
-        <w:t xml:space="preserve">-&gt;number = </w:t>
-      </w:r>
-      <w:proofErr w:type="spellStart"/>
-      <w:r>
-        <w:rPr>
-          <w:rFonts w:ascii="Cascadia Mono" w:hAnsi="Cascadia Mono" w:cs="Cascadia Mono"/>
-          <w:color w:val="000000"/>
-          <w:sz w:val="19"/>
-          <w:szCs w:val="19"/>
-          <w:lang w:val="en-US"/>
-        </w:rPr>
-        <w:t>i</w:t>
-      </w:r>
-      <w:proofErr w:type="spellEnd"/>
-      <w:r>
-        <w:rPr>
-          <w:rFonts w:ascii="Cascadia Mono" w:hAnsi="Cascadia Mono" w:cs="Cascadia Mono"/>
-          <w:color w:val="000000"/>
-          <w:sz w:val="19"/>
-          <w:szCs w:val="19"/>
-          <w:lang w:val="en-US"/>
-        </w:rPr>
-        <w:t>;</w:t>
+          <w:rFonts w:ascii="Consolas" w:hAnsi="Consolas" w:cs="Consolas"/>
+          <w:color w:val="6F008A"/>
+          <w:sz w:val="20"/>
+          <w:szCs w:val="20"/>
+          <w:lang w:val="en-US"/>
+        </w:rPr>
+        <w:t>THREAD_COUNT</w:t>
+      </w:r>
+      <w:r>
+        <w:rPr>
+          <w:rFonts w:ascii="Consolas" w:hAnsi="Consolas" w:cs="Consolas"/>
+          <w:color w:val="000000"/>
+          <w:sz w:val="20"/>
+          <w:szCs w:val="20"/>
+          <w:lang w:val="en-US"/>
+        </w:rPr>
+        <w:t>];</w:t>
       </w:r>
     </w:p>
     <w:p>
@@ -4096,138 +3934,152 @@
         <w:adjustRightInd w:val="0"/>
         <w:spacing w:after="0" w:line="240" w:lineRule="auto"/>
         <w:rPr>
-          <w:rFonts w:ascii="Cascadia Mono" w:hAnsi="Cascadia Mono" w:cs="Cascadia Mono"/>
-          <w:color w:val="000000"/>
-          <w:sz w:val="19"/>
-          <w:szCs w:val="19"/>
-          <w:lang w:val="en-US"/>
-        </w:rPr>
-      </w:pPr>
-      <w:r>
-        <w:rPr>
-          <w:rFonts w:ascii="Cascadia Mono" w:hAnsi="Cascadia Mono" w:cs="Cascadia Mono"/>
-          <w:color w:val="000000"/>
-          <w:sz w:val="19"/>
-          <w:szCs w:val="19"/>
+          <w:rFonts w:ascii="Consolas" w:hAnsi="Consolas" w:cs="Consolas"/>
+          <w:color w:val="000000"/>
+          <w:sz w:val="20"/>
+          <w:szCs w:val="20"/>
+          <w:lang w:val="en-US"/>
+        </w:rPr>
+      </w:pPr>
+      <w:r>
+        <w:rPr>
+          <w:rFonts w:ascii="Consolas" w:hAnsi="Consolas" w:cs="Consolas"/>
+          <w:color w:val="000000"/>
+          <w:sz w:val="20"/>
+          <w:szCs w:val="20"/>
           <w:lang w:val="en-US"/>
         </w:rPr>
         <w:tab/>
       </w:r>
-      <w:r>
-        <w:rPr>
-          <w:rFonts w:ascii="Cascadia Mono" w:hAnsi="Cascadia Mono" w:cs="Cascadia Mono"/>
-          <w:color w:val="000000"/>
-          <w:sz w:val="19"/>
-          <w:szCs w:val="19"/>
-          <w:lang w:val="en-US"/>
-        </w:rPr>
-        <w:tab/>
-      </w:r>
-      <w:r>
-        <w:rPr>
-          <w:rFonts w:ascii="Cascadia Mono" w:hAnsi="Cascadia Mono" w:cs="Cascadia Mono"/>
+      <w:proofErr w:type="gramStart"/>
+      <w:r>
+        <w:rPr>
+          <w:rFonts w:ascii="Consolas" w:hAnsi="Consolas" w:cs="Consolas"/>
+          <w:color w:val="0000FF"/>
+          <w:sz w:val="20"/>
+          <w:szCs w:val="20"/>
+          <w:lang w:val="en-US"/>
+        </w:rPr>
+        <w:t>for</w:t>
+      </w:r>
+      <w:proofErr w:type="gramEnd"/>
+      <w:r>
+        <w:rPr>
+          <w:rFonts w:ascii="Consolas" w:hAnsi="Consolas" w:cs="Consolas"/>
+          <w:color w:val="000000"/>
+          <w:sz w:val="20"/>
+          <w:szCs w:val="20"/>
+          <w:lang w:val="en-US"/>
+        </w:rPr>
+        <w:t xml:space="preserve"> (</w:t>
+      </w:r>
+      <w:proofErr w:type="spellStart"/>
+      <w:r>
+        <w:rPr>
+          <w:rFonts w:ascii="Consolas" w:hAnsi="Consolas" w:cs="Consolas"/>
           <w:color w:val="2B91AF"/>
-          <w:sz w:val="19"/>
-          <w:szCs w:val="19"/>
-          <w:lang w:val="en-US"/>
-        </w:rPr>
-        <w:t>HANDLE</w:t>
-      </w:r>
-      <w:r>
-        <w:rPr>
-          <w:rFonts w:ascii="Cascadia Mono" w:hAnsi="Cascadia Mono" w:cs="Cascadia Mono"/>
-          <w:color w:val="000000"/>
-          <w:sz w:val="19"/>
-          <w:szCs w:val="19"/>
-          <w:lang w:val="en-US"/>
-        </w:rPr>
-        <w:t xml:space="preserve"> thread = </w:t>
+          <w:sz w:val="20"/>
+          <w:szCs w:val="20"/>
+          <w:lang w:val="en-US"/>
+        </w:rPr>
+        <w:t>size_t</w:t>
+      </w:r>
+      <w:proofErr w:type="spellEnd"/>
+      <w:r>
+        <w:rPr>
+          <w:rFonts w:ascii="Consolas" w:hAnsi="Consolas" w:cs="Consolas"/>
+          <w:color w:val="000000"/>
+          <w:sz w:val="20"/>
+          <w:szCs w:val="20"/>
+          <w:lang w:val="en-US"/>
+        </w:rPr>
+        <w:t xml:space="preserve"> </w:t>
       </w:r>
       <w:proofErr w:type="spellStart"/>
-      <w:proofErr w:type="gramStart"/>
-      <w:r>
-        <w:rPr>
-          <w:rFonts w:ascii="Cascadia Mono" w:hAnsi="Cascadia Mono" w:cs="Cascadia Mono"/>
-          <w:color w:val="000000"/>
-          <w:sz w:val="19"/>
-          <w:szCs w:val="19"/>
-          <w:lang w:val="en-US"/>
-        </w:rPr>
-        <w:t>CreateThread</w:t>
+      <w:r>
+        <w:rPr>
+          <w:rFonts w:ascii="Consolas" w:hAnsi="Consolas" w:cs="Consolas"/>
+          <w:color w:val="000000"/>
+          <w:sz w:val="20"/>
+          <w:szCs w:val="20"/>
+          <w:lang w:val="en-US"/>
+        </w:rPr>
+        <w:t>i</w:t>
       </w:r>
       <w:proofErr w:type="spellEnd"/>
       <w:r>
         <w:rPr>
-          <w:rFonts w:ascii="Cascadia Mono" w:hAnsi="Cascadia Mono" w:cs="Cascadia Mono"/>
-          <w:color w:val="000000"/>
-          <w:sz w:val="19"/>
-          <w:szCs w:val="19"/>
-          <w:lang w:val="en-US"/>
-        </w:rPr>
-        <w:t>(</w:t>
-      </w:r>
-      <w:proofErr w:type="gramEnd"/>
-      <w:r>
-        <w:rPr>
-          <w:rFonts w:ascii="Cascadia Mono" w:hAnsi="Cascadia Mono" w:cs="Cascadia Mono"/>
+          <w:rFonts w:ascii="Consolas" w:hAnsi="Consolas" w:cs="Consolas"/>
+          <w:color w:val="000000"/>
+          <w:sz w:val="20"/>
+          <w:szCs w:val="20"/>
+          <w:lang w:val="en-US"/>
+        </w:rPr>
+        <w:t xml:space="preserve"> = 0; </w:t>
+      </w:r>
+      <w:proofErr w:type="spellStart"/>
+      <w:r>
+        <w:rPr>
+          <w:rFonts w:ascii="Consolas" w:hAnsi="Consolas" w:cs="Consolas"/>
+          <w:color w:val="000000"/>
+          <w:sz w:val="20"/>
+          <w:szCs w:val="20"/>
+          <w:lang w:val="en-US"/>
+        </w:rPr>
+        <w:t>i</w:t>
+      </w:r>
+      <w:proofErr w:type="spellEnd"/>
+      <w:r>
+        <w:rPr>
+          <w:rFonts w:ascii="Consolas" w:hAnsi="Consolas" w:cs="Consolas"/>
+          <w:color w:val="000000"/>
+          <w:sz w:val="20"/>
+          <w:szCs w:val="20"/>
+          <w:lang w:val="en-US"/>
+        </w:rPr>
+        <w:t xml:space="preserve"> &lt; </w:t>
+      </w:r>
+      <w:r>
+        <w:rPr>
+          <w:rFonts w:ascii="Consolas" w:hAnsi="Consolas" w:cs="Consolas"/>
           <w:color w:val="6F008A"/>
-          <w:sz w:val="19"/>
-          <w:szCs w:val="19"/>
-          <w:lang w:val="en-US"/>
-        </w:rPr>
-        <w:t>NULL</w:t>
-      </w:r>
-      <w:r>
-        <w:rPr>
-          <w:rFonts w:ascii="Cascadia Mono" w:hAnsi="Cascadia Mono" w:cs="Cascadia Mono"/>
-          <w:color w:val="000000"/>
-          <w:sz w:val="19"/>
-          <w:szCs w:val="19"/>
-          <w:lang w:val="en-US"/>
-        </w:rPr>
-        <w:t xml:space="preserve">, 0, </w:t>
+          <w:sz w:val="20"/>
+          <w:szCs w:val="20"/>
+          <w:lang w:val="en-US"/>
+        </w:rPr>
+        <w:t>THREAD_COUNT</w:t>
+      </w:r>
+      <w:r>
+        <w:rPr>
+          <w:rFonts w:ascii="Consolas" w:hAnsi="Consolas" w:cs="Consolas"/>
+          <w:color w:val="000000"/>
+          <w:sz w:val="20"/>
+          <w:szCs w:val="20"/>
+          <w:lang w:val="en-US"/>
+        </w:rPr>
+        <w:t xml:space="preserve">; </w:t>
       </w:r>
       <w:proofErr w:type="spellStart"/>
       <w:r>
         <w:rPr>
-          <w:rFonts w:ascii="Cascadia Mono" w:hAnsi="Cascadia Mono" w:cs="Cascadia Mono"/>
-          <w:color w:val="000000"/>
-          <w:sz w:val="19"/>
-          <w:szCs w:val="19"/>
-          <w:lang w:val="en-US"/>
-        </w:rPr>
-        <w:t>WorkThread</w:t>
+          <w:rFonts w:ascii="Consolas" w:hAnsi="Consolas" w:cs="Consolas"/>
+          <w:color w:val="000000"/>
+          <w:sz w:val="20"/>
+          <w:szCs w:val="20"/>
+          <w:lang w:val="en-US"/>
+        </w:rPr>
+        <w:t>i</w:t>
       </w:r>
       <w:proofErr w:type="spellEnd"/>
       <w:r>
         <w:rPr>
-          <w:rFonts w:ascii="Cascadia Mono" w:hAnsi="Cascadia Mono" w:cs="Cascadia Mono"/>
-          <w:color w:val="000000"/>
-          <w:sz w:val="19"/>
-          <w:szCs w:val="19"/>
-          <w:lang w:val="en-US"/>
-        </w:rPr>
-        <w:t xml:space="preserve">, data, 0, </w:t>
-      </w:r>
-      <w:r>
-        <w:rPr>
-          <w:rFonts w:ascii="Cascadia Mono" w:hAnsi="Cascadia Mono" w:cs="Cascadia Mono"/>
-          <w:color w:val="6F008A"/>
-          <w:sz w:val="19"/>
-          <w:szCs w:val="19"/>
-          <w:lang w:val="en-US"/>
-        </w:rPr>
-        <w:t>NULL</w:t>
-      </w:r>
-      <w:r>
-        <w:rPr>
-          <w:rFonts w:ascii="Cascadia Mono" w:hAnsi="Cascadia Mono" w:cs="Cascadia Mono"/>
-          <w:color w:val="000000"/>
-          <w:sz w:val="19"/>
-          <w:szCs w:val="19"/>
-          <w:lang w:val="en-US"/>
-        </w:rPr>
-        <w:t>);</w:t>
+          <w:rFonts w:ascii="Consolas" w:hAnsi="Consolas" w:cs="Consolas"/>
+          <w:color w:val="000000"/>
+          <w:sz w:val="20"/>
+          <w:szCs w:val="20"/>
+          <w:lang w:val="en-US"/>
+        </w:rPr>
+        <w:t>++) {</w:t>
       </w:r>
     </w:p>
     <w:p>
@@ -4237,74 +4089,154 @@
         <w:adjustRightInd w:val="0"/>
         <w:spacing w:after="0" w:line="240" w:lineRule="auto"/>
         <w:rPr>
-          <w:rFonts w:ascii="Cascadia Mono" w:hAnsi="Cascadia Mono" w:cs="Cascadia Mono"/>
-          <w:color w:val="000000"/>
-          <w:sz w:val="19"/>
-          <w:szCs w:val="19"/>
-          <w:lang w:val="en-US"/>
-        </w:rPr>
-      </w:pPr>
-      <w:r>
-        <w:rPr>
-          <w:rFonts w:ascii="Cascadia Mono" w:hAnsi="Cascadia Mono" w:cs="Cascadia Mono"/>
-          <w:color w:val="000000"/>
-          <w:sz w:val="19"/>
-          <w:szCs w:val="19"/>
+          <w:rFonts w:ascii="Consolas" w:hAnsi="Consolas" w:cs="Consolas"/>
+          <w:color w:val="000000"/>
+          <w:sz w:val="20"/>
+          <w:szCs w:val="20"/>
+          <w:lang w:val="en-US"/>
+        </w:rPr>
+      </w:pPr>
+      <w:r>
+        <w:rPr>
+          <w:rFonts w:ascii="Consolas" w:hAnsi="Consolas" w:cs="Consolas"/>
+          <w:color w:val="000000"/>
+          <w:sz w:val="20"/>
+          <w:szCs w:val="20"/>
           <w:lang w:val="en-US"/>
         </w:rPr>
         <w:tab/>
       </w:r>
       <w:r>
         <w:rPr>
-          <w:rFonts w:ascii="Cascadia Mono" w:hAnsi="Cascadia Mono" w:cs="Cascadia Mono"/>
-          <w:color w:val="000000"/>
-          <w:sz w:val="19"/>
-          <w:szCs w:val="19"/>
+          <w:rFonts w:ascii="Consolas" w:hAnsi="Consolas" w:cs="Consolas"/>
+          <w:color w:val="000000"/>
+          <w:sz w:val="20"/>
+          <w:szCs w:val="20"/>
           <w:lang w:val="en-US"/>
         </w:rPr>
         <w:tab/>
       </w:r>
+      <w:proofErr w:type="spellStart"/>
+      <w:r>
+        <w:rPr>
+          <w:rFonts w:ascii="Consolas" w:hAnsi="Consolas" w:cs="Consolas"/>
+          <w:color w:val="2B91AF"/>
+          <w:sz w:val="20"/>
+          <w:szCs w:val="20"/>
+          <w:lang w:val="en-US"/>
+        </w:rPr>
+        <w:t>ThreadData</w:t>
+      </w:r>
+      <w:proofErr w:type="spellEnd"/>
+      <w:r>
+        <w:rPr>
+          <w:rFonts w:ascii="Consolas" w:hAnsi="Consolas" w:cs="Consolas"/>
+          <w:color w:val="000000"/>
+          <w:sz w:val="20"/>
+          <w:szCs w:val="20"/>
+          <w:lang w:val="en-US"/>
+        </w:rPr>
+        <w:t>* data = (</w:t>
+      </w:r>
+      <w:proofErr w:type="spellStart"/>
+      <w:r>
+        <w:rPr>
+          <w:rFonts w:ascii="Consolas" w:hAnsi="Consolas" w:cs="Consolas"/>
+          <w:color w:val="2B91AF"/>
+          <w:sz w:val="20"/>
+          <w:szCs w:val="20"/>
+          <w:lang w:val="en-US"/>
+        </w:rPr>
+        <w:t>ThreadData</w:t>
+      </w:r>
+      <w:proofErr w:type="spellEnd"/>
+      <w:r>
+        <w:rPr>
+          <w:rFonts w:ascii="Consolas" w:hAnsi="Consolas" w:cs="Consolas"/>
+          <w:color w:val="000000"/>
+          <w:sz w:val="20"/>
+          <w:szCs w:val="20"/>
+          <w:lang w:val="en-US"/>
+        </w:rPr>
+        <w:t>*</w:t>
+      </w:r>
       <w:proofErr w:type="gramStart"/>
       <w:r>
         <w:rPr>
-          <w:rFonts w:ascii="Cascadia Mono" w:hAnsi="Cascadia Mono" w:cs="Cascadia Mono"/>
+          <w:rFonts w:ascii="Consolas" w:hAnsi="Consolas" w:cs="Consolas"/>
+          <w:color w:val="000000"/>
+          <w:sz w:val="20"/>
+          <w:szCs w:val="20"/>
+          <w:lang w:val="en-US"/>
+        </w:rPr>
+        <w:t>)</w:t>
+      </w:r>
+      <w:proofErr w:type="spellStart"/>
+      <w:r>
+        <w:rPr>
+          <w:rFonts w:ascii="Consolas" w:hAnsi="Consolas" w:cs="Consolas"/>
+          <w:color w:val="000000"/>
+          <w:sz w:val="20"/>
+          <w:szCs w:val="20"/>
+          <w:lang w:val="en-US"/>
+        </w:rPr>
+        <w:t>malloc</w:t>
+      </w:r>
+      <w:proofErr w:type="spellEnd"/>
+      <w:proofErr w:type="gramEnd"/>
+      <w:r>
+        <w:rPr>
+          <w:rFonts w:ascii="Consolas" w:hAnsi="Consolas" w:cs="Consolas"/>
+          <w:color w:val="000000"/>
+          <w:sz w:val="20"/>
+          <w:szCs w:val="20"/>
+          <w:lang w:val="en-US"/>
+        </w:rPr>
+        <w:t>(</w:t>
+      </w:r>
+      <w:proofErr w:type="spellStart"/>
+      <w:r>
+        <w:rPr>
+          <w:rFonts w:ascii="Consolas" w:hAnsi="Consolas" w:cs="Consolas"/>
           <w:color w:val="0000FF"/>
-          <w:sz w:val="19"/>
-          <w:szCs w:val="19"/>
-          <w:lang w:val="en-US"/>
-        </w:rPr>
-        <w:t>if</w:t>
-      </w:r>
-      <w:proofErr w:type="gramEnd"/>
-      <w:r>
-        <w:rPr>
-          <w:rFonts w:ascii="Cascadia Mono" w:hAnsi="Cascadia Mono" w:cs="Cascadia Mono"/>
-          <w:color w:val="000000"/>
-          <w:sz w:val="19"/>
-          <w:szCs w:val="19"/>
-          <w:lang w:val="en-US"/>
-        </w:rPr>
-        <w:t xml:space="preserve"> (thread == </w:t>
-      </w:r>
-      <w:r>
-        <w:rPr>
-          <w:rFonts w:ascii="Cascadia Mono" w:hAnsi="Cascadia Mono" w:cs="Cascadia Mono"/>
-          <w:color w:val="6F008A"/>
-          <w:sz w:val="19"/>
-          <w:szCs w:val="19"/>
-          <w:lang w:val="en-US"/>
-        </w:rPr>
-        <w:t>NULL</w:t>
-      </w:r>
-      <w:r>
-        <w:rPr>
-          <w:rFonts w:ascii="Cascadia Mono" w:hAnsi="Cascadia Mono" w:cs="Cascadia Mono"/>
-          <w:color w:val="000000"/>
-          <w:sz w:val="19"/>
-          <w:szCs w:val="19"/>
-          <w:lang w:val="en-US"/>
-        </w:rPr>
-        <w:t>) {</w:t>
+          <w:sz w:val="20"/>
+          <w:szCs w:val="20"/>
+          <w:lang w:val="en-US"/>
+        </w:rPr>
+        <w:t>sizeof</w:t>
+      </w:r>
+      <w:proofErr w:type="spellEnd"/>
+      <w:r>
+        <w:rPr>
+          <w:rFonts w:ascii="Consolas" w:hAnsi="Consolas" w:cs="Consolas"/>
+          <w:color w:val="000000"/>
+          <w:sz w:val="20"/>
+          <w:szCs w:val="20"/>
+          <w:lang w:val="en-US"/>
+        </w:rPr>
+        <w:t>(</w:t>
+      </w:r>
+      <w:proofErr w:type="spellStart"/>
+      <w:r>
+        <w:rPr>
+          <w:rFonts w:ascii="Consolas" w:hAnsi="Consolas" w:cs="Consolas"/>
+          <w:color w:val="2B91AF"/>
+          <w:sz w:val="20"/>
+          <w:szCs w:val="20"/>
+          <w:lang w:val="en-US"/>
+        </w:rPr>
+        <w:t>ThreadData</w:t>
+      </w:r>
+      <w:proofErr w:type="spellEnd"/>
+      <w:r>
+        <w:rPr>
+          <w:rFonts w:ascii="Consolas" w:hAnsi="Consolas" w:cs="Consolas"/>
+          <w:color w:val="000000"/>
+          <w:sz w:val="20"/>
+          <w:szCs w:val="20"/>
+          <w:lang w:val="en-US"/>
+        </w:rPr>
+        <w:t>));</w:t>
       </w:r>
     </w:p>
     <w:p>
@@ -4314,120 +4246,76 @@
         <w:adjustRightInd w:val="0"/>
         <w:spacing w:after="0" w:line="240" w:lineRule="auto"/>
         <w:rPr>
-          <w:rFonts w:ascii="Cascadia Mono" w:hAnsi="Cascadia Mono" w:cs="Cascadia Mono"/>
-          <w:color w:val="000000"/>
-          <w:sz w:val="19"/>
-          <w:szCs w:val="19"/>
-          <w:lang w:val="en-US"/>
-        </w:rPr>
-      </w:pPr>
-      <w:r>
-        <w:rPr>
-          <w:rFonts w:ascii="Cascadia Mono" w:hAnsi="Cascadia Mono" w:cs="Cascadia Mono"/>
-          <w:color w:val="000000"/>
-          <w:sz w:val="19"/>
-          <w:szCs w:val="19"/>
+          <w:rFonts w:ascii="Consolas" w:hAnsi="Consolas" w:cs="Consolas"/>
+          <w:color w:val="000000"/>
+          <w:sz w:val="20"/>
+          <w:szCs w:val="20"/>
+          <w:lang w:val="en-US"/>
+        </w:rPr>
+      </w:pPr>
+      <w:r>
+        <w:rPr>
+          <w:rFonts w:ascii="Consolas" w:hAnsi="Consolas" w:cs="Consolas"/>
+          <w:color w:val="000000"/>
+          <w:sz w:val="20"/>
+          <w:szCs w:val="20"/>
           <w:lang w:val="en-US"/>
         </w:rPr>
         <w:tab/>
       </w:r>
       <w:r>
         <w:rPr>
-          <w:rFonts w:ascii="Cascadia Mono" w:hAnsi="Cascadia Mono" w:cs="Cascadia Mono"/>
-          <w:color w:val="000000"/>
-          <w:sz w:val="19"/>
-          <w:szCs w:val="19"/>
+          <w:rFonts w:ascii="Consolas" w:hAnsi="Consolas" w:cs="Consolas"/>
+          <w:color w:val="000000"/>
+          <w:sz w:val="20"/>
+          <w:szCs w:val="20"/>
           <w:lang w:val="en-US"/>
         </w:rPr>
         <w:tab/>
       </w:r>
-      <w:r>
-        <w:rPr>
-          <w:rFonts w:ascii="Cascadia Mono" w:hAnsi="Cascadia Mono" w:cs="Cascadia Mono"/>
-          <w:color w:val="000000"/>
-          <w:sz w:val="19"/>
-          <w:szCs w:val="19"/>
-          <w:lang w:val="en-US"/>
-        </w:rPr>
-        <w:tab/>
+      <w:proofErr w:type="gramStart"/>
+      <w:r>
+        <w:rPr>
+          <w:rFonts w:ascii="Consolas" w:hAnsi="Consolas" w:cs="Consolas"/>
+          <w:color w:val="000000"/>
+          <w:sz w:val="20"/>
+          <w:szCs w:val="20"/>
+          <w:lang w:val="en-US"/>
+        </w:rPr>
+        <w:t>data</w:t>
+      </w:r>
+      <w:proofErr w:type="gramEnd"/>
+      <w:r>
+        <w:rPr>
+          <w:rFonts w:ascii="Consolas" w:hAnsi="Consolas" w:cs="Consolas"/>
+          <w:color w:val="000000"/>
+          <w:sz w:val="20"/>
+          <w:szCs w:val="20"/>
+          <w:lang w:val="en-US"/>
+        </w:rPr>
+        <w:t xml:space="preserve">-&gt;number = </w:t>
       </w:r>
       <w:proofErr w:type="spellStart"/>
-      <w:proofErr w:type="gramStart"/>
-      <w:r>
-        <w:rPr>
-          <w:rFonts w:ascii="Cascadia Mono" w:hAnsi="Cascadia Mono" w:cs="Cascadia Mono"/>
-          <w:color w:val="000000"/>
-          <w:sz w:val="19"/>
-          <w:szCs w:val="19"/>
-          <w:lang w:val="en-US"/>
-        </w:rPr>
-        <w:t>wprintf</w:t>
+      <w:r>
+        <w:rPr>
+          <w:rFonts w:ascii="Consolas" w:hAnsi="Consolas" w:cs="Consolas"/>
+          <w:color w:val="000000"/>
+          <w:sz w:val="20"/>
+          <w:szCs w:val="20"/>
+          <w:lang w:val="en-US"/>
+        </w:rPr>
+        <w:t>i</w:t>
       </w:r>
       <w:proofErr w:type="spellEnd"/>
       <w:r>
         <w:rPr>
-          <w:rFonts w:ascii="Cascadia Mono" w:hAnsi="Cascadia Mono" w:cs="Cascadia Mono"/>
-          <w:color w:val="000000"/>
-          <w:sz w:val="19"/>
-          <w:szCs w:val="19"/>
-          <w:lang w:val="en-US"/>
-        </w:rPr>
-        <w:t>(</w:t>
-      </w:r>
-      <w:proofErr w:type="spellStart"/>
-      <w:proofErr w:type="gramEnd"/>
-      <w:r>
-        <w:rPr>
-          <w:rFonts w:ascii="Cascadia Mono" w:hAnsi="Cascadia Mono" w:cs="Cascadia Mono"/>
-          <w:color w:val="A31515"/>
-          <w:sz w:val="19"/>
-          <w:szCs w:val="19"/>
-          <w:lang w:val="en-US"/>
-        </w:rPr>
-        <w:t>L"CreateThread</w:t>
-      </w:r>
-      <w:proofErr w:type="spellEnd"/>
-      <w:r>
-        <w:rPr>
-          <w:rFonts w:ascii="Cascadia Mono" w:hAnsi="Cascadia Mono" w:cs="Cascadia Mono"/>
-          <w:color w:val="A31515"/>
-          <w:sz w:val="19"/>
-          <w:szCs w:val="19"/>
-          <w:lang w:val="en-US"/>
-        </w:rPr>
-        <w:t xml:space="preserve"> failed (%d).\n"</w:t>
-      </w:r>
-      <w:r>
-        <w:rPr>
-          <w:rFonts w:ascii="Cascadia Mono" w:hAnsi="Cascadia Mono" w:cs="Cascadia Mono"/>
-          <w:color w:val="000000"/>
-          <w:sz w:val="19"/>
-          <w:szCs w:val="19"/>
-          <w:lang w:val="en-US"/>
-        </w:rPr>
-        <w:t xml:space="preserve">, </w:t>
-      </w:r>
-      <w:proofErr w:type="spellStart"/>
-      <w:r>
-        <w:rPr>
-          <w:rFonts w:ascii="Cascadia Mono" w:hAnsi="Cascadia Mono" w:cs="Cascadia Mono"/>
-          <w:color w:val="000000"/>
-          <w:sz w:val="19"/>
-          <w:szCs w:val="19"/>
-          <w:lang w:val="en-US"/>
-        </w:rPr>
-        <w:t>GetLastError</w:t>
-      </w:r>
-      <w:proofErr w:type="spellEnd"/>
-      <w:r>
-        <w:rPr>
-          <w:rFonts w:ascii="Cascadia Mono" w:hAnsi="Cascadia Mono" w:cs="Cascadia Mono"/>
-          <w:color w:val="000000"/>
-          <w:sz w:val="19"/>
-          <w:szCs w:val="19"/>
-          <w:lang w:val="en-US"/>
-        </w:rPr>
-        <w:t>());</w:t>
+          <w:rFonts w:ascii="Consolas" w:hAnsi="Consolas" w:cs="Consolas"/>
+          <w:color w:val="000000"/>
+          <w:sz w:val="20"/>
+          <w:szCs w:val="20"/>
+          <w:lang w:val="en-US"/>
+        </w:rPr>
+        <w:t>;</w:t>
       </w:r>
     </w:p>
     <w:p>
@@ -4437,71 +4325,135 @@
         <w:adjustRightInd w:val="0"/>
         <w:spacing w:after="0" w:line="240" w:lineRule="auto"/>
         <w:rPr>
-          <w:rFonts w:ascii="Cascadia Mono" w:hAnsi="Cascadia Mono" w:cs="Cascadia Mono"/>
-          <w:color w:val="000000"/>
-          <w:sz w:val="19"/>
-          <w:szCs w:val="19"/>
-          <w:lang w:val="en-US"/>
-        </w:rPr>
-      </w:pPr>
-      <w:r>
-        <w:rPr>
-          <w:rFonts w:ascii="Cascadia Mono" w:hAnsi="Cascadia Mono" w:cs="Cascadia Mono"/>
-          <w:color w:val="000000"/>
-          <w:sz w:val="19"/>
-          <w:szCs w:val="19"/>
+          <w:rFonts w:ascii="Consolas" w:hAnsi="Consolas" w:cs="Consolas"/>
+          <w:color w:val="000000"/>
+          <w:sz w:val="20"/>
+          <w:szCs w:val="20"/>
+          <w:lang w:val="en-US"/>
+        </w:rPr>
+      </w:pPr>
+      <w:r>
+        <w:rPr>
+          <w:rFonts w:ascii="Consolas" w:hAnsi="Consolas" w:cs="Consolas"/>
+          <w:color w:val="000000"/>
+          <w:sz w:val="20"/>
+          <w:szCs w:val="20"/>
           <w:lang w:val="en-US"/>
         </w:rPr>
         <w:tab/>
       </w:r>
       <w:r>
         <w:rPr>
-          <w:rFonts w:ascii="Cascadia Mono" w:hAnsi="Cascadia Mono" w:cs="Cascadia Mono"/>
-          <w:color w:val="000000"/>
-          <w:sz w:val="19"/>
-          <w:szCs w:val="19"/>
+          <w:rFonts w:ascii="Consolas" w:hAnsi="Consolas" w:cs="Consolas"/>
+          <w:color w:val="000000"/>
+          <w:sz w:val="20"/>
+          <w:szCs w:val="20"/>
           <w:lang w:val="en-US"/>
         </w:rPr>
         <w:tab/>
       </w:r>
       <w:r>
         <w:rPr>
-          <w:rFonts w:ascii="Cascadia Mono" w:hAnsi="Cascadia Mono" w:cs="Cascadia Mono"/>
-          <w:color w:val="000000"/>
-          <w:sz w:val="19"/>
-          <w:szCs w:val="19"/>
-          <w:lang w:val="en-US"/>
-        </w:rPr>
-        <w:tab/>
-      </w:r>
+          <w:rFonts w:ascii="Consolas" w:hAnsi="Consolas" w:cs="Consolas"/>
+          <w:color w:val="2B91AF"/>
+          <w:sz w:val="20"/>
+          <w:szCs w:val="20"/>
+          <w:lang w:val="en-US"/>
+        </w:rPr>
+        <w:t>HANDLE</w:t>
+      </w:r>
+      <w:r>
+        <w:rPr>
+          <w:rFonts w:ascii="Consolas" w:hAnsi="Consolas" w:cs="Consolas"/>
+          <w:color w:val="000000"/>
+          <w:sz w:val="20"/>
+          <w:szCs w:val="20"/>
+          <w:lang w:val="en-US"/>
+        </w:rPr>
+        <w:t xml:space="preserve"> thread = </w:t>
+      </w:r>
+      <w:proofErr w:type="spellStart"/>
       <w:proofErr w:type="gramStart"/>
       <w:r>
         <w:rPr>
-          <w:rFonts w:ascii="Cascadia Mono" w:hAnsi="Cascadia Mono" w:cs="Cascadia Mono"/>
-          <w:color w:val="000000"/>
-          <w:sz w:val="19"/>
-          <w:szCs w:val="19"/>
-          <w:lang w:val="en-US"/>
-        </w:rPr>
-        <w:t>exit(</w:t>
+          <w:rFonts w:ascii="Consolas" w:hAnsi="Consolas" w:cs="Consolas"/>
+          <w:color w:val="000000"/>
+          <w:sz w:val="20"/>
+          <w:szCs w:val="20"/>
+          <w:lang w:val="en-US"/>
+        </w:rPr>
+        <w:t>CreateThread</w:t>
+      </w:r>
+      <w:proofErr w:type="spellEnd"/>
+      <w:r>
+        <w:rPr>
+          <w:rFonts w:ascii="Consolas" w:hAnsi="Consolas" w:cs="Consolas"/>
+          <w:color w:val="000000"/>
+          <w:sz w:val="20"/>
+          <w:szCs w:val="20"/>
+          <w:lang w:val="en-US"/>
+        </w:rPr>
+        <w:t>(</w:t>
       </w:r>
       <w:proofErr w:type="gramEnd"/>
       <w:r>
         <w:rPr>
-          <w:rFonts w:ascii="Cascadia Mono" w:hAnsi="Cascadia Mono" w:cs="Cascadia Mono"/>
+          <w:rFonts w:ascii="Consolas" w:hAnsi="Consolas" w:cs="Consolas"/>
           <w:color w:val="6F008A"/>
-          <w:sz w:val="19"/>
-          <w:szCs w:val="19"/>
-          <w:lang w:val="en-US"/>
-        </w:rPr>
-        <w:t>EXIT_FAILURE</w:t>
-      </w:r>
-      <w:r>
-        <w:rPr>
-          <w:rFonts w:ascii="Cascadia Mono" w:hAnsi="Cascadia Mono" w:cs="Cascadia Mono"/>
-          <w:color w:val="000000"/>
-          <w:sz w:val="19"/>
-          <w:szCs w:val="19"/>
+          <w:sz w:val="20"/>
+          <w:szCs w:val="20"/>
+          <w:lang w:val="en-US"/>
+        </w:rPr>
+        <w:t>NULL</w:t>
+      </w:r>
+      <w:r>
+        <w:rPr>
+          <w:rFonts w:ascii="Consolas" w:hAnsi="Consolas" w:cs="Consolas"/>
+          <w:color w:val="000000"/>
+          <w:sz w:val="20"/>
+          <w:szCs w:val="20"/>
+          <w:lang w:val="en-US"/>
+        </w:rPr>
+        <w:t xml:space="preserve">, 0, </w:t>
+      </w:r>
+      <w:proofErr w:type="spellStart"/>
+      <w:r>
+        <w:rPr>
+          <w:rFonts w:ascii="Consolas" w:hAnsi="Consolas" w:cs="Consolas"/>
+          <w:color w:val="000000"/>
+          <w:sz w:val="20"/>
+          <w:szCs w:val="20"/>
+          <w:lang w:val="en-US"/>
+        </w:rPr>
+        <w:t>WorkThread</w:t>
+      </w:r>
+      <w:proofErr w:type="spellEnd"/>
+      <w:r>
+        <w:rPr>
+          <w:rFonts w:ascii="Consolas" w:hAnsi="Consolas" w:cs="Consolas"/>
+          <w:color w:val="000000"/>
+          <w:sz w:val="20"/>
+          <w:szCs w:val="20"/>
+          <w:lang w:val="en-US"/>
+        </w:rPr>
+        <w:t xml:space="preserve">, data, 0, </w:t>
+      </w:r>
+      <w:r>
+        <w:rPr>
+          <w:rFonts w:ascii="Consolas" w:hAnsi="Consolas" w:cs="Consolas"/>
+          <w:color w:val="6F008A"/>
+          <w:sz w:val="20"/>
+          <w:szCs w:val="20"/>
+          <w:lang w:val="en-US"/>
+        </w:rPr>
+        <w:t>NULL</w:t>
+      </w:r>
+      <w:r>
+        <w:rPr>
+          <w:rFonts w:ascii="Consolas" w:hAnsi="Consolas" w:cs="Consolas"/>
+          <w:color w:val="000000"/>
+          <w:sz w:val="20"/>
+          <w:szCs w:val="20"/>
           <w:lang w:val="en-US"/>
         </w:rPr>
         <w:t>);</w:t>
@@ -4514,33 +4466,74 @@
         <w:adjustRightInd w:val="0"/>
         <w:spacing w:after="0" w:line="240" w:lineRule="auto"/>
         <w:rPr>
-          <w:rFonts w:ascii="Cascadia Mono" w:hAnsi="Cascadia Mono" w:cs="Cascadia Mono"/>
-          <w:color w:val="000000"/>
-          <w:sz w:val="19"/>
-          <w:szCs w:val="19"/>
-          <w:lang w:val="en-US"/>
-        </w:rPr>
-      </w:pPr>
-      <w:r>
-        <w:rPr>
-          <w:rFonts w:ascii="Cascadia Mono" w:hAnsi="Cascadia Mono" w:cs="Cascadia Mono"/>
-          <w:color w:val="000000"/>
-          <w:sz w:val="19"/>
-          <w:szCs w:val="19"/>
+          <w:rFonts w:ascii="Consolas" w:hAnsi="Consolas" w:cs="Consolas"/>
+          <w:color w:val="000000"/>
+          <w:sz w:val="20"/>
+          <w:szCs w:val="20"/>
+          <w:lang w:val="en-US"/>
+        </w:rPr>
+      </w:pPr>
+      <w:r>
+        <w:rPr>
+          <w:rFonts w:ascii="Consolas" w:hAnsi="Consolas" w:cs="Consolas"/>
+          <w:color w:val="000000"/>
+          <w:sz w:val="20"/>
+          <w:szCs w:val="20"/>
           <w:lang w:val="en-US"/>
         </w:rPr>
         <w:tab/>
       </w:r>
       <w:r>
         <w:rPr>
-          <w:rFonts w:ascii="Cascadia Mono" w:hAnsi="Cascadia Mono" w:cs="Cascadia Mono"/>
-          <w:color w:val="000000"/>
-          <w:sz w:val="19"/>
-          <w:szCs w:val="19"/>
+          <w:rFonts w:ascii="Consolas" w:hAnsi="Consolas" w:cs="Consolas"/>
+          <w:color w:val="000000"/>
+          <w:sz w:val="20"/>
+          <w:szCs w:val="20"/>
           <w:lang w:val="en-US"/>
         </w:rPr>
         <w:tab/>
-        <w:t>}</w:t>
+      </w:r>
+      <w:proofErr w:type="gramStart"/>
+      <w:r>
+        <w:rPr>
+          <w:rFonts w:ascii="Consolas" w:hAnsi="Consolas" w:cs="Consolas"/>
+          <w:color w:val="0000FF"/>
+          <w:sz w:val="20"/>
+          <w:szCs w:val="20"/>
+          <w:lang w:val="en-US"/>
+        </w:rPr>
+        <w:t>if</w:t>
+      </w:r>
+      <w:proofErr w:type="gramEnd"/>
+      <w:r>
+        <w:rPr>
+          <w:rFonts w:ascii="Consolas" w:hAnsi="Consolas" w:cs="Consolas"/>
+          <w:color w:val="000000"/>
+          <w:sz w:val="20"/>
+          <w:szCs w:val="20"/>
+          <w:lang w:val="en-US"/>
+        </w:rPr>
+        <w:t xml:space="preserve"> (thread == </w:t>
+      </w:r>
+      <w:r>
+        <w:rPr>
+          <w:rFonts w:ascii="Consolas" w:hAnsi="Consolas" w:cs="Consolas"/>
+          <w:color w:val="6F008A"/>
+          <w:sz w:val="20"/>
+          <w:szCs w:val="20"/>
+          <w:lang w:val="en-US"/>
+        </w:rPr>
+        <w:t>NULL</w:t>
+      </w:r>
+      <w:r>
+        <w:rPr>
+          <w:rFonts w:ascii="Consolas" w:hAnsi="Consolas" w:cs="Consolas"/>
+          <w:color w:val="000000"/>
+          <w:sz w:val="20"/>
+          <w:szCs w:val="20"/>
+          <w:lang w:val="en-US"/>
+        </w:rPr>
+        <w:t>) {</w:t>
       </w:r>
     </w:p>
     <w:p>
@@ -4550,66 +4543,120 @@
         <w:adjustRightInd w:val="0"/>
         <w:spacing w:after="0" w:line="240" w:lineRule="auto"/>
         <w:rPr>
-          <w:rFonts w:ascii="Cascadia Mono" w:hAnsi="Cascadia Mono" w:cs="Cascadia Mono"/>
-          <w:color w:val="000000"/>
-          <w:sz w:val="19"/>
-          <w:szCs w:val="19"/>
-          <w:lang w:val="en-US"/>
-        </w:rPr>
-      </w:pPr>
-      <w:r>
-        <w:rPr>
-          <w:rFonts w:ascii="Cascadia Mono" w:hAnsi="Cascadia Mono" w:cs="Cascadia Mono"/>
-          <w:color w:val="000000"/>
-          <w:sz w:val="19"/>
-          <w:szCs w:val="19"/>
+          <w:rFonts w:ascii="Consolas" w:hAnsi="Consolas" w:cs="Consolas"/>
+          <w:color w:val="000000"/>
+          <w:sz w:val="20"/>
+          <w:szCs w:val="20"/>
+          <w:lang w:val="en-US"/>
+        </w:rPr>
+      </w:pPr>
+      <w:r>
+        <w:rPr>
+          <w:rFonts w:ascii="Consolas" w:hAnsi="Consolas" w:cs="Consolas"/>
+          <w:color w:val="000000"/>
+          <w:sz w:val="20"/>
+          <w:szCs w:val="20"/>
           <w:lang w:val="en-US"/>
         </w:rPr>
         <w:tab/>
       </w:r>
       <w:r>
         <w:rPr>
-          <w:rFonts w:ascii="Cascadia Mono" w:hAnsi="Cascadia Mono" w:cs="Cascadia Mono"/>
-          <w:color w:val="000000"/>
-          <w:sz w:val="19"/>
-          <w:szCs w:val="19"/>
+          <w:rFonts w:ascii="Consolas" w:hAnsi="Consolas" w:cs="Consolas"/>
+          <w:color w:val="000000"/>
+          <w:sz w:val="20"/>
+          <w:szCs w:val="20"/>
           <w:lang w:val="en-US"/>
         </w:rPr>
         <w:tab/>
       </w:r>
+      <w:r>
+        <w:rPr>
+          <w:rFonts w:ascii="Consolas" w:hAnsi="Consolas" w:cs="Consolas"/>
+          <w:color w:val="000000"/>
+          <w:sz w:val="20"/>
+          <w:szCs w:val="20"/>
+          <w:lang w:val="en-US"/>
+        </w:rPr>
+        <w:tab/>
+      </w:r>
+      <w:proofErr w:type="spellStart"/>
       <w:proofErr w:type="gramStart"/>
       <w:r>
         <w:rPr>
-          <w:rFonts w:ascii="Cascadia Mono" w:hAnsi="Cascadia Mono" w:cs="Cascadia Mono"/>
-          <w:color w:val="000000"/>
-          <w:sz w:val="19"/>
-          <w:szCs w:val="19"/>
-          <w:lang w:val="en-US"/>
-        </w:rPr>
-        <w:t>threads[</w:t>
+          <w:rFonts w:ascii="Consolas" w:hAnsi="Consolas" w:cs="Consolas"/>
+          <w:color w:val="000000"/>
+          <w:sz w:val="20"/>
+          <w:szCs w:val="20"/>
+          <w:lang w:val="en-US"/>
+        </w:rPr>
+        <w:t>wprintf</w:t>
+      </w:r>
+      <w:proofErr w:type="spellEnd"/>
+      <w:r>
+        <w:rPr>
+          <w:rFonts w:ascii="Consolas" w:hAnsi="Consolas" w:cs="Consolas"/>
+          <w:color w:val="000000"/>
+          <w:sz w:val="20"/>
+          <w:szCs w:val="20"/>
+          <w:lang w:val="en-US"/>
+        </w:rPr>
+        <w:t>(</w:t>
       </w:r>
       <w:proofErr w:type="spellStart"/>
       <w:proofErr w:type="gramEnd"/>
       <w:r>
         <w:rPr>
-          <w:rFonts w:ascii="Cascadia Mono" w:hAnsi="Cascadia Mono" w:cs="Cascadia Mono"/>
-          <w:color w:val="000000"/>
-          <w:sz w:val="19"/>
-          <w:szCs w:val="19"/>
-          <w:lang w:val="en-US"/>
-        </w:rPr>
-        <w:t>i</w:t>
+          <w:rFonts w:ascii="Consolas" w:hAnsi="Consolas" w:cs="Consolas"/>
+          <w:color w:val="A31515"/>
+          <w:sz w:val="20"/>
+          <w:szCs w:val="20"/>
+          <w:lang w:val="en-US"/>
+        </w:rPr>
+        <w:t>L"CreateThread</w:t>
       </w:r>
       <w:proofErr w:type="spellEnd"/>
       <w:r>
         <w:rPr>
-          <w:rFonts w:ascii="Cascadia Mono" w:hAnsi="Cascadia Mono" w:cs="Cascadia Mono"/>
-          <w:color w:val="000000"/>
-          <w:sz w:val="19"/>
-          <w:szCs w:val="19"/>
-          <w:lang w:val="en-US"/>
-        </w:rPr>
-        <w:t>] = thread;</w:t>
+          <w:rFonts w:ascii="Consolas" w:hAnsi="Consolas" w:cs="Consolas"/>
+          <w:color w:val="A31515"/>
+          <w:sz w:val="20"/>
+          <w:szCs w:val="20"/>
+          <w:lang w:val="en-US"/>
+        </w:rPr>
+        <w:t xml:space="preserve"> failed (%d).\n"</w:t>
+      </w:r>
+      <w:r>
+        <w:rPr>
+          <w:rFonts w:ascii="Consolas" w:hAnsi="Consolas" w:cs="Consolas"/>
+          <w:color w:val="000000"/>
+          <w:sz w:val="20"/>
+          <w:szCs w:val="20"/>
+          <w:lang w:val="en-US"/>
+        </w:rPr>
+        <w:t xml:space="preserve">, </w:t>
+      </w:r>
+      <w:proofErr w:type="spellStart"/>
+      <w:r>
+        <w:rPr>
+          <w:rFonts w:ascii="Consolas" w:hAnsi="Consolas" w:cs="Consolas"/>
+          <w:color w:val="000000"/>
+          <w:sz w:val="20"/>
+          <w:szCs w:val="20"/>
+          <w:lang w:val="en-US"/>
+        </w:rPr>
+        <w:t>GetLastError</w:t>
+      </w:r>
+      <w:proofErr w:type="spellEnd"/>
+      <w:r>
+        <w:rPr>
+          <w:rFonts w:ascii="Consolas" w:hAnsi="Consolas" w:cs="Consolas"/>
+          <w:color w:val="000000"/>
+          <w:sz w:val="20"/>
+          <w:szCs w:val="20"/>
+          <w:lang w:val="en-US"/>
+        </w:rPr>
+        <w:t>());</w:t>
       </w:r>
     </w:p>
     <w:p>
@@ -4619,23 +4666,74 @@
         <w:adjustRightInd w:val="0"/>
         <w:spacing w:after="0" w:line="240" w:lineRule="auto"/>
         <w:rPr>
-          <w:rFonts w:ascii="Cascadia Mono" w:hAnsi="Cascadia Mono" w:cs="Cascadia Mono"/>
-          <w:color w:val="000000"/>
-          <w:sz w:val="19"/>
-          <w:szCs w:val="19"/>
-          <w:lang w:val="en-US"/>
-        </w:rPr>
-      </w:pPr>
-      <w:r>
-        <w:rPr>
-          <w:rFonts w:ascii="Cascadia Mono" w:hAnsi="Cascadia Mono" w:cs="Cascadia Mono"/>
-          <w:color w:val="000000"/>
-          <w:sz w:val="19"/>
-          <w:szCs w:val="19"/>
+          <w:rFonts w:ascii="Consolas" w:hAnsi="Consolas" w:cs="Consolas"/>
+          <w:color w:val="000000"/>
+          <w:sz w:val="20"/>
+          <w:szCs w:val="20"/>
+          <w:lang w:val="en-US"/>
+        </w:rPr>
+      </w:pPr>
+      <w:r>
+        <w:rPr>
+          <w:rFonts w:ascii="Consolas" w:hAnsi="Consolas" w:cs="Consolas"/>
+          <w:color w:val="000000"/>
+          <w:sz w:val="20"/>
+          <w:szCs w:val="20"/>
           <w:lang w:val="en-US"/>
         </w:rPr>
         <w:tab/>
-        <w:t>}</w:t>
+      </w:r>
+      <w:r>
+        <w:rPr>
+          <w:rFonts w:ascii="Consolas" w:hAnsi="Consolas" w:cs="Consolas"/>
+          <w:color w:val="000000"/>
+          <w:sz w:val="20"/>
+          <w:szCs w:val="20"/>
+          <w:lang w:val="en-US"/>
+        </w:rPr>
+        <w:tab/>
+      </w:r>
+      <w:r>
+        <w:rPr>
+          <w:rFonts w:ascii="Consolas" w:hAnsi="Consolas" w:cs="Consolas"/>
+          <w:color w:val="000000"/>
+          <w:sz w:val="20"/>
+          <w:szCs w:val="20"/>
+          <w:lang w:val="en-US"/>
+        </w:rPr>
+        <w:tab/>
+      </w:r>
+      <w:proofErr w:type="gramStart"/>
+      <w:r>
+        <w:rPr>
+          <w:rFonts w:ascii="Consolas" w:hAnsi="Consolas" w:cs="Consolas"/>
+          <w:color w:val="000000"/>
+          <w:sz w:val="20"/>
+          <w:szCs w:val="20"/>
+          <w:lang w:val="en-US"/>
+        </w:rPr>
+        <w:t>exit(</w:t>
+      </w:r>
+      <w:proofErr w:type="gramEnd"/>
+      <w:r>
+        <w:rPr>
+          <w:rFonts w:ascii="Consolas" w:hAnsi="Consolas" w:cs="Consolas"/>
+          <w:color w:val="6F008A"/>
+          <w:sz w:val="20"/>
+          <w:szCs w:val="20"/>
+          <w:lang w:val="en-US"/>
+        </w:rPr>
+        <w:t>EXIT_FAILURE</w:t>
+      </w:r>
+      <w:r>
+        <w:rPr>
+          <w:rFonts w:ascii="Consolas" w:hAnsi="Consolas" w:cs="Consolas"/>
+          <w:color w:val="000000"/>
+          <w:sz w:val="20"/>
+          <w:szCs w:val="20"/>
+          <w:lang w:val="en-US"/>
+        </w:rPr>
+        <w:t>);</w:t>
       </w:r>
     </w:p>
     <w:p>
@@ -4645,106 +4743,33 @@
         <w:adjustRightInd w:val="0"/>
         <w:spacing w:after="0" w:line="240" w:lineRule="auto"/>
         <w:rPr>
-          <w:rFonts w:ascii="Cascadia Mono" w:hAnsi="Cascadia Mono" w:cs="Cascadia Mono"/>
-          <w:color w:val="000000"/>
-          <w:sz w:val="19"/>
-          <w:szCs w:val="19"/>
-          <w:lang w:val="en-US"/>
-        </w:rPr>
-      </w:pPr>
-      <w:r>
-        <w:rPr>
-          <w:rFonts w:ascii="Cascadia Mono" w:hAnsi="Cascadia Mono" w:cs="Cascadia Mono"/>
-          <w:color w:val="000000"/>
-          <w:sz w:val="19"/>
-          <w:szCs w:val="19"/>
+          <w:rFonts w:ascii="Consolas" w:hAnsi="Consolas" w:cs="Consolas"/>
+          <w:color w:val="000000"/>
+          <w:sz w:val="20"/>
+          <w:szCs w:val="20"/>
+          <w:lang w:val="en-US"/>
+        </w:rPr>
+      </w:pPr>
+      <w:r>
+        <w:rPr>
+          <w:rFonts w:ascii="Consolas" w:hAnsi="Consolas" w:cs="Consolas"/>
+          <w:color w:val="000000"/>
+          <w:sz w:val="20"/>
+          <w:szCs w:val="20"/>
           <w:lang w:val="en-US"/>
         </w:rPr>
         <w:tab/>
       </w:r>
-      <w:proofErr w:type="spellStart"/>
-      <w:proofErr w:type="gramStart"/>
-      <w:r>
-        <w:rPr>
-          <w:rFonts w:ascii="Cascadia Mono" w:hAnsi="Cascadia Mono" w:cs="Cascadia Mono"/>
-          <w:color w:val="000000"/>
-          <w:sz w:val="19"/>
-          <w:szCs w:val="19"/>
-          <w:lang w:val="en-US"/>
-        </w:rPr>
-        <w:t>WaitForMultipleObjects</w:t>
-      </w:r>
-      <w:proofErr w:type="spellEnd"/>
-      <w:r>
-        <w:rPr>
-          <w:rFonts w:ascii="Cascadia Mono" w:hAnsi="Cascadia Mono" w:cs="Cascadia Mono"/>
-          <w:color w:val="000000"/>
-          <w:sz w:val="19"/>
-          <w:szCs w:val="19"/>
-          <w:lang w:val="en-US"/>
-        </w:rPr>
-        <w:t>(</w:t>
-      </w:r>
-      <w:proofErr w:type="gramEnd"/>
-      <w:r>
-        <w:rPr>
-          <w:rFonts w:ascii="Cascadia Mono" w:hAnsi="Cascadia Mono" w:cs="Cascadia Mono"/>
-          <w:color w:val="6F008A"/>
-          <w:sz w:val="19"/>
-          <w:szCs w:val="19"/>
-          <w:lang w:val="en-US"/>
-        </w:rPr>
-        <w:t>THREAD_COUNT</w:t>
-      </w:r>
-      <w:r>
-        <w:rPr>
-          <w:rFonts w:ascii="Cascadia Mono" w:hAnsi="Cascadia Mono" w:cs="Cascadia Mono"/>
-          <w:color w:val="000000"/>
-          <w:sz w:val="19"/>
-          <w:szCs w:val="19"/>
-          <w:lang w:val="en-US"/>
-        </w:rPr>
-        <w:t xml:space="preserve">, threads, </w:t>
-      </w:r>
-      <w:r>
-        <w:rPr>
-          <w:rFonts w:ascii="Cascadia Mono" w:hAnsi="Cascadia Mono" w:cs="Cascadia Mono"/>
-          <w:color w:val="6F008A"/>
-          <w:sz w:val="19"/>
-          <w:szCs w:val="19"/>
-          <w:lang w:val="en-US"/>
-        </w:rPr>
-        <w:t>FALSE</w:t>
-      </w:r>
-      <w:r>
-        <w:rPr>
-          <w:rFonts w:ascii="Cascadia Mono" w:hAnsi="Cascadia Mono" w:cs="Cascadia Mono"/>
-          <w:color w:val="000000"/>
-          <w:sz w:val="19"/>
-          <w:szCs w:val="19"/>
-          <w:lang w:val="en-US"/>
-        </w:rPr>
-        <w:t xml:space="preserve">, </w:t>
-      </w:r>
-      <w:r>
-        <w:rPr>
-          <w:rFonts w:ascii="Cascadia Mono" w:hAnsi="Cascadia Mono" w:cs="Cascadia Mono"/>
-          <w:color w:val="6F008A"/>
-          <w:sz w:val="19"/>
-          <w:szCs w:val="19"/>
-          <w:lang w:val="en-US"/>
-        </w:rPr>
-        <w:t>INFINITE</w:t>
-      </w:r>
-      <w:r>
-        <w:rPr>
-          <w:rFonts w:ascii="Cascadia Mono" w:hAnsi="Cascadia Mono" w:cs="Cascadia Mono"/>
-          <w:color w:val="000000"/>
-          <w:sz w:val="19"/>
-          <w:szCs w:val="19"/>
-          <w:lang w:val="en-US"/>
-        </w:rPr>
-        <w:t>);</w:t>
+      <w:r>
+        <w:rPr>
+          <w:rFonts w:ascii="Consolas" w:hAnsi="Consolas" w:cs="Consolas"/>
+          <w:color w:val="000000"/>
+          <w:sz w:val="20"/>
+          <w:szCs w:val="20"/>
+          <w:lang w:val="en-US"/>
+        </w:rPr>
+        <w:tab/>
+        <w:t>}</w:t>
       </w:r>
     </w:p>
     <w:p>
@@ -4754,41 +4779,267 @@
         <w:adjustRightInd w:val="0"/>
         <w:spacing w:after="0" w:line="240" w:lineRule="auto"/>
         <w:rPr>
-          <w:rFonts w:ascii="Cascadia Mono" w:hAnsi="Cascadia Mono" w:cs="Cascadia Mono"/>
-          <w:color w:val="000000"/>
-          <w:sz w:val="19"/>
-          <w:szCs w:val="19"/>
-        </w:rPr>
-      </w:pPr>
-      <w:r>
-        <w:rPr>
-          <w:rFonts w:ascii="Cascadia Mono" w:hAnsi="Cascadia Mono" w:cs="Cascadia Mono"/>
-          <w:color w:val="000000"/>
-          <w:sz w:val="19"/>
-          <w:szCs w:val="19"/>
+          <w:rFonts w:ascii="Consolas" w:hAnsi="Consolas" w:cs="Consolas"/>
+          <w:color w:val="000000"/>
+          <w:sz w:val="20"/>
+          <w:szCs w:val="20"/>
+          <w:lang w:val="en-US"/>
+        </w:rPr>
+      </w:pPr>
+      <w:r>
+        <w:rPr>
+          <w:rFonts w:ascii="Consolas" w:hAnsi="Consolas" w:cs="Consolas"/>
+          <w:color w:val="000000"/>
+          <w:sz w:val="20"/>
+          <w:szCs w:val="20"/>
           <w:lang w:val="en-US"/>
         </w:rPr>
         <w:tab/>
       </w:r>
+      <w:r>
+        <w:rPr>
+          <w:rFonts w:ascii="Consolas" w:hAnsi="Consolas" w:cs="Consolas"/>
+          <w:color w:val="000000"/>
+          <w:sz w:val="20"/>
+          <w:szCs w:val="20"/>
+          <w:lang w:val="en-US"/>
+        </w:rPr>
+        <w:tab/>
+      </w:r>
+      <w:proofErr w:type="gramStart"/>
+      <w:r>
+        <w:rPr>
+          <w:rFonts w:ascii="Consolas" w:hAnsi="Consolas" w:cs="Consolas"/>
+          <w:color w:val="000000"/>
+          <w:sz w:val="20"/>
+          <w:szCs w:val="20"/>
+          <w:lang w:val="en-US"/>
+        </w:rPr>
+        <w:t>threads[</w:t>
+      </w:r>
       <w:proofErr w:type="spellStart"/>
-      <w:r>
-        <w:rPr>
-          <w:rFonts w:ascii="Cascadia Mono" w:hAnsi="Cascadia Mono" w:cs="Cascadia Mono"/>
+      <w:proofErr w:type="gramEnd"/>
+      <w:r>
+        <w:rPr>
+          <w:rFonts w:ascii="Consolas" w:hAnsi="Consolas" w:cs="Consolas"/>
+          <w:color w:val="000000"/>
+          <w:sz w:val="20"/>
+          <w:szCs w:val="20"/>
+          <w:lang w:val="en-US"/>
+        </w:rPr>
+        <w:t>i</w:t>
+      </w:r>
+      <w:proofErr w:type="spellEnd"/>
+      <w:r>
+        <w:rPr>
+          <w:rFonts w:ascii="Consolas" w:hAnsi="Consolas" w:cs="Consolas"/>
+          <w:color w:val="000000"/>
+          <w:sz w:val="20"/>
+          <w:szCs w:val="20"/>
+          <w:lang w:val="en-US"/>
+        </w:rPr>
+        <w:t>] = thread;</w:t>
+      </w:r>
+    </w:p>
+    <w:p>
+      <w:pPr>
+        <w:autoSpaceDE w:val="0"/>
+        <w:autoSpaceDN w:val="0"/>
+        <w:adjustRightInd w:val="0"/>
+        <w:spacing w:after="0" w:line="240" w:lineRule="auto"/>
+        <w:rPr>
+          <w:rFonts w:ascii="Consolas" w:hAnsi="Consolas" w:cs="Consolas"/>
+          <w:color w:val="000000"/>
+          <w:sz w:val="20"/>
+          <w:szCs w:val="20"/>
+          <w:lang w:val="en-US"/>
+        </w:rPr>
+      </w:pPr>
+      <w:r>
+        <w:rPr>
+          <w:rFonts w:ascii="Consolas" w:hAnsi="Consolas" w:cs="Consolas"/>
+          <w:color w:val="000000"/>
+          <w:sz w:val="20"/>
+          <w:szCs w:val="20"/>
+          <w:lang w:val="en-US"/>
+        </w:rPr>
+        <w:lastRenderedPageBreak/>
+        <w:tab/>
+        <w:t>}</w:t>
+      </w:r>
+    </w:p>
+    <w:p>
+      <w:pPr>
+        <w:autoSpaceDE w:val="0"/>
+        <w:autoSpaceDN w:val="0"/>
+        <w:adjustRightInd w:val="0"/>
+        <w:spacing w:after="0" w:line="240" w:lineRule="auto"/>
+        <w:rPr>
+          <w:rFonts w:ascii="Consolas" w:hAnsi="Consolas" w:cs="Consolas"/>
+          <w:color w:val="000000"/>
+          <w:sz w:val="20"/>
+          <w:szCs w:val="20"/>
+          <w:lang w:val="en-US"/>
+        </w:rPr>
+      </w:pPr>
+      <w:r>
+        <w:rPr>
+          <w:rFonts w:ascii="Consolas" w:hAnsi="Consolas" w:cs="Consolas"/>
+          <w:color w:val="000000"/>
+          <w:sz w:val="20"/>
+          <w:szCs w:val="20"/>
+          <w:lang w:val="en-US"/>
+        </w:rPr>
+        <w:tab/>
+      </w:r>
+      <w:proofErr w:type="spellStart"/>
+      <w:proofErr w:type="gramStart"/>
+      <w:r>
+        <w:rPr>
+          <w:rFonts w:ascii="Consolas" w:hAnsi="Consolas" w:cs="Consolas"/>
+          <w:color w:val="000000"/>
+          <w:sz w:val="20"/>
+          <w:szCs w:val="20"/>
+          <w:lang w:val="en-US"/>
+        </w:rPr>
+        <w:t>WaitForMultipleObjects</w:t>
+      </w:r>
+      <w:proofErr w:type="spellEnd"/>
+      <w:r>
+        <w:rPr>
+          <w:rFonts w:ascii="Consolas" w:hAnsi="Consolas" w:cs="Consolas"/>
+          <w:color w:val="000000"/>
+          <w:sz w:val="20"/>
+          <w:szCs w:val="20"/>
+          <w:lang w:val="en-US"/>
+        </w:rPr>
+        <w:t>(</w:t>
+      </w:r>
+      <w:proofErr w:type="gramEnd"/>
+      <w:r>
+        <w:rPr>
+          <w:rFonts w:ascii="Consolas" w:hAnsi="Consolas" w:cs="Consolas"/>
+          <w:color w:val="6F008A"/>
+          <w:sz w:val="20"/>
+          <w:szCs w:val="20"/>
+          <w:lang w:val="en-US"/>
+        </w:rPr>
+        <w:t>THREAD_COUNT</w:t>
+      </w:r>
+      <w:r>
+        <w:rPr>
+          <w:rFonts w:ascii="Consolas" w:hAnsi="Consolas" w:cs="Consolas"/>
+          <w:color w:val="000000"/>
+          <w:sz w:val="20"/>
+          <w:szCs w:val="20"/>
+          <w:lang w:val="en-US"/>
+        </w:rPr>
+        <w:t xml:space="preserve">, threads, </w:t>
+      </w:r>
+      <w:r>
+        <w:rPr>
+          <w:rFonts w:ascii="Consolas" w:hAnsi="Consolas" w:cs="Consolas"/>
+          <w:color w:val="6F008A"/>
+          <w:sz w:val="20"/>
+          <w:szCs w:val="20"/>
+          <w:lang w:val="en-US"/>
+        </w:rPr>
+        <w:t>TRUE</w:t>
+      </w:r>
+      <w:r>
+        <w:rPr>
+          <w:rFonts w:ascii="Consolas" w:hAnsi="Consolas" w:cs="Consolas"/>
+          <w:color w:val="000000"/>
+          <w:sz w:val="20"/>
+          <w:szCs w:val="20"/>
+          <w:lang w:val="en-US"/>
+        </w:rPr>
+        <w:t xml:space="preserve">, </w:t>
+      </w:r>
+      <w:r>
+        <w:rPr>
+          <w:rFonts w:ascii="Consolas" w:hAnsi="Consolas" w:cs="Consolas"/>
+          <w:color w:val="6F008A"/>
+          <w:sz w:val="20"/>
+          <w:szCs w:val="20"/>
+          <w:lang w:val="en-US"/>
+        </w:rPr>
+        <w:t>INFINITE</w:t>
+      </w:r>
+      <w:r>
+        <w:rPr>
+          <w:rFonts w:ascii="Consolas" w:hAnsi="Consolas" w:cs="Consolas"/>
+          <w:color w:val="000000"/>
+          <w:sz w:val="20"/>
+          <w:szCs w:val="20"/>
+          <w:lang w:val="en-US"/>
+        </w:rPr>
+        <w:t>);</w:t>
+      </w:r>
+    </w:p>
+    <w:p>
+      <w:pPr>
+        <w:autoSpaceDE w:val="0"/>
+        <w:autoSpaceDN w:val="0"/>
+        <w:adjustRightInd w:val="0"/>
+        <w:spacing w:after="0" w:line="240" w:lineRule="auto"/>
+        <w:rPr>
+          <w:rFonts w:ascii="Consolas" w:hAnsi="Consolas" w:cs="Consolas"/>
+          <w:color w:val="000000"/>
+          <w:sz w:val="20"/>
+          <w:szCs w:val="20"/>
+        </w:rPr>
+      </w:pPr>
+      <w:r>
+        <w:rPr>
+          <w:rFonts w:ascii="Consolas" w:hAnsi="Consolas" w:cs="Consolas"/>
+          <w:color w:val="000000"/>
+          <w:sz w:val="20"/>
+          <w:szCs w:val="20"/>
+          <w:lang w:val="en-US"/>
+        </w:rPr>
+        <w:tab/>
+      </w:r>
+      <w:proofErr w:type="spellStart"/>
+      <w:r>
+        <w:rPr>
+          <w:rFonts w:ascii="Consolas" w:hAnsi="Consolas" w:cs="Consolas"/>
           <w:color w:val="0000FF"/>
-          <w:sz w:val="19"/>
-          <w:szCs w:val="19"/>
+          <w:sz w:val="20"/>
+          <w:szCs w:val="20"/>
         </w:rPr>
         <w:t>return</w:t>
       </w:r>
       <w:proofErr w:type="spellEnd"/>
       <w:r>
         <w:rPr>
-          <w:rFonts w:ascii="Cascadia Mono" w:hAnsi="Cascadia Mono" w:cs="Cascadia Mono"/>
-          <w:color w:val="000000"/>
-          <w:sz w:val="19"/>
-          <w:szCs w:val="19"/>
+          <w:rFonts w:ascii="Consolas" w:hAnsi="Consolas" w:cs="Consolas"/>
+          <w:color w:val="000000"/>
+          <w:sz w:val="20"/>
+          <w:szCs w:val="20"/>
         </w:rPr>
         <w:t xml:space="preserve"> 0;</w:t>
+      </w:r>
+    </w:p>
+    <w:p>
+      <w:pPr>
+        <w:widowControl w:val="0"/>
+        <w:spacing w:after="0" w:line="360" w:lineRule="auto"/>
+        <w:rPr>
+          <w:rFonts w:ascii="Consolas" w:hAnsi="Consolas" w:cs="Consolas"/>
+          <w:color w:val="000000"/>
+          <w:sz w:val="20"/>
+          <w:szCs w:val="20"/>
+        </w:rPr>
+      </w:pPr>
+      <w:r>
+        <w:rPr>
+          <w:rFonts w:ascii="Consolas" w:hAnsi="Consolas" w:cs="Consolas"/>
+          <w:color w:val="000000"/>
+          <w:sz w:val="20"/>
+          <w:szCs w:val="20"/>
+        </w:rPr>
+        <w:t>}</w:t>
       </w:r>
     </w:p>
     <w:p>
@@ -4798,26 +5049,8 @@
         <w:rPr>
           <w:rFonts w:ascii="Times New Roman" w:eastAsia="Times New Roman" w:hAnsi="Times New Roman" w:cs="Times New Roman"/>
           <w:color w:val="000000" w:themeColor="text1"/>
-          <w:lang w:val="en-US"/>
-        </w:rPr>
-      </w:pPr>
-      <w:r>
-        <w:rPr>
-          <w:rFonts w:ascii="Cascadia Mono" w:hAnsi="Cascadia Mono" w:cs="Cascadia Mono"/>
-          <w:color w:val="000000"/>
-          <w:sz w:val="19"/>
-          <w:szCs w:val="19"/>
-        </w:rPr>
-        <w:t>}</w:t>
-      </w:r>
-    </w:p>
-    <w:p>
-      <w:pPr>
-        <w:widowControl w:val="0"/>
-        <w:spacing w:after="0" w:line="360" w:lineRule="auto"/>
-        <w:rPr>
-          <w:rFonts w:ascii="Times New Roman" w:eastAsia="Times New Roman" w:hAnsi="Times New Roman" w:cs="Times New Roman"/>
-          <w:color w:val="000000" w:themeColor="text1"/>
+          <w:sz w:val="20"/>
+          <w:szCs w:val="20"/>
           <w:lang w:val="en-US"/>
         </w:rPr>
       </w:pPr>
@@ -4845,7 +5078,6 @@
           <w:sz w:val="28"/>
           <w:szCs w:val="28"/>
         </w:rPr>
-        <w:lastRenderedPageBreak/>
         <w:t>Результат</w:t>
       </w:r>
       <w:r>
@@ -4911,8 +5143,10 @@
           <w:rFonts w:ascii="Times New Roman" w:hAnsi="Times New Roman" w:cs="Times New Roman"/>
           <w:b/>
           <w:bCs/>
-          <w:sz w:val="28"/>
-          <w:szCs w:val="28"/>
+          <w:noProof/>
+          <w:sz w:val="28"/>
+          <w:szCs w:val="28"/>
+          <w:lang w:eastAsia="ru-RU"/>
         </w:rPr>
         <w:drawing>
           <wp:inline distT="0" distB="0" distL="0" distR="0" wp14:anchorId="53BEEBBD" wp14:editId="09D70EF6">
@@ -4956,6 +5190,110 @@
         <w:spacing w:after="0" w:line="360" w:lineRule="auto"/>
         <w:rPr>
           <w:rFonts w:ascii="Times New Roman" w:hAnsi="Times New Roman" w:cs="Times New Roman"/>
+          <w:bCs/>
+          <w:sz w:val="28"/>
+          <w:szCs w:val="28"/>
+        </w:rPr>
+      </w:pPr>
+      <w:r>
+        <w:rPr>
+          <w:rFonts w:ascii="Times New Roman" w:hAnsi="Times New Roman" w:cs="Times New Roman"/>
+          <w:bCs/>
+          <w:sz w:val="28"/>
+          <w:szCs w:val="28"/>
+        </w:rPr>
+        <w:t xml:space="preserve">При использовании функции </w:t>
+      </w:r>
+      <w:proofErr w:type="spellStart"/>
+      <w:r>
+        <w:rPr>
+          <w:rFonts w:ascii="Times New Roman" w:hAnsi="Times New Roman" w:cs="Times New Roman"/>
+          <w:bCs/>
+          <w:sz w:val="28"/>
+          <w:szCs w:val="28"/>
+          <w:lang w:val="en-US"/>
+        </w:rPr>
+        <w:t>InterlockedExchange</w:t>
+      </w:r>
+      <w:proofErr w:type="spellEnd"/>
+      <w:r>
+        <w:rPr>
+          <w:rFonts w:ascii="Times New Roman" w:hAnsi="Times New Roman" w:cs="Times New Roman"/>
+          <w:bCs/>
+          <w:sz w:val="28"/>
+          <w:szCs w:val="28"/>
+        </w:rPr>
+        <w:t xml:space="preserve"> </w:t>
+      </w:r>
+      <w:r>
+        <w:rPr>
+          <w:rFonts w:ascii="Times New Roman" w:hAnsi="Times New Roman" w:cs="Times New Roman"/>
+          <w:bCs/>
+          <w:sz w:val="28"/>
+          <w:szCs w:val="28"/>
+        </w:rPr>
+        <w:t>важно помнить, что освобождение информации происходит не моментально и нужно жертвовать скоростью работы, иначе велик шанс, что вся работа будет выполняться только в одной нити.</w:t>
+      </w:r>
+    </w:p>
+    <w:p>
+      <w:pPr>
+        <w:spacing w:after="0" w:line="360" w:lineRule="auto"/>
+        <w:rPr>
+          <w:rFonts w:ascii="Times New Roman" w:hAnsi="Times New Roman" w:cs="Times New Roman"/>
+          <w:bCs/>
+          <w:sz w:val="28"/>
+          <w:szCs w:val="28"/>
+        </w:rPr>
+      </w:pPr>
+      <w:r>
+        <w:rPr>
+          <w:rFonts w:ascii="Times New Roman" w:hAnsi="Times New Roman" w:cs="Times New Roman"/>
+          <w:bCs/>
+          <w:sz w:val="28"/>
+          <w:szCs w:val="28"/>
+        </w:rPr>
+        <w:drawing>
+          <wp:inline distT="0" distB="0" distL="0" distR="0" wp14:anchorId="000940BD" wp14:editId="1D3845FE">
+            <wp:extent cx="4743450" cy="2264484"/>
+            <wp:effectExtent l="0" t="0" r="0" b="2540"/>
+            <wp:docPr id="2" name="Рисунок 2"/>
+            <wp:cNvGraphicFramePr>
+              <a:graphicFrameLocks xmlns:a="http://schemas.openxmlformats.org/drawingml/2006/main" noChangeAspect="1"/>
+            </wp:cNvGraphicFramePr>
+            <a:graphic xmlns:a="http://schemas.openxmlformats.org/drawingml/2006/main">
+              <a:graphicData uri="http://schemas.openxmlformats.org/drawingml/2006/picture">
+                <pic:pic xmlns:pic="http://schemas.openxmlformats.org/drawingml/2006/picture">
+                  <pic:nvPicPr>
+                    <pic:cNvPr id="1" name=""/>
+                    <pic:cNvPicPr/>
+                  </pic:nvPicPr>
+                  <pic:blipFill>
+                    <a:blip r:embed="rId6"/>
+                    <a:stretch>
+                      <a:fillRect/>
+                    </a:stretch>
+                  </pic:blipFill>
+                  <pic:spPr>
+                    <a:xfrm>
+                      <a:off x="0" y="0"/>
+                      <a:ext cx="4764297" cy="2274436"/>
+                    </a:xfrm>
+                    <a:prstGeom prst="rect">
+                      <a:avLst/>
+                    </a:prstGeom>
+                  </pic:spPr>
+                </pic:pic>
+              </a:graphicData>
+            </a:graphic>
+          </wp:inline>
+        </w:drawing>
+      </w:r>
+    </w:p>
+    <w:p>
+      <w:pPr>
+        <w:spacing w:after="0" w:line="360" w:lineRule="auto"/>
+        <w:rPr>
+          <w:rFonts w:ascii="Times New Roman" w:hAnsi="Times New Roman" w:cs="Times New Roman"/>
           <w:b/>
           <w:sz w:val="28"/>
           <w:szCs w:val="28"/>
@@ -5099,12 +5437,6 @@
     <w:p>
       <w:pPr>
         <w:spacing w:after="0" w:line="360" w:lineRule="auto"/>
-        <w:rPr>
-          <w:rFonts w:ascii="Times New Roman" w:hAnsi="Times New Roman" w:cs="Times New Roman"/>
-          <w:bCs/>
-          <w:sz w:val="28"/>
-          <w:szCs w:val="28"/>
-        </w:rPr>
       </w:pPr>
       <w:r>
         <w:rPr>
@@ -5136,7 +5468,6 @@
         <w:t>).</w:t>
       </w:r>
     </w:p>
-    <w:p/>
     <w:sectPr>
       <w:pgSz w:w="11906" w:h="16838"/>
       <w:pgMar w:top="1134" w:right="850" w:bottom="1134" w:left="1701" w:header="708" w:footer="708" w:gutter="0"/>
@@ -5149,7 +5480,7 @@
 
 <file path=word/numbering.xml><?xml version="1.0" encoding="utf-8"?>
 <w:numbering xmlns:wpc="http://schemas.microsoft.com/office/word/2010/wordprocessingCanvas" xmlns:mc="http://schemas.openxmlformats.org/markup-compatibility/2006" xmlns:o="urn:schemas-microsoft-com:office:office" xmlns:r="http://schemas.openxmlformats.org/officeDocument/2006/relationships" xmlns:m="http://schemas.openxmlformats.org/officeDocument/2006/math" xmlns:v="urn:schemas-microsoft-com:vml" xmlns:wp14="http://schemas.microsoft.com/office/word/2010/wordprocessingDrawing" xmlns:wp="http://schemas.openxmlformats.org/drawingml/2006/wordprocessingDrawing" xmlns:w10="urn:schemas-microsoft-com:office:word" xmlns:w="http://schemas.openxmlformats.org/wordprocessingml/2006/main" xmlns:w14="http://schemas.microsoft.com/office/word/2010/wordml" xmlns:w15="http://schemas.microsoft.com/office/word/2012/wordml" xmlns:wpg="http://schemas.microsoft.com/office/word/2010/wordprocessingGroup" xmlns:wpi="http://schemas.microsoft.com/office/word/2010/wordprocessingInk" xmlns:wne="http://schemas.microsoft.com/office/word/2006/wordml" xmlns:wps="http://schemas.microsoft.com/office/word/2010/wordprocessingShape" mc:Ignorable="w14 w15 wp14">
-  <w:abstractNum w:abstractNumId="0" w15:restartNumberingAfterBreak="0">
+  <w:abstractNum w:abstractNumId="0">
     <w:nsid w:val="3EC26C64"/>
     <w:multiLevelType w:val="hybridMultilevel"/>
     <w:tmpl w:val="BCA0B92E"/>
@@ -5262,7 +5593,7 @@
       </w:rPr>
     </w:lvl>
   </w:abstractNum>
-  <w:abstractNum w:abstractNumId="1" w15:restartNumberingAfterBreak="0">
+  <w:abstractNum w:abstractNumId="1">
     <w:nsid w:val="50CB432F"/>
     <w:multiLevelType w:val="hybridMultilevel"/>
     <w:tmpl w:val="8FB210B6"/>
@@ -5375,7 +5706,7 @@
       </w:rPr>
     </w:lvl>
   </w:abstractNum>
-  <w:abstractNum w:abstractNumId="2" w15:restartNumberingAfterBreak="0">
+  <w:abstractNum w:abstractNumId="2">
     <w:nsid w:val="78C14949"/>
     <w:multiLevelType w:val="hybridMultilevel"/>
     <w:tmpl w:val="279ABB1A"/>

</xml_diff>